<commit_message>
Progress Report 3: Updated readme and fixed report typo.
</commit_message>
<xml_diff>
--- a/Documentation/Project Report 3.docx
+++ b/Documentation/Project Report 3.docx
@@ -1,6 +1,6 @@
 
 <file path=word/document.xml><?xml version="1.0" encoding="utf-8"?>
-<w:document xmlns:wpc="http://schemas.microsoft.com/office/word/2010/wordprocessingCanvas" xmlns:mc="http://schemas.openxmlformats.org/markup-compatibility/2006" xmlns:o="urn:schemas-microsoft-com:office:office" xmlns:r="http://schemas.openxmlformats.org/officeDocument/2006/relationships" xmlns:m="http://schemas.openxmlformats.org/officeDocument/2006/math" xmlns:v="urn:schemas-microsoft-com:vml" xmlns:wp14="http://schemas.microsoft.com/office/word/2010/wordprocessingDrawing" xmlns:wp="http://schemas.openxmlformats.org/drawingml/2006/wordprocessingDrawing" xmlns:w10="urn:schemas-microsoft-com:office:word" xmlns:w="http://schemas.openxmlformats.org/wordprocessingml/2006/main" xmlns:w14="http://schemas.microsoft.com/office/word/2010/wordml" xmlns:w15="http://schemas.microsoft.com/office/word/2012/wordml" xmlns:wpg="http://schemas.microsoft.com/office/word/2010/wordprocessingGroup" xmlns:wpi="http://schemas.microsoft.com/office/word/2010/wordprocessingInk" xmlns:wne="http://schemas.microsoft.com/office/word/2006/wordml" xmlns:wps="http://schemas.microsoft.com/office/word/2010/wordprocessingShape" mc:Ignorable="w14 w15 wp14">
+<w:document xmlns:wpc="http://schemas.microsoft.com/office/word/2010/wordprocessingCanvas" xmlns:mo="http://schemas.microsoft.com/office/mac/office/2008/main" xmlns:mc="http://schemas.openxmlformats.org/markup-compatibility/2006" xmlns:mv="urn:schemas-microsoft-com:mac:vml" xmlns:o="urn:schemas-microsoft-com:office:office" xmlns:r="http://schemas.openxmlformats.org/officeDocument/2006/relationships" xmlns:m="http://schemas.openxmlformats.org/officeDocument/2006/math" xmlns:v="urn:schemas-microsoft-com:vml" xmlns:wp14="http://schemas.microsoft.com/office/word/2010/wordprocessingDrawing" xmlns:wp="http://schemas.openxmlformats.org/drawingml/2006/wordprocessingDrawing" xmlns:w10="urn:schemas-microsoft-com:office:word" xmlns:w="http://schemas.openxmlformats.org/wordprocessingml/2006/main" xmlns:w14="http://schemas.microsoft.com/office/word/2010/wordml" xmlns:wpg="http://schemas.microsoft.com/office/word/2010/wordprocessingGroup" xmlns:wpi="http://schemas.microsoft.com/office/word/2010/wordprocessingInk" xmlns:wne="http://schemas.microsoft.com/office/word/2006/wordml" xmlns:wps="http://schemas.microsoft.com/office/word/2010/wordprocessingShape" mc:Ignorable="w14 wp14">
   <w:body>
     <w:p>
       <w:pPr>
@@ -17,15 +17,7 @@
         <w:jc w:val="center"/>
       </w:pPr>
       <w:r>
-        <w:t xml:space="preserve">Robert </w:t>
-      </w:r>
-      <w:proofErr w:type="spellStart"/>
-      <w:r>
-        <w:t>Rotaru</w:t>
-      </w:r>
-      <w:proofErr w:type="spellEnd"/>
-      <w:r>
-        <w:t>, Bryan Bigelow, Anthony Cerritelli</w:t>
+        <w:t>Robert Rotaru, Bryan Bigelow, Anthony Cerritelli</w:t>
       </w:r>
     </w:p>
     <w:p>
@@ -33,8 +25,10 @@
         <w:pStyle w:val="Heading1"/>
       </w:pPr>
       <w:r>
-        <w:t>Progress Report 2</w:t>
-      </w:r>
+        <w:t>Progress Report 3</w:t>
+      </w:r>
+      <w:bookmarkStart w:id="0" w:name="_GoBack"/>
+      <w:bookmarkEnd w:id="0"/>
     </w:p>
     <w:p>
       <w:pPr>
@@ -220,8 +214,6 @@
       <w:r>
         <w:t>Bryan</w:t>
       </w:r>
-      <w:bookmarkStart w:id="0" w:name="_GoBack"/>
-      <w:bookmarkEnd w:id="0"/>
     </w:p>
     <w:p>
       <w:pPr>
@@ -252,15 +244,7 @@
         <w:t>Report</w:t>
       </w:r>
       <w:r>
-        <w:t xml:space="preserve"> - Robert </w:t>
-      </w:r>
-      <w:proofErr w:type="spellStart"/>
-      <w:r>
-        <w:t>Rotaru</w:t>
-      </w:r>
-      <w:proofErr w:type="spellEnd"/>
-      <w:r>
-        <w:t>, Bryan Bigelow, Anthony Cerritelli</w:t>
+        <w:t xml:space="preserve"> - Robert Rotaru, Bryan Bigelow, Anthony Cerritelli</w:t>
       </w:r>
     </w:p>
     <w:p>
@@ -295,7 +279,7 @@
     <w:p>
       <w:r>
         <w:lastRenderedPageBreak/>
-        <w:pict>
+        <w:pict w14:anchorId="0CE58E16">
           <v:shapetype id="_x0000_t75" coordsize="21600,21600" o:spt="75" o:preferrelative="t" path="m@4@5l@4@11@9@11@9@5xe" filled="f" stroked="f">
             <v:stroke joinstyle="miter"/>
             <v:formulas>
@@ -315,8 +299,8 @@
             <v:path o:extrusionok="f" gradientshapeok="t" o:connecttype="rect"/>
             <o:lock v:ext="edit" aspectratio="t"/>
           </v:shapetype>
-          <v:shape id="_x0000_i1026" type="#_x0000_t75" style="width:467.4pt;height:259.2pt">
-            <v:imagedata r:id="rId6" o:title="PR3-single-cycle-datapath"/>
+          <v:shape id="_x0000_i1025" type="#_x0000_t75" style="width:467pt;height:259pt">
+            <v:imagedata r:id="rId7" o:title="PR3-single-cycle-datapath"/>
           </v:shape>
         </w:pict>
       </w:r>
@@ -337,9 +321,9 @@
     <w:p>
       <w:r>
         <w:lastRenderedPageBreak/>
-        <w:pict>
-          <v:shape id="_x0000_i1025" type="#_x0000_t75" style="width:270.6pt;height:465pt">
-            <v:imagedata r:id="rId7" o:title="pipeline1"/>
+        <w:pict w14:anchorId="5D889312">
+          <v:shape id="_x0000_i1026" type="#_x0000_t75" style="width:271pt;height:465pt">
+            <v:imagedata r:id="rId8" o:title="pipeline1"/>
           </v:shape>
         </w:pict>
       </w:r>
@@ -365,13 +349,8 @@
     </w:p>
     <w:p>
       <w:r>
-        <w:t xml:space="preserve">   Robert </w:t>
-      </w:r>
-      <w:proofErr w:type="spellStart"/>
-      <w:r>
-        <w:t>Rotaru</w:t>
-      </w:r>
-      <w:proofErr w:type="spellEnd"/>
+        <w:t xml:space="preserve">   Robert Rotaru</w:t>
+      </w:r>
     </w:p>
     <w:p>
       <w:r>
@@ -519,18 +498,21 @@
     </w:p>
     <w:p>
       <w:r>
-        <w:t xml:space="preserve">        g2(</w:t>
-      </w:r>
-      <w:proofErr w:type="spellStart"/>
-      <w:r>
-        <w:t>y</w:t>
-      </w:r>
-      <w:proofErr w:type="gramStart"/>
-      <w:r>
-        <w:t>,B,select</w:t>
-      </w:r>
-      <w:proofErr w:type="spellEnd"/>
-      <w:proofErr w:type="gramEnd"/>
+        <w:t xml:space="preserve">        </w:t>
+      </w:r>
+      <w:proofErr w:type="gramStart"/>
+      <w:r>
+        <w:t>g2</w:t>
+      </w:r>
+      <w:proofErr w:type="gramEnd"/>
+      <w:r>
+        <w:t>(</w:t>
+      </w:r>
+      <w:proofErr w:type="spellStart"/>
+      <w:r>
+        <w:t>y,B,select</w:t>
+      </w:r>
+      <w:proofErr w:type="spellEnd"/>
       <w:r>
         <w:t>);</w:t>
       </w:r>
@@ -541,11 +523,11 @@
       </w:r>
       <w:proofErr w:type="gramStart"/>
       <w:r>
-        <w:t>or  g3</w:t>
-      </w:r>
-      <w:proofErr w:type="gramEnd"/>
-      <w:r>
-        <w:t>(</w:t>
+        <w:t>or</w:t>
+      </w:r>
+      <w:proofErr w:type="gramEnd"/>
+      <w:r>
+        <w:t xml:space="preserve">  g3(</w:t>
       </w:r>
       <w:proofErr w:type="spellStart"/>
       <w:r>
@@ -651,41 +633,41 @@
     </w:p>
     <w:p>
       <w:r>
-        <w:t xml:space="preserve">        g2(x</w:t>
-      </w:r>
-      <w:proofErr w:type="gramStart"/>
-      <w:r>
-        <w:t>,i1</w:t>
-      </w:r>
-      <w:proofErr w:type="gramEnd"/>
-      <w:r>
-        <w:t>,~select[1],select[0]),</w:t>
-      </w:r>
-    </w:p>
-    <w:p>
-      <w:r>
-        <w:t xml:space="preserve">        g3(y</w:t>
-      </w:r>
-      <w:proofErr w:type="gramStart"/>
-      <w:r>
-        <w:t>,i2,select</w:t>
-      </w:r>
-      <w:proofErr w:type="gramEnd"/>
-      <w:r>
-        <w:t>[1],~select[0]),</w:t>
-      </w:r>
-    </w:p>
-    <w:p>
-      <w:r>
         <w:t xml:space="preserve">        </w:t>
       </w:r>
       <w:proofErr w:type="gramStart"/>
       <w:r>
-        <w:t>g4(</w:t>
-      </w:r>
-      <w:proofErr w:type="gramEnd"/>
-      <w:r>
-        <w:t>z,i3,select[1],select[0]);</w:t>
+        <w:t>g2</w:t>
+      </w:r>
+      <w:proofErr w:type="gramEnd"/>
+      <w:r>
+        <w:t>(x,i1,~select[1],select[0]),</w:t>
+      </w:r>
+    </w:p>
+    <w:p>
+      <w:r>
+        <w:t xml:space="preserve">        </w:t>
+      </w:r>
+      <w:proofErr w:type="gramStart"/>
+      <w:r>
+        <w:t>g3</w:t>
+      </w:r>
+      <w:proofErr w:type="gramEnd"/>
+      <w:r>
+        <w:t>(y,i2,select[1],~select[0]),</w:t>
+      </w:r>
+    </w:p>
+    <w:p>
+      <w:r>
+        <w:t xml:space="preserve">        </w:t>
+      </w:r>
+      <w:proofErr w:type="gramStart"/>
+      <w:r>
+        <w:t>g4</w:t>
+      </w:r>
+      <w:proofErr w:type="gramEnd"/>
+      <w:r>
+        <w:t>(z,i3,select[1],select[0]);</w:t>
       </w:r>
     </w:p>
     <w:p>
@@ -694,11 +676,11 @@
       </w:r>
       <w:proofErr w:type="gramStart"/>
       <w:r>
-        <w:t>or  g5</w:t>
-      </w:r>
-      <w:proofErr w:type="gramEnd"/>
-      <w:r>
-        <w:t>(</w:t>
+        <w:t>or</w:t>
+      </w:r>
+      <w:proofErr w:type="gramEnd"/>
+      <w:r>
+        <w:t xml:space="preserve">  g5(</w:t>
       </w:r>
       <w:proofErr w:type="spellStart"/>
       <w:r>
@@ -779,11 +761,11 @@
       </w:r>
       <w:proofErr w:type="gramStart"/>
       <w:r>
-        <w:t>mux4x1  mux0</w:t>
-      </w:r>
-      <w:proofErr w:type="gramEnd"/>
-      <w:r>
-        <w:t>(i0[0], i1[0], i2[0], i3[0], select, O[0]),</w:t>
+        <w:t>mux4x1</w:t>
+      </w:r>
+      <w:proofErr w:type="gramEnd"/>
+      <w:r>
+        <w:t xml:space="preserve">  mux0(i0[0], i1[0], i2[0], i3[0], select, O[0]),</w:t>
       </w:r>
     </w:p>
     <w:p>
@@ -792,11 +774,11 @@
       </w:r>
       <w:proofErr w:type="gramStart"/>
       <w:r>
-        <w:t>mux1(</w:t>
-      </w:r>
-      <w:proofErr w:type="gramEnd"/>
-      <w:r>
-        <w:t>i0[1], i1[1], i2[1], i3[1], select, O[1]),</w:t>
+        <w:t>mux1</w:t>
+      </w:r>
+      <w:proofErr w:type="gramEnd"/>
+      <w:r>
+        <w:t>(i0[1], i1[1], i2[1], i3[1], select, O[1]),</w:t>
       </w:r>
     </w:p>
     <w:p>
@@ -805,11 +787,11 @@
       </w:r>
       <w:proofErr w:type="gramStart"/>
       <w:r>
-        <w:t>mux2(</w:t>
-      </w:r>
-      <w:proofErr w:type="gramEnd"/>
-      <w:r>
-        <w:t>i0[2], i1[2], i2[2], i3[2], select, O[2]),</w:t>
+        <w:t>mux2</w:t>
+      </w:r>
+      <w:proofErr w:type="gramEnd"/>
+      <w:r>
+        <w:t>(i0[2], i1[2], i2[2], i3[2], select, O[2]),</w:t>
       </w:r>
     </w:p>
     <w:p>
@@ -818,11 +800,11 @@
       </w:r>
       <w:proofErr w:type="gramStart"/>
       <w:r>
-        <w:t>mux3(</w:t>
-      </w:r>
-      <w:proofErr w:type="gramEnd"/>
-      <w:r>
-        <w:t>i0[3], i1[3], i2[3], i3[3], select, O[3]),</w:t>
+        <w:t>mux3</w:t>
+      </w:r>
+      <w:proofErr w:type="gramEnd"/>
+      <w:r>
+        <w:t>(i0[3], i1[3], i2[3], i3[3], select, O[3]),</w:t>
       </w:r>
     </w:p>
     <w:p>
@@ -831,11 +813,11 @@
       </w:r>
       <w:proofErr w:type="gramStart"/>
       <w:r>
-        <w:t>mux4(</w:t>
-      </w:r>
-      <w:proofErr w:type="gramEnd"/>
-      <w:r>
-        <w:t>i0[4], i1[4], i2[4], i3[4], select, O[4]),</w:t>
+        <w:t>mux4</w:t>
+      </w:r>
+      <w:proofErr w:type="gramEnd"/>
+      <w:r>
+        <w:t>(i0[4], i1[4], i2[4], i3[4], select, O[4]),</w:t>
       </w:r>
     </w:p>
     <w:p>
@@ -844,11 +826,11 @@
       </w:r>
       <w:proofErr w:type="gramStart"/>
       <w:r>
-        <w:t>mux5(</w:t>
-      </w:r>
-      <w:proofErr w:type="gramEnd"/>
-      <w:r>
-        <w:t>i0[5], i1[5], i2[5], i3[5], select, O[5]),</w:t>
+        <w:t>mux5</w:t>
+      </w:r>
+      <w:proofErr w:type="gramEnd"/>
+      <w:r>
+        <w:t>(i0[5], i1[5], i2[5], i3[5], select, O[5]),</w:t>
       </w:r>
     </w:p>
     <w:p>
@@ -857,11 +839,11 @@
       </w:r>
       <w:proofErr w:type="gramStart"/>
       <w:r>
-        <w:t>mux6(</w:t>
-      </w:r>
-      <w:proofErr w:type="gramEnd"/>
-      <w:r>
-        <w:t>i0[6], i1[6], i2[6], i3[6], select, O[6]),</w:t>
+        <w:t>mux6</w:t>
+      </w:r>
+      <w:proofErr w:type="gramEnd"/>
+      <w:r>
+        <w:t>(i0[6], i1[6], i2[6], i3[6], select, O[6]),</w:t>
       </w:r>
     </w:p>
     <w:p>
@@ -870,11 +852,11 @@
       </w:r>
       <w:proofErr w:type="gramStart"/>
       <w:r>
-        <w:t>mux7(</w:t>
-      </w:r>
-      <w:proofErr w:type="gramEnd"/>
-      <w:r>
-        <w:t>i0[7], i1[7], i2[7], i3[7], select, O[7]),</w:t>
+        <w:t>mux7</w:t>
+      </w:r>
+      <w:proofErr w:type="gramEnd"/>
+      <w:r>
+        <w:t>(i0[7], i1[7], i2[7], i3[7], select, O[7]),</w:t>
       </w:r>
     </w:p>
     <w:p>
@@ -883,11 +865,11 @@
       </w:r>
       <w:proofErr w:type="gramStart"/>
       <w:r>
-        <w:t>mux8(</w:t>
-      </w:r>
-      <w:proofErr w:type="gramEnd"/>
-      <w:r>
-        <w:t>i0[8], i1[8], i2[8], i3[8], select, O[8]),</w:t>
+        <w:t>mux8</w:t>
+      </w:r>
+      <w:proofErr w:type="gramEnd"/>
+      <w:r>
+        <w:t>(i0[8], i1[8], i2[8], i3[8], select, O[8]),</w:t>
       </w:r>
     </w:p>
     <w:p>
@@ -896,11 +878,11 @@
       </w:r>
       <w:proofErr w:type="gramStart"/>
       <w:r>
-        <w:t>mux9(</w:t>
-      </w:r>
-      <w:proofErr w:type="gramEnd"/>
-      <w:r>
-        <w:t>i0[9], i1[9], i2[9], i3[9], select, O[9]),</w:t>
+        <w:t>mux9</w:t>
+      </w:r>
+      <w:proofErr w:type="gramEnd"/>
+      <w:r>
+        <w:t>(i0[9], i1[9], i2[9], i3[9], select, O[9]),</w:t>
       </w:r>
     </w:p>
     <w:p>
@@ -909,11 +891,11 @@
       </w:r>
       <w:proofErr w:type="gramStart"/>
       <w:r>
-        <w:t>mux10(</w:t>
-      </w:r>
-      <w:proofErr w:type="gramEnd"/>
-      <w:r>
-        <w:t>i0[10], i1[10], i2[10], i3[10], select, O[10]),</w:t>
+        <w:t>mux10</w:t>
+      </w:r>
+      <w:proofErr w:type="gramEnd"/>
+      <w:r>
+        <w:t>(i0[10], i1[10], i2[10], i3[10], select, O[10]),</w:t>
       </w:r>
     </w:p>
     <w:p>
@@ -922,11 +904,11 @@
       </w:r>
       <w:proofErr w:type="gramStart"/>
       <w:r>
-        <w:t>mux11(</w:t>
-      </w:r>
-      <w:proofErr w:type="gramEnd"/>
-      <w:r>
-        <w:t>i0[11], i1[11], i2[11], i3[11], select, O[11]),</w:t>
+        <w:t>mux11</w:t>
+      </w:r>
+      <w:proofErr w:type="gramEnd"/>
+      <w:r>
+        <w:t>(i0[11], i1[11], i2[11], i3[11], select, O[11]),</w:t>
       </w:r>
     </w:p>
     <w:p>
@@ -935,11 +917,11 @@
       </w:r>
       <w:proofErr w:type="gramStart"/>
       <w:r>
-        <w:t>mux12(</w:t>
-      </w:r>
-      <w:proofErr w:type="gramEnd"/>
-      <w:r>
-        <w:t>i0[12], i1[12], i2[12], i3[12], select, O[12]),</w:t>
+        <w:t>mux12</w:t>
+      </w:r>
+      <w:proofErr w:type="gramEnd"/>
+      <w:r>
+        <w:t>(i0[12], i1[12], i2[12], i3[12], select, O[12]),</w:t>
       </w:r>
     </w:p>
     <w:p>
@@ -948,11 +930,11 @@
       </w:r>
       <w:proofErr w:type="gramStart"/>
       <w:r>
-        <w:t>mux13(</w:t>
-      </w:r>
-      <w:proofErr w:type="gramEnd"/>
-      <w:r>
-        <w:t>i0[13], i1[13], i2[13], i3[13], select, O[13]),</w:t>
+        <w:t>mux13</w:t>
+      </w:r>
+      <w:proofErr w:type="gramEnd"/>
+      <w:r>
+        <w:t>(i0[13], i1[13], i2[13], i3[13], select, O[13]),</w:t>
       </w:r>
     </w:p>
     <w:p>
@@ -961,11 +943,11 @@
       </w:r>
       <w:proofErr w:type="gramStart"/>
       <w:r>
-        <w:t>mux14(</w:t>
-      </w:r>
-      <w:proofErr w:type="gramEnd"/>
-      <w:r>
-        <w:t>i0[14], i1[14], i2[14], i3[14], select, O[14]),</w:t>
+        <w:t>mux14</w:t>
+      </w:r>
+      <w:proofErr w:type="gramEnd"/>
+      <w:r>
+        <w:t>(i0[14], i1[14], i2[14], i3[14], select, O[14]),</w:t>
       </w:r>
     </w:p>
     <w:p>
@@ -974,11 +956,11 @@
       </w:r>
       <w:proofErr w:type="gramStart"/>
       <w:r>
-        <w:t>mux15(</w:t>
-      </w:r>
-      <w:proofErr w:type="gramEnd"/>
-      <w:r>
-        <w:t>i0[15], i1[15], i2[15], i3[15], select, O[15]);</w:t>
+        <w:t>mux15</w:t>
+      </w:r>
+      <w:proofErr w:type="gramEnd"/>
+      <w:r>
+        <w:t>(i0[15], i1[15], i2[15], i3[15], select, O[15]);</w:t>
       </w:r>
     </w:p>
     <w:p>
@@ -1052,15 +1034,15 @@
     <w:p>
       <w:r>
         <w:lastRenderedPageBreak/>
-        <w:t xml:space="preserve">    mux2x1 </w:t>
-      </w:r>
-      <w:proofErr w:type="gramStart"/>
-      <w:r>
-        <w:t>mux1(</w:t>
-      </w:r>
-      <w:proofErr w:type="gramEnd"/>
-      <w:r>
-        <w:t>A[0], B[0], select, OUT[0]),</w:t>
+        <w:t xml:space="preserve">    </w:t>
+      </w:r>
+      <w:proofErr w:type="gramStart"/>
+      <w:r>
+        <w:t>mux2x1</w:t>
+      </w:r>
+      <w:proofErr w:type="gramEnd"/>
+      <w:r>
+        <w:t xml:space="preserve"> mux1(A[0], B[0], select, OUT[0]),</w:t>
       </w:r>
     </w:p>
     <w:p>
@@ -1069,11 +1051,11 @@
       </w:r>
       <w:proofErr w:type="gramStart"/>
       <w:r>
-        <w:t>mux2(</w:t>
-      </w:r>
-      <w:proofErr w:type="gramEnd"/>
-      <w:r>
-        <w:t>A[1], B[1], select, OUT[1]);</w:t>
+        <w:t>mux2</w:t>
+      </w:r>
+      <w:proofErr w:type="gramEnd"/>
+      <w:r>
+        <w:t>(A[1], B[1], select, OUT[1]);</w:t>
       </w:r>
     </w:p>
     <w:p>
@@ -1138,15 +1120,15 @@
     <w:p/>
     <w:p>
       <w:r>
-        <w:t xml:space="preserve">    mux2x1 </w:t>
-      </w:r>
-      <w:proofErr w:type="gramStart"/>
-      <w:r>
-        <w:t>mux1(</w:t>
-      </w:r>
-      <w:proofErr w:type="gramEnd"/>
-      <w:r>
-        <w:t>A[0], B[0], select, OUT[0]),</w:t>
+        <w:t xml:space="preserve">    </w:t>
+      </w:r>
+      <w:proofErr w:type="gramStart"/>
+      <w:r>
+        <w:t>mux2x1</w:t>
+      </w:r>
+      <w:proofErr w:type="gramEnd"/>
+      <w:r>
+        <w:t xml:space="preserve"> mux1(A[0], B[0], select, OUT[0]),</w:t>
       </w:r>
     </w:p>
     <w:p>
@@ -1155,11 +1137,11 @@
       </w:r>
       <w:proofErr w:type="gramStart"/>
       <w:r>
-        <w:t>mux2(</w:t>
-      </w:r>
-      <w:proofErr w:type="gramEnd"/>
-      <w:r>
-        <w:t>A[1], B[1], select, OUT[1]),</w:t>
+        <w:t>mux2</w:t>
+      </w:r>
+      <w:proofErr w:type="gramEnd"/>
+      <w:r>
+        <w:t>(A[1], B[1], select, OUT[1]),</w:t>
       </w:r>
     </w:p>
     <w:p>
@@ -1168,11 +1150,11 @@
       </w:r>
       <w:proofErr w:type="gramStart"/>
       <w:r>
-        <w:t>mux3(</w:t>
-      </w:r>
-      <w:proofErr w:type="gramEnd"/>
-      <w:r>
-        <w:t>A[2], B[2], select, OUT[2]),</w:t>
+        <w:t>mux3</w:t>
+      </w:r>
+      <w:proofErr w:type="gramEnd"/>
+      <w:r>
+        <w:t>(A[2], B[2], select, OUT[2]),</w:t>
       </w:r>
     </w:p>
     <w:p>
@@ -1181,11 +1163,11 @@
       </w:r>
       <w:proofErr w:type="gramStart"/>
       <w:r>
-        <w:t>mux4(</w:t>
-      </w:r>
-      <w:proofErr w:type="gramEnd"/>
-      <w:r>
-        <w:t>A[3], B[3], select, OUT[3]),</w:t>
+        <w:t>mux4</w:t>
+      </w:r>
+      <w:proofErr w:type="gramEnd"/>
+      <w:r>
+        <w:t>(A[3], B[3], select, OUT[3]),</w:t>
       </w:r>
     </w:p>
     <w:p>
@@ -1194,11 +1176,11 @@
       </w:r>
       <w:proofErr w:type="gramStart"/>
       <w:r>
-        <w:t>mux5(</w:t>
-      </w:r>
-      <w:proofErr w:type="gramEnd"/>
-      <w:r>
-        <w:t>A[4], B[4], select, OUT[4]),</w:t>
+        <w:t>mux5</w:t>
+      </w:r>
+      <w:proofErr w:type="gramEnd"/>
+      <w:r>
+        <w:t>(A[4], B[4], select, OUT[4]),</w:t>
       </w:r>
     </w:p>
     <w:p>
@@ -1207,11 +1189,11 @@
       </w:r>
       <w:proofErr w:type="gramStart"/>
       <w:r>
-        <w:t>mux6(</w:t>
-      </w:r>
-      <w:proofErr w:type="gramEnd"/>
-      <w:r>
-        <w:t>A[5], B[5], select, OUT[5]),</w:t>
+        <w:t>mux6</w:t>
+      </w:r>
+      <w:proofErr w:type="gramEnd"/>
+      <w:r>
+        <w:t>(A[5], B[5], select, OUT[5]),</w:t>
       </w:r>
     </w:p>
     <w:p>
@@ -1220,11 +1202,11 @@
       </w:r>
       <w:proofErr w:type="gramStart"/>
       <w:r>
-        <w:t>mux7(</w:t>
-      </w:r>
-      <w:proofErr w:type="gramEnd"/>
-      <w:r>
-        <w:t>A[6], B[6], select, OUT[6]),</w:t>
+        <w:t>mux7</w:t>
+      </w:r>
+      <w:proofErr w:type="gramEnd"/>
+      <w:r>
+        <w:t>(A[6], B[6], select, OUT[6]),</w:t>
       </w:r>
     </w:p>
     <w:p>
@@ -1233,11 +1215,11 @@
       </w:r>
       <w:proofErr w:type="gramStart"/>
       <w:r>
-        <w:t>mux8(</w:t>
-      </w:r>
-      <w:proofErr w:type="gramEnd"/>
-      <w:r>
-        <w:t>A[7], B[7], select, OUT[7]),</w:t>
+        <w:t>mux8</w:t>
+      </w:r>
+      <w:proofErr w:type="gramEnd"/>
+      <w:r>
+        <w:t>(A[7], B[7], select, OUT[7]),</w:t>
       </w:r>
     </w:p>
     <w:p>
@@ -1246,11 +1228,11 @@
       </w:r>
       <w:proofErr w:type="gramStart"/>
       <w:r>
-        <w:t>mux9(</w:t>
-      </w:r>
-      <w:proofErr w:type="gramEnd"/>
-      <w:r>
-        <w:t>A[8], B[8], select, OUT[8]),</w:t>
+        <w:t>mux9</w:t>
+      </w:r>
+      <w:proofErr w:type="gramEnd"/>
+      <w:r>
+        <w:t>(A[8], B[8], select, OUT[8]),</w:t>
       </w:r>
     </w:p>
     <w:p>
@@ -1259,11 +1241,11 @@
       </w:r>
       <w:proofErr w:type="gramStart"/>
       <w:r>
-        <w:t>mux10(</w:t>
-      </w:r>
-      <w:proofErr w:type="gramEnd"/>
-      <w:r>
-        <w:t>A[9], B[9], select, OUT[9]),</w:t>
+        <w:t>mux10</w:t>
+      </w:r>
+      <w:proofErr w:type="gramEnd"/>
+      <w:r>
+        <w:t>(A[9], B[9], select, OUT[9]),</w:t>
       </w:r>
     </w:p>
     <w:p>
@@ -1272,11 +1254,11 @@
       </w:r>
       <w:proofErr w:type="gramStart"/>
       <w:r>
-        <w:t>mux11(</w:t>
-      </w:r>
-      <w:proofErr w:type="gramEnd"/>
-      <w:r>
-        <w:t>A[10], B[10], select, OUT[10]),</w:t>
+        <w:t>mux11</w:t>
+      </w:r>
+      <w:proofErr w:type="gramEnd"/>
+      <w:r>
+        <w:t>(A[10], B[10], select, OUT[10]),</w:t>
       </w:r>
     </w:p>
     <w:p>
@@ -1285,11 +1267,11 @@
       </w:r>
       <w:proofErr w:type="gramStart"/>
       <w:r>
-        <w:t>mux12(</w:t>
-      </w:r>
-      <w:proofErr w:type="gramEnd"/>
-      <w:r>
-        <w:t>A[11], B[11], select, OUT[11]),</w:t>
+        <w:t>mux12</w:t>
+      </w:r>
+      <w:proofErr w:type="gramEnd"/>
+      <w:r>
+        <w:t>(A[11], B[11], select, OUT[11]),</w:t>
       </w:r>
     </w:p>
     <w:p>
@@ -1298,11 +1280,11 @@
       </w:r>
       <w:proofErr w:type="gramStart"/>
       <w:r>
-        <w:t>mux13(</w:t>
-      </w:r>
-      <w:proofErr w:type="gramEnd"/>
-      <w:r>
-        <w:t>A[12], B[12], select, OUT[12]),</w:t>
+        <w:t>mux13</w:t>
+      </w:r>
+      <w:proofErr w:type="gramEnd"/>
+      <w:r>
+        <w:t>(A[12], B[12], select, OUT[12]),</w:t>
       </w:r>
     </w:p>
     <w:p>
@@ -1311,11 +1293,11 @@
       </w:r>
       <w:proofErr w:type="gramStart"/>
       <w:r>
-        <w:t>mux14(</w:t>
-      </w:r>
-      <w:proofErr w:type="gramEnd"/>
-      <w:r>
-        <w:t>A[13], B[13], select, OUT[13]),</w:t>
+        <w:t>mux14</w:t>
+      </w:r>
+      <w:proofErr w:type="gramEnd"/>
+      <w:r>
+        <w:t>(A[13], B[13], select, OUT[13]),</w:t>
       </w:r>
     </w:p>
     <w:p>
@@ -1324,11 +1306,11 @@
       </w:r>
       <w:proofErr w:type="gramStart"/>
       <w:r>
-        <w:t>mux15(</w:t>
-      </w:r>
-      <w:proofErr w:type="gramEnd"/>
-      <w:r>
-        <w:t>A[14], B[14], select, OUT[14]),</w:t>
+        <w:t>mux15</w:t>
+      </w:r>
+      <w:proofErr w:type="gramEnd"/>
+      <w:r>
+        <w:t>(A[14], B[14], select, OUT[14]),</w:t>
       </w:r>
     </w:p>
     <w:p>
@@ -1337,11 +1319,11 @@
       </w:r>
       <w:proofErr w:type="gramStart"/>
       <w:r>
-        <w:t>mux16(</w:t>
-      </w:r>
-      <w:proofErr w:type="gramEnd"/>
-      <w:r>
-        <w:t>A[15], B[15], select, OUT[15]);</w:t>
+        <w:t>mux16</w:t>
+      </w:r>
+      <w:proofErr w:type="gramEnd"/>
+      <w:r>
+        <w:t>(A[15], B[15], select, OUT[15]);</w:t>
       </w:r>
     </w:p>
     <w:p>
@@ -1442,11 +1424,11 @@
       </w:r>
       <w:proofErr w:type="gramStart"/>
       <w:r>
-        <w:t>f1(</w:t>
-      </w:r>
-      <w:proofErr w:type="gramEnd"/>
-      <w:r>
-        <w:t>D[1], CLK, Q[1]),</w:t>
+        <w:t>f1</w:t>
+      </w:r>
+      <w:proofErr w:type="gramEnd"/>
+      <w:r>
+        <w:t>(D[1], CLK, Q[1]),</w:t>
       </w:r>
     </w:p>
     <w:p>
@@ -1455,11 +1437,11 @@
       </w:r>
       <w:proofErr w:type="gramStart"/>
       <w:r>
-        <w:t>f2(</w:t>
-      </w:r>
-      <w:proofErr w:type="gramEnd"/>
-      <w:r>
-        <w:t>D[2], CLK, Q[2]),</w:t>
+        <w:t>f2</w:t>
+      </w:r>
+      <w:proofErr w:type="gramEnd"/>
+      <w:r>
+        <w:t>(D[2], CLK, Q[2]),</w:t>
       </w:r>
     </w:p>
     <w:p>
@@ -1468,11 +1450,11 @@
       </w:r>
       <w:proofErr w:type="gramStart"/>
       <w:r>
-        <w:t>f3(</w:t>
-      </w:r>
-      <w:proofErr w:type="gramEnd"/>
-      <w:r>
-        <w:t>D[3], CLK, Q[3]),</w:t>
+        <w:t>f3</w:t>
+      </w:r>
+      <w:proofErr w:type="gramEnd"/>
+      <w:r>
+        <w:t>(D[3], CLK, Q[3]),</w:t>
       </w:r>
     </w:p>
     <w:p>
@@ -1481,11 +1463,11 @@
       </w:r>
       <w:proofErr w:type="gramStart"/>
       <w:r>
-        <w:t>f4(</w:t>
-      </w:r>
-      <w:proofErr w:type="gramEnd"/>
-      <w:r>
-        <w:t>D[4], CLK, Q[4]),</w:t>
+        <w:t>f4</w:t>
+      </w:r>
+      <w:proofErr w:type="gramEnd"/>
+      <w:r>
+        <w:t>(D[4], CLK, Q[4]),</w:t>
       </w:r>
     </w:p>
     <w:p>
@@ -1494,11 +1476,11 @@
       </w:r>
       <w:proofErr w:type="gramStart"/>
       <w:r>
-        <w:t>f5(</w:t>
-      </w:r>
-      <w:proofErr w:type="gramEnd"/>
-      <w:r>
-        <w:t>D[5], CLK, Q[5]),</w:t>
+        <w:t>f5</w:t>
+      </w:r>
+      <w:proofErr w:type="gramEnd"/>
+      <w:r>
+        <w:t>(D[5], CLK, Q[5]),</w:t>
       </w:r>
     </w:p>
     <w:p>
@@ -1507,11 +1489,11 @@
       </w:r>
       <w:proofErr w:type="gramStart"/>
       <w:r>
-        <w:t>f6(</w:t>
-      </w:r>
-      <w:proofErr w:type="gramEnd"/>
-      <w:r>
-        <w:t>D[6], CLK, Q[6]),</w:t>
+        <w:t>f6</w:t>
+      </w:r>
+      <w:proofErr w:type="gramEnd"/>
+      <w:r>
+        <w:t>(D[6], CLK, Q[6]),</w:t>
       </w:r>
     </w:p>
     <w:p>
@@ -1520,11 +1502,11 @@
       </w:r>
       <w:proofErr w:type="gramStart"/>
       <w:r>
-        <w:t>f7(</w:t>
-      </w:r>
-      <w:proofErr w:type="gramEnd"/>
-      <w:r>
-        <w:t>D[7], CLK, Q[7]),</w:t>
+        <w:t>f7</w:t>
+      </w:r>
+      <w:proofErr w:type="gramEnd"/>
+      <w:r>
+        <w:t>(D[7], CLK, Q[7]),</w:t>
       </w:r>
     </w:p>
     <w:p>
@@ -1533,11 +1515,11 @@
       </w:r>
       <w:proofErr w:type="gramStart"/>
       <w:r>
-        <w:t>f8(</w:t>
-      </w:r>
-      <w:proofErr w:type="gramEnd"/>
-      <w:r>
-        <w:t>D[8], CLK, Q[8]),</w:t>
+        <w:t>f8</w:t>
+      </w:r>
+      <w:proofErr w:type="gramEnd"/>
+      <w:r>
+        <w:t>(D[8], CLK, Q[8]),</w:t>
       </w:r>
     </w:p>
     <w:p>
@@ -1546,11 +1528,11 @@
       </w:r>
       <w:proofErr w:type="gramStart"/>
       <w:r>
-        <w:t>f9(</w:t>
-      </w:r>
-      <w:proofErr w:type="gramEnd"/>
-      <w:r>
-        <w:t>D[9], CLK, Q[9]),</w:t>
+        <w:t>f9</w:t>
+      </w:r>
+      <w:proofErr w:type="gramEnd"/>
+      <w:r>
+        <w:t>(D[9], CLK, Q[9]),</w:t>
       </w:r>
     </w:p>
     <w:p>
@@ -1559,11 +1541,11 @@
       </w:r>
       <w:proofErr w:type="gramStart"/>
       <w:r>
-        <w:t>f10(</w:t>
-      </w:r>
-      <w:proofErr w:type="gramEnd"/>
-      <w:r>
-        <w:t>D[10], CLK, Q[10]),</w:t>
+        <w:t>f10</w:t>
+      </w:r>
+      <w:proofErr w:type="gramEnd"/>
+      <w:r>
+        <w:t>(D[10], CLK, Q[10]),</w:t>
       </w:r>
     </w:p>
     <w:p>
@@ -1572,11 +1554,11 @@
       </w:r>
       <w:proofErr w:type="gramStart"/>
       <w:r>
-        <w:t>f11(</w:t>
-      </w:r>
-      <w:proofErr w:type="gramEnd"/>
-      <w:r>
-        <w:t>D[11], CLK, Q[11]),</w:t>
+        <w:t>f11</w:t>
+      </w:r>
+      <w:proofErr w:type="gramEnd"/>
+      <w:r>
+        <w:t>(D[11], CLK, Q[11]),</w:t>
       </w:r>
     </w:p>
     <w:p>
@@ -1585,11 +1567,11 @@
       </w:r>
       <w:proofErr w:type="gramStart"/>
       <w:r>
-        <w:t>f12(</w:t>
-      </w:r>
-      <w:proofErr w:type="gramEnd"/>
-      <w:r>
-        <w:t>D[12], CLK, Q[12]),</w:t>
+        <w:t>f12</w:t>
+      </w:r>
+      <w:proofErr w:type="gramEnd"/>
+      <w:r>
+        <w:t>(D[12], CLK, Q[12]),</w:t>
       </w:r>
     </w:p>
     <w:p>
@@ -1598,11 +1580,11 @@
       </w:r>
       <w:proofErr w:type="gramStart"/>
       <w:r>
-        <w:t>f13(</w:t>
-      </w:r>
-      <w:proofErr w:type="gramEnd"/>
-      <w:r>
-        <w:t>D[13], CLK, Q[13]),</w:t>
+        <w:t>f13</w:t>
+      </w:r>
+      <w:proofErr w:type="gramEnd"/>
+      <w:r>
+        <w:t>(D[13], CLK, Q[13]),</w:t>
       </w:r>
     </w:p>
     <w:p>
@@ -1611,11 +1593,11 @@
       </w:r>
       <w:proofErr w:type="gramStart"/>
       <w:r>
-        <w:t>f14(</w:t>
-      </w:r>
-      <w:proofErr w:type="gramEnd"/>
-      <w:r>
-        <w:t>D[14], CLK, Q[14]),</w:t>
+        <w:t>f14</w:t>
+      </w:r>
+      <w:proofErr w:type="gramEnd"/>
+      <w:r>
+        <w:t>(D[14], CLK, Q[14]),</w:t>
       </w:r>
     </w:p>
     <w:p>
@@ -1624,11 +1606,11 @@
       </w:r>
       <w:proofErr w:type="gramStart"/>
       <w:r>
-        <w:t>f15(</w:t>
-      </w:r>
-      <w:proofErr w:type="gramEnd"/>
-      <w:r>
-        <w:t xml:space="preserve">D[15], CLK, Q[15]); </w:t>
+        <w:t>f15</w:t>
+      </w:r>
+      <w:proofErr w:type="gramEnd"/>
+      <w:r>
+        <w:t xml:space="preserve">(D[15], CLK, Q[15]); </w:t>
       </w:r>
     </w:p>
     <w:p>
@@ -1704,11 +1686,11 @@
       </w:r>
       <w:proofErr w:type="gramStart"/>
       <w:r>
-        <w:t>not  not1</w:t>
-      </w:r>
-      <w:proofErr w:type="gramEnd"/>
-      <w:r>
-        <w:t xml:space="preserve"> (CLK1,CLK);</w:t>
+        <w:t>not</w:t>
+      </w:r>
+      <w:proofErr w:type="gramEnd"/>
+      <w:r>
+        <w:t xml:space="preserve">  not1 (CLK1,CLK);</w:t>
       </w:r>
     </w:p>
     <w:p>
@@ -1735,15 +1717,15 @@
     <w:p>
       <w:r>
         <w:lastRenderedPageBreak/>
-        <w:t xml:space="preserve">           D2(Y</w:t>
-      </w:r>
-      <w:proofErr w:type="gramStart"/>
-      <w:r>
-        <w:t>,CLK1,Q</w:t>
-      </w:r>
-      <w:proofErr w:type="gramEnd"/>
-      <w:r>
-        <w:t>);</w:t>
+        <w:t xml:space="preserve">           </w:t>
+      </w:r>
+      <w:proofErr w:type="gramStart"/>
+      <w:r>
+        <w:t>D2(</w:t>
+      </w:r>
+      <w:proofErr w:type="gramEnd"/>
+      <w:r>
+        <w:t>Y,CLK1,Q);</w:t>
       </w:r>
     </w:p>
     <w:p>
@@ -1841,41 +1823,41 @@
     </w:p>
     <w:p>
       <w:r>
-        <w:t xml:space="preserve">        nand2 (y</w:t>
-      </w:r>
-      <w:proofErr w:type="gramStart"/>
-      <w:r>
-        <w:t>,D1,C</w:t>
-      </w:r>
-      <w:proofErr w:type="gramEnd"/>
-      <w:r>
-        <w:t xml:space="preserve">), </w:t>
-      </w:r>
-    </w:p>
-    <w:p>
-      <w:r>
-        <w:t xml:space="preserve">        nand3 (Q</w:t>
-      </w:r>
-      <w:proofErr w:type="gramStart"/>
-      <w:r>
-        <w:t>,x,Q1</w:t>
-      </w:r>
-      <w:proofErr w:type="gramEnd"/>
-      <w:r>
-        <w:t>),</w:t>
-      </w:r>
-    </w:p>
-    <w:p>
-      <w:r>
-        <w:t xml:space="preserve">        nand4 (Q1</w:t>
-      </w:r>
-      <w:proofErr w:type="gramStart"/>
-      <w:r>
-        <w:t>,y,Q</w:t>
-      </w:r>
-      <w:proofErr w:type="gramEnd"/>
-      <w:r>
-        <w:t xml:space="preserve">); </w:t>
+        <w:t xml:space="preserve">        </w:t>
+      </w:r>
+      <w:proofErr w:type="gramStart"/>
+      <w:r>
+        <w:t>nand2</w:t>
+      </w:r>
+      <w:proofErr w:type="gramEnd"/>
+      <w:r>
+        <w:t xml:space="preserve"> (y,D1,C), </w:t>
+      </w:r>
+    </w:p>
+    <w:p>
+      <w:r>
+        <w:t xml:space="preserve">        </w:t>
+      </w:r>
+      <w:proofErr w:type="gramStart"/>
+      <w:r>
+        <w:t>nand3</w:t>
+      </w:r>
+      <w:proofErr w:type="gramEnd"/>
+      <w:r>
+        <w:t xml:space="preserve"> (Q,x,Q1),</w:t>
+      </w:r>
+    </w:p>
+    <w:p>
+      <w:r>
+        <w:t xml:space="preserve">        </w:t>
+      </w:r>
+      <w:proofErr w:type="gramStart"/>
+      <w:r>
+        <w:t>nand4</w:t>
+      </w:r>
+      <w:proofErr w:type="gramEnd"/>
+      <w:r>
+        <w:t xml:space="preserve"> (Q1,y,Q); </w:t>
       </w:r>
     </w:p>
     <w:p>
@@ -1884,11 +1866,11 @@
       </w:r>
       <w:proofErr w:type="gramStart"/>
       <w:r>
-        <w:t>not  not1</w:t>
-      </w:r>
-      <w:proofErr w:type="gramEnd"/>
-      <w:r>
-        <w:t xml:space="preserve">  (D1,D);</w:t>
+        <w:t>not</w:t>
+      </w:r>
+      <w:proofErr w:type="gramEnd"/>
+      <w:r>
+        <w:t xml:space="preserve">  not1  (D1,D);</w:t>
       </w:r>
     </w:p>
     <w:p>
@@ -2065,22 +2047,87 @@
       </w:r>
       <w:proofErr w:type="gramStart"/>
       <w:r>
-        <w:t>mux16Bit4x1  mux1</w:t>
-      </w:r>
-      <w:proofErr w:type="gramEnd"/>
-      <w:r>
-        <w:t xml:space="preserve"> (16'b0,q1,q2,q3,rr1,rd1),</w:t>
-      </w:r>
-    </w:p>
-    <w:p>
-      <w:r>
-        <w:t xml:space="preserve">                mux2 (16'b0</w:t>
-      </w:r>
-      <w:proofErr w:type="gramStart"/>
-      <w:r>
-        <w:t>,q1,q2,q3,rr2,rd2</w:t>
-      </w:r>
-      <w:proofErr w:type="gramEnd"/>
+        <w:t>mux16Bit4x1</w:t>
+      </w:r>
+      <w:proofErr w:type="gramEnd"/>
+      <w:r>
+        <w:t xml:space="preserve">  mux1 (16'b0,q1,q2,q3,rr1,rd1),</w:t>
+      </w:r>
+    </w:p>
+    <w:p>
+      <w:r>
+        <w:t xml:space="preserve">                </w:t>
+      </w:r>
+      <w:proofErr w:type="gramStart"/>
+      <w:r>
+        <w:t>mux2</w:t>
+      </w:r>
+      <w:proofErr w:type="gramEnd"/>
+      <w:r>
+        <w:t xml:space="preserve"> (16'b0,q1,q2,q3,rr2,rd2);</w:t>
+      </w:r>
+    </w:p>
+    <w:p/>
+    <w:p>
+      <w:r>
+        <w:t xml:space="preserve">   // input port</w:t>
+      </w:r>
+    </w:p>
+    <w:p>
+      <w:r>
+        <w:t xml:space="preserve">   </w:t>
+      </w:r>
+      <w:proofErr w:type="gramStart"/>
+      <w:r>
+        <w:t>decoder</w:t>
+      </w:r>
+      <w:proofErr w:type="gramEnd"/>
+      <w:r>
+        <w:t xml:space="preserve"> </w:t>
+      </w:r>
+      <w:proofErr w:type="spellStart"/>
+      <w:r>
+        <w:t>dec</w:t>
+      </w:r>
+      <w:proofErr w:type="spellEnd"/>
+      <w:r>
+        <w:t>(</w:t>
+      </w:r>
+      <w:proofErr w:type="spellStart"/>
+      <w:r>
+        <w:t>wr</w:t>
+      </w:r>
+      <w:proofErr w:type="spellEnd"/>
+      <w:r>
+        <w:t>[1],</w:t>
+      </w:r>
+      <w:proofErr w:type="spellStart"/>
+      <w:r>
+        <w:t>wr</w:t>
+      </w:r>
+      <w:proofErr w:type="spellEnd"/>
+      <w:r>
+        <w:t>[0],w3,w2,w1,w0);</w:t>
+      </w:r>
+    </w:p>
+    <w:p/>
+    <w:p>
+      <w:r>
+        <w:t xml:space="preserve">   </w:t>
+      </w:r>
+      <w:proofErr w:type="gramStart"/>
+      <w:r>
+        <w:t>and</w:t>
+      </w:r>
+      <w:proofErr w:type="gramEnd"/>
+      <w:r>
+        <w:t xml:space="preserve"> a (</w:t>
+      </w:r>
+      <w:proofErr w:type="spellStart"/>
+      <w:r>
+        <w:t>regwrite_and_clock,regwrite,clock</w:t>
+      </w:r>
+      <w:proofErr w:type="spellEnd"/>
       <w:r>
         <w:t>);</w:t>
       </w:r>
@@ -2088,44 +2135,119 @@
     <w:p/>
     <w:p>
       <w:r>
-        <w:t xml:space="preserve">   // input port</w:t>
-      </w:r>
-    </w:p>
-    <w:p>
-      <w:r>
         <w:t xml:space="preserve">   </w:t>
       </w:r>
       <w:proofErr w:type="gramStart"/>
       <w:r>
-        <w:t>decoder</w:t>
-      </w:r>
-      <w:proofErr w:type="gramEnd"/>
+        <w:t>and</w:t>
+      </w:r>
+      <w:proofErr w:type="gramEnd"/>
+      <w:r>
+        <w:t xml:space="preserve"> a1 (c1,regwrite_and_clock,w1),</w:t>
+      </w:r>
+    </w:p>
+    <w:p>
+      <w:r>
+        <w:t xml:space="preserve">       </w:t>
+      </w:r>
+      <w:proofErr w:type="gramStart"/>
+      <w:r>
+        <w:t>a2</w:t>
+      </w:r>
+      <w:proofErr w:type="gramEnd"/>
+      <w:r>
+        <w:t xml:space="preserve"> (c2,regwrite_and_clock,w2),</w:t>
+      </w:r>
+    </w:p>
+    <w:p>
+      <w:r>
+        <w:t xml:space="preserve">       </w:t>
+      </w:r>
+      <w:proofErr w:type="gramStart"/>
+      <w:r>
+        <w:t>a3</w:t>
+      </w:r>
+      <w:proofErr w:type="gramEnd"/>
+      <w:r>
+        <w:t xml:space="preserve"> (c3,regwrite_and_clock,w3);</w:t>
+      </w:r>
+    </w:p>
+    <w:p/>
+    <w:p>
+      <w:proofErr w:type="spellStart"/>
+      <w:proofErr w:type="gramStart"/>
+      <w:r>
+        <w:t>endmodule</w:t>
+      </w:r>
+      <w:proofErr w:type="spellEnd"/>
+      <w:proofErr w:type="gramEnd"/>
+    </w:p>
+    <w:p/>
+    <w:p>
+      <w:proofErr w:type="gramStart"/>
+      <w:r>
+        <w:t>module</w:t>
+      </w:r>
+      <w:proofErr w:type="gramEnd"/>
+      <w:r>
+        <w:t xml:space="preserve"> decoder (S1,S0,D3,D2,D1,D0); </w:t>
+      </w:r>
+    </w:p>
+    <w:p>
+      <w:r>
+        <w:t xml:space="preserve">   </w:t>
+      </w:r>
+      <w:proofErr w:type="gramStart"/>
+      <w:r>
+        <w:t>input</w:t>
+      </w:r>
+      <w:proofErr w:type="gramEnd"/>
+      <w:r>
+        <w:t xml:space="preserve"> S0,S1; </w:t>
+      </w:r>
+    </w:p>
+    <w:p>
+      <w:r>
+        <w:t xml:space="preserve">   </w:t>
+      </w:r>
+      <w:proofErr w:type="gramStart"/>
+      <w:r>
+        <w:t>output</w:t>
+      </w:r>
+      <w:proofErr w:type="gramEnd"/>
+      <w:r>
+        <w:t xml:space="preserve"> D0,D1,D2,D3; </w:t>
+      </w:r>
+    </w:p>
+    <w:p>
       <w:r>
         <w:t xml:space="preserve"> </w:t>
       </w:r>
-      <w:proofErr w:type="spellStart"/>
-      <w:r>
-        <w:t>dec</w:t>
-      </w:r>
-      <w:proofErr w:type="spellEnd"/>
-      <w:r>
-        <w:t>(</w:t>
-      </w:r>
-      <w:proofErr w:type="spellStart"/>
-      <w:r>
-        <w:t>wr</w:t>
-      </w:r>
-      <w:proofErr w:type="spellEnd"/>
-      <w:r>
-        <w:t>[1],</w:t>
-      </w:r>
-      <w:proofErr w:type="spellStart"/>
-      <w:r>
-        <w:t>wr</w:t>
-      </w:r>
-      <w:proofErr w:type="spellEnd"/>
-      <w:r>
-        <w:t>[0],w3,w2,w1,w0);</w:t>
+    </w:p>
+    <w:p>
+      <w:r>
+        <w:t xml:space="preserve">   </w:t>
+      </w:r>
+      <w:proofErr w:type="gramStart"/>
+      <w:r>
+        <w:t>not</w:t>
+      </w:r>
+      <w:proofErr w:type="gramEnd"/>
+      <w:r>
+        <w:t xml:space="preserve"> n1 (notS0,S0),</w:t>
+      </w:r>
+    </w:p>
+    <w:p>
+      <w:r>
+        <w:t xml:space="preserve">       </w:t>
+      </w:r>
+      <w:proofErr w:type="gramStart"/>
+      <w:r>
+        <w:t>n2</w:t>
+      </w:r>
+      <w:proofErr w:type="gramEnd"/>
+      <w:r>
+        <w:t xml:space="preserve"> (notS1,S1);</w:t>
       </w:r>
     </w:p>
     <w:p/>
@@ -2139,173 +2261,33 @@
       </w:r>
       <w:proofErr w:type="gramEnd"/>
       <w:r>
-        <w:t xml:space="preserve"> a (</w:t>
-      </w:r>
-      <w:proofErr w:type="spellStart"/>
-      <w:r>
-        <w:t>regwrite_and_clock,regwrite,clock</w:t>
-      </w:r>
-      <w:proofErr w:type="spellEnd"/>
-      <w:r>
-        <w:t>);</w:t>
-      </w:r>
-    </w:p>
-    <w:p/>
-    <w:p>
-      <w:r>
-        <w:t xml:space="preserve">   </w:t>
-      </w:r>
-      <w:proofErr w:type="gramStart"/>
-      <w:r>
-        <w:t>and</w:t>
-      </w:r>
-      <w:proofErr w:type="gramEnd"/>
-      <w:r>
-        <w:t xml:space="preserve"> a1 (c1,regwrite_and_clock,w1),</w:t>
-      </w:r>
-    </w:p>
-    <w:p>
-      <w:r>
-        <w:t xml:space="preserve">       a2 (c2</w:t>
-      </w:r>
-      <w:proofErr w:type="gramStart"/>
-      <w:r>
-        <w:t>,regwrite</w:t>
-      </w:r>
-      <w:proofErr w:type="gramEnd"/>
-      <w:r>
-        <w:t>_and_clock,w2),</w:t>
-      </w:r>
-    </w:p>
-    <w:p>
-      <w:r>
-        <w:t xml:space="preserve">       a3 (c3</w:t>
-      </w:r>
-      <w:proofErr w:type="gramStart"/>
-      <w:r>
-        <w:t>,regwrite</w:t>
-      </w:r>
-      <w:proofErr w:type="gramEnd"/>
-      <w:r>
-        <w:t>_and_clock,w3);</w:t>
-      </w:r>
-    </w:p>
-    <w:p/>
-    <w:p>
-      <w:proofErr w:type="spellStart"/>
-      <w:proofErr w:type="gramStart"/>
-      <w:r>
-        <w:t>endmodule</w:t>
-      </w:r>
-      <w:proofErr w:type="spellEnd"/>
-      <w:proofErr w:type="gramEnd"/>
-    </w:p>
-    <w:p/>
-    <w:p>
-      <w:proofErr w:type="gramStart"/>
-      <w:r>
-        <w:t>module</w:t>
-      </w:r>
-      <w:proofErr w:type="gramEnd"/>
-      <w:r>
-        <w:t xml:space="preserve"> decoder (S1,S0,D3,D2,D1,D0); </w:t>
-      </w:r>
-    </w:p>
-    <w:p>
-      <w:r>
-        <w:t xml:space="preserve">   </w:t>
-      </w:r>
-      <w:proofErr w:type="gramStart"/>
-      <w:r>
-        <w:t>input</w:t>
-      </w:r>
-      <w:proofErr w:type="gramEnd"/>
-      <w:r>
-        <w:t xml:space="preserve"> S0,S1; </w:t>
-      </w:r>
-    </w:p>
-    <w:p>
-      <w:r>
-        <w:t xml:space="preserve">   </w:t>
-      </w:r>
-      <w:proofErr w:type="gramStart"/>
-      <w:r>
-        <w:t>output</w:t>
-      </w:r>
-      <w:proofErr w:type="gramEnd"/>
-      <w:r>
-        <w:t xml:space="preserve"> D0,D1,D2,D3; </w:t>
-      </w:r>
-    </w:p>
-    <w:p>
-      <w:r>
-        <w:t xml:space="preserve"> </w:t>
-      </w:r>
-    </w:p>
-    <w:p>
-      <w:r>
-        <w:t xml:space="preserve">   </w:t>
-      </w:r>
-      <w:proofErr w:type="gramStart"/>
-      <w:r>
-        <w:t>not</w:t>
-      </w:r>
-      <w:proofErr w:type="gramEnd"/>
-      <w:r>
-        <w:t xml:space="preserve"> n1 (notS0,S0),</w:t>
-      </w:r>
-    </w:p>
-    <w:p>
-      <w:r>
-        <w:t xml:space="preserve">       n2 (notS1</w:t>
-      </w:r>
-      <w:proofErr w:type="gramStart"/>
-      <w:r>
-        <w:t>,S1</w:t>
-      </w:r>
-      <w:proofErr w:type="gramEnd"/>
-      <w:r>
-        <w:t>);</w:t>
-      </w:r>
-    </w:p>
-    <w:p/>
-    <w:p>
-      <w:r>
-        <w:t xml:space="preserve">   </w:t>
-      </w:r>
-      <w:proofErr w:type="gramStart"/>
-      <w:r>
-        <w:t>and</w:t>
-      </w:r>
-      <w:proofErr w:type="gramEnd"/>
-      <w:r>
         <w:t xml:space="preserve"> a0 (D0,notS1,notS0), </w:t>
       </w:r>
     </w:p>
     <w:p>
       <w:r>
-        <w:t xml:space="preserve">       a1 (D1</w:t>
-      </w:r>
-      <w:proofErr w:type="gramStart"/>
-      <w:r>
-        <w:t>,notS1</w:t>
-      </w:r>
-      <w:proofErr w:type="gramEnd"/>
-      <w:r>
-        <w:t xml:space="preserve">,   S0), </w:t>
-      </w:r>
-    </w:p>
-    <w:p>
-      <w:r>
-        <w:t xml:space="preserve">       a2 (D2,   S1</w:t>
-      </w:r>
-      <w:proofErr w:type="gramStart"/>
-      <w:r>
-        <w:t>,notS0</w:t>
-      </w:r>
-      <w:proofErr w:type="gramEnd"/>
-      <w:r>
-        <w:t xml:space="preserve">), </w:t>
+        <w:t xml:space="preserve">       </w:t>
+      </w:r>
+      <w:proofErr w:type="gramStart"/>
+      <w:r>
+        <w:t>a1</w:t>
+      </w:r>
+      <w:proofErr w:type="gramEnd"/>
+      <w:r>
+        <w:t xml:space="preserve"> (D1,notS1,   S0), </w:t>
+      </w:r>
+    </w:p>
+    <w:p>
+      <w:r>
+        <w:t xml:space="preserve">       </w:t>
+      </w:r>
+      <w:proofErr w:type="gramStart"/>
+      <w:r>
+        <w:t>a2</w:t>
+      </w:r>
+      <w:proofErr w:type="gramEnd"/>
+      <w:r>
+        <w:t xml:space="preserve"> (D2,   S1,notS0), </w:t>
       </w:r>
     </w:p>
     <w:p>
@@ -2722,15 +2704,15 @@
     </w:p>
     <w:p>
       <w:r>
-        <w:t xml:space="preserve">   mux2x1 </w:t>
-      </w:r>
-      <w:proofErr w:type="gramStart"/>
-      <w:r>
-        <w:t>mux1(</w:t>
-      </w:r>
-      <w:proofErr w:type="gramEnd"/>
-      <w:r>
-        <w:t>b,b_inv,binvert,b1);</w:t>
+        <w:t xml:space="preserve">   </w:t>
+      </w:r>
+      <w:proofErr w:type="gramStart"/>
+      <w:r>
+        <w:t>mux2x1</w:t>
+      </w:r>
+      <w:proofErr w:type="gramEnd"/>
+      <w:r>
+        <w:t xml:space="preserve"> mux1(b,b_inv,binvert,b1);</w:t>
       </w:r>
     </w:p>
     <w:p>
@@ -2793,14 +2775,17 @@
     </w:p>
     <w:p>
       <w:r>
-        <w:t xml:space="preserve">   mux4x1 </w:t>
-      </w:r>
-      <w:proofErr w:type="gramStart"/>
-      <w:r>
-        <w:t>mux2(</w:t>
-      </w:r>
-      <w:proofErr w:type="spellStart"/>
-      <w:proofErr w:type="gramEnd"/>
+        <w:t xml:space="preserve">   </w:t>
+      </w:r>
+      <w:proofErr w:type="gramStart"/>
+      <w:r>
+        <w:t>mux4x1</w:t>
+      </w:r>
+      <w:proofErr w:type="gramEnd"/>
+      <w:r>
+        <w:t xml:space="preserve"> mux2(</w:t>
+      </w:r>
+      <w:proofErr w:type="spellStart"/>
       <w:r>
         <w:t>a_and_b,a_or_b,sum,less,op</w:t>
       </w:r>
@@ -2971,23 +2956,23 @@
     </w:p>
     <w:p>
       <w:r>
-        <w:t xml:space="preserve">   mux2x1 </w:t>
-      </w:r>
-      <w:proofErr w:type="gramStart"/>
-      <w:r>
-        <w:t>mux1(</w:t>
-      </w:r>
-      <w:proofErr w:type="gramEnd"/>
-      <w:r>
-        <w:t>b,b_inv,binvert,b1);</w:t>
-      </w:r>
-    </w:p>
-    <w:p>
-      <w:r>
         <w:t xml:space="preserve">   </w:t>
       </w:r>
       <w:proofErr w:type="gramStart"/>
       <w:r>
+        <w:t>mux2x1</w:t>
+      </w:r>
+      <w:proofErr w:type="gramEnd"/>
+      <w:r>
+        <w:t xml:space="preserve"> mux1(b,b_inv,binvert,b1);</w:t>
+      </w:r>
+    </w:p>
+    <w:p>
+      <w:r>
+        <w:t xml:space="preserve">   </w:t>
+      </w:r>
+      <w:proofErr w:type="gramStart"/>
+      <w:r>
         <w:t>and</w:t>
       </w:r>
       <w:proofErr w:type="gramEnd"/>
@@ -3041,14 +3026,17 @@
     </w:p>
     <w:p>
       <w:r>
-        <w:t xml:space="preserve">   mux4x1 </w:t>
-      </w:r>
-      <w:proofErr w:type="gramStart"/>
-      <w:r>
-        <w:t>mux2(</w:t>
-      </w:r>
-      <w:proofErr w:type="spellStart"/>
-      <w:proofErr w:type="gramEnd"/>
+        <w:t xml:space="preserve">   </w:t>
+      </w:r>
+      <w:proofErr w:type="gramStart"/>
+      <w:r>
+        <w:t>mux4x1</w:t>
+      </w:r>
+      <w:proofErr w:type="gramEnd"/>
+      <w:r>
+        <w:t xml:space="preserve"> mux2(</w:t>
+      </w:r>
+      <w:proofErr w:type="spellStart"/>
       <w:r>
         <w:t>a_and_b,a_or_b,sum,less,op</w:t>
       </w:r>
@@ -3180,7 +3168,6 @@
         <w:t xml:space="preserve">   ALU1   </w:t>
       </w:r>
       <w:proofErr w:type="spellStart"/>
-      <w:proofErr w:type="gramStart"/>
       <w:r>
         <w:t>alu1</w:t>
       </w:r>
@@ -3188,113 +3175,117 @@
       <w:r>
         <w:t xml:space="preserve">  (</w:t>
       </w:r>
-      <w:proofErr w:type="gramEnd"/>
-      <w:r>
-        <w:t>a[1], b[1], op[2], op[1:0],0,  c1,   c2, result[1]);</w:t>
-      </w:r>
-    </w:p>
-    <w:p>
-      <w:r>
-        <w:t xml:space="preserve">   ALU1   </w:t>
-      </w:r>
-      <w:proofErr w:type="gramStart"/>
-      <w:r>
-        <w:t>alu2  (</w:t>
-      </w:r>
-      <w:proofErr w:type="gramEnd"/>
-      <w:r>
-        <w:t>a[2], b[2], op[2], op[1:0],0,  c2,   c3, result[2]);</w:t>
-      </w:r>
-    </w:p>
-    <w:p>
-      <w:r>
-        <w:t xml:space="preserve">   ALU1   </w:t>
-      </w:r>
-      <w:proofErr w:type="gramStart"/>
-      <w:r>
-        <w:t>alu3  (</w:t>
-      </w:r>
-      <w:proofErr w:type="gramEnd"/>
-      <w:r>
-        <w:t>a[3], b[3], op[2], op[1:0],0,  c3,   c4, result[3]);</w:t>
-      </w:r>
-    </w:p>
-    <w:p>
-      <w:r>
-        <w:t xml:space="preserve">   ALU1   </w:t>
-      </w:r>
-      <w:proofErr w:type="gramStart"/>
-      <w:r>
-        <w:t>alu4  (</w:t>
-      </w:r>
-      <w:proofErr w:type="gramEnd"/>
-      <w:r>
-        <w:t>a[4], b[4], op[2], op[1:0],0,  c4,   c5, result[4]);</w:t>
-      </w:r>
-    </w:p>
-    <w:p>
-      <w:r>
-        <w:t xml:space="preserve">   ALU1   </w:t>
-      </w:r>
-      <w:proofErr w:type="gramStart"/>
-      <w:r>
-        <w:t>alu5  (</w:t>
-      </w:r>
-      <w:proofErr w:type="gramEnd"/>
-      <w:r>
-        <w:t>a[5], b[5], op[2], op[1:0],0,  c5,   c6, result[5]);</w:t>
-      </w:r>
-    </w:p>
-    <w:p>
-      <w:r>
-        <w:t xml:space="preserve">   ALU1   </w:t>
-      </w:r>
-      <w:proofErr w:type="gramStart"/>
-      <w:r>
-        <w:t>alu6  (</w:t>
-      </w:r>
-      <w:proofErr w:type="gramEnd"/>
-      <w:r>
-        <w:t>a[6], b[6], op[2], op[1:0],0,  c6,   c7, result[6]);</w:t>
-      </w:r>
-    </w:p>
-    <w:p>
-      <w:r>
-        <w:t xml:space="preserve">   ALU1   </w:t>
-      </w:r>
-      <w:proofErr w:type="gramStart"/>
-      <w:r>
-        <w:t>alu7  (</w:t>
-      </w:r>
-      <w:proofErr w:type="gramEnd"/>
-      <w:r>
-        <w:t>a[7], b[7], op[2], op[1:0],0,  c7,   c8, result[7]);</w:t>
-      </w:r>
-    </w:p>
-    <w:p>
-      <w:r>
-        <w:t xml:space="preserve">   ALU1   </w:t>
-      </w:r>
-      <w:proofErr w:type="gramStart"/>
-      <w:r>
-        <w:t>alu8  (</w:t>
-      </w:r>
-      <w:proofErr w:type="gramEnd"/>
-      <w:r>
-        <w:t>a[8], b[8], op[2], op[1:0],0,  c8,   c9, result[8]);</w:t>
-      </w:r>
-    </w:p>
-    <w:p>
-      <w:r>
-        <w:t xml:space="preserve">   ALU1   </w:t>
-      </w:r>
-      <w:proofErr w:type="gramStart"/>
-      <w:r>
-        <w:t>alu9  (</w:t>
-      </w:r>
-      <w:proofErr w:type="gramEnd"/>
-      <w:r>
-        <w:t>a[9], b[9], op[2], op[1:0],0,  c9,   c10,result[9]);</w:t>
+      <w:proofErr w:type="gramStart"/>
+      <w:r>
+        <w:t>a[</w:t>
+      </w:r>
+      <w:proofErr w:type="gramEnd"/>
+      <w:r>
+        <w:t>1], b[1], op[2], op[1:0],0,  c1,   c2, result[1]);</w:t>
+      </w:r>
+    </w:p>
+    <w:p>
+      <w:r>
+        <w:t xml:space="preserve">   ALU1   alu2  (</w:t>
+      </w:r>
+      <w:proofErr w:type="gramStart"/>
+      <w:r>
+        <w:t>a[</w:t>
+      </w:r>
+      <w:proofErr w:type="gramEnd"/>
+      <w:r>
+        <w:t>2], b[2], op[2], op[1:0],0,  c2,   c3, result[2]);</w:t>
+      </w:r>
+    </w:p>
+    <w:p>
+      <w:r>
+        <w:t xml:space="preserve">   ALU1   alu3  (</w:t>
+      </w:r>
+      <w:proofErr w:type="gramStart"/>
+      <w:r>
+        <w:t>a[</w:t>
+      </w:r>
+      <w:proofErr w:type="gramEnd"/>
+      <w:r>
+        <w:t>3], b[3], op[2], op[1:0],0,  c3,   c4, result[3]);</w:t>
+      </w:r>
+    </w:p>
+    <w:p>
+      <w:r>
+        <w:t xml:space="preserve">   ALU1   alu4  (</w:t>
+      </w:r>
+      <w:proofErr w:type="gramStart"/>
+      <w:r>
+        <w:t>a[</w:t>
+      </w:r>
+      <w:proofErr w:type="gramEnd"/>
+      <w:r>
+        <w:t>4], b[4], op[2], op[1:0],0,  c4,   c5, result[4]);</w:t>
+      </w:r>
+    </w:p>
+    <w:p>
+      <w:r>
+        <w:t xml:space="preserve">   ALU1   alu5  (</w:t>
+      </w:r>
+      <w:proofErr w:type="gramStart"/>
+      <w:r>
+        <w:t>a[</w:t>
+      </w:r>
+      <w:proofErr w:type="gramEnd"/>
+      <w:r>
+        <w:t>5], b[5], op[2], op[1:0],0,  c5,   c6, result[5]);</w:t>
+      </w:r>
+    </w:p>
+    <w:p>
+      <w:r>
+        <w:t xml:space="preserve">   ALU1   alu6  (</w:t>
+      </w:r>
+      <w:proofErr w:type="gramStart"/>
+      <w:r>
+        <w:t>a[</w:t>
+      </w:r>
+      <w:proofErr w:type="gramEnd"/>
+      <w:r>
+        <w:t>6], b[6], op[2], op[1:0],0,  c6,   c7, result[6]);</w:t>
+      </w:r>
+    </w:p>
+    <w:p>
+      <w:r>
+        <w:t xml:space="preserve">   ALU1   alu7  (</w:t>
+      </w:r>
+      <w:proofErr w:type="gramStart"/>
+      <w:r>
+        <w:t>a[</w:t>
+      </w:r>
+      <w:proofErr w:type="gramEnd"/>
+      <w:r>
+        <w:t>7], b[7], op[2], op[1:0],0,  c7,   c8, result[7]);</w:t>
+      </w:r>
+    </w:p>
+    <w:p>
+      <w:r>
+        <w:t xml:space="preserve">   ALU1   alu8  (</w:t>
+      </w:r>
+      <w:proofErr w:type="gramStart"/>
+      <w:r>
+        <w:t>a[</w:t>
+      </w:r>
+      <w:proofErr w:type="gramEnd"/>
+      <w:r>
+        <w:t>8], b[8], op[2], op[1:0],0,  c8,   c9, result[8]);</w:t>
+      </w:r>
+    </w:p>
+    <w:p>
+      <w:r>
+        <w:t xml:space="preserve">   ALU1   alu9  (</w:t>
+      </w:r>
+      <w:proofErr w:type="gramStart"/>
+      <w:r>
+        <w:t>a[</w:t>
+      </w:r>
+      <w:proofErr w:type="gramEnd"/>
+      <w:r>
+        <w:t>9], b[9], op[2], op[1:0],0,  c9,   c10,result[9]);</w:t>
       </w:r>
     </w:p>
     <w:p>
@@ -3576,11 +3567,11 @@
       </w:r>
       <w:proofErr w:type="gramStart"/>
       <w:r>
-        <w:t>or  G4</w:t>
-      </w:r>
-      <w:proofErr w:type="gramEnd"/>
-      <w:r>
-        <w:t>(</w:t>
+        <w:t>or</w:t>
+      </w:r>
+      <w:proofErr w:type="gramEnd"/>
+      <w:r>
+        <w:t xml:space="preserve">  G4(</w:t>
       </w:r>
       <w:proofErr w:type="spellStart"/>
       <w:r>
@@ -4484,12 +4475,9 @@
         <w:t>reg</w:t>
       </w:r>
       <w:proofErr w:type="spellEnd"/>
-      <w:r>
-        <w:t>[</w:t>
-      </w:r>
-      <w:proofErr w:type="gramEnd"/>
-      <w:r>
-        <w:t xml:space="preserve">15:0] PC, </w:t>
+      <w:proofErr w:type="gramEnd"/>
+      <w:r>
+        <w:t xml:space="preserve">[15:0] PC, </w:t>
       </w:r>
       <w:proofErr w:type="spellStart"/>
       <w:r>
@@ -4730,10 +4718,13 @@
       <w:proofErr w:type="spellStart"/>
       <w:proofErr w:type="gramStart"/>
       <w:r>
-        <w:t>reg_file</w:t>
-      </w:r>
-      <w:proofErr w:type="spellEnd"/>
-      <w:proofErr w:type="gramEnd"/>
+        <w:t>reg</w:t>
+      </w:r>
+      <w:proofErr w:type="gramEnd"/>
+      <w:r>
+        <w:t>_file</w:t>
+      </w:r>
+      <w:proofErr w:type="spellEnd"/>
       <w:r>
         <w:t xml:space="preserve"> </w:t>
       </w:r>
@@ -5448,7 +5439,15 @@
     </w:p>
     <w:p>
       <w:r>
-        <w:t xml:space="preserve">    $monitor ("%2d\t%3d\</w:t>
+        <w:t xml:space="preserve">    $</w:t>
+      </w:r>
+      <w:proofErr w:type="gramStart"/>
+      <w:r>
+        <w:t>monitor</w:t>
+      </w:r>
+      <w:proofErr w:type="gramEnd"/>
+      <w:r>
+        <w:t xml:space="preserve"> ("%2d\t%3d\</w:t>
       </w:r>
       <w:proofErr w:type="spellStart"/>
       <w:r>
@@ -5476,15 +5475,7 @@
       </w:r>
       <w:proofErr w:type="spellStart"/>
       <w:r>
-        <w:t>time</w:t>
-      </w:r>
-      <w:proofErr w:type="gramStart"/>
-      <w:r>
-        <w:t>,PC,IFID</w:t>
-      </w:r>
-      <w:proofErr w:type="gramEnd"/>
-      <w:r>
-        <w:t>_IR,IDEX_IR,WD</w:t>
+        <w:t>time,PC,IFID_IR,IDEX_IR,WD</w:t>
       </w:r>
       <w:proofErr w:type="spellEnd"/>
       <w:r>
@@ -5539,15 +5530,7 @@
     </w:p>
     <w:p>
       <w:r>
-        <w:t xml:space="preserve">/* </w:t>
-      </w:r>
-      <w:proofErr w:type="gramStart"/>
-      <w:r>
-        <w:t>Compiling</w:t>
-      </w:r>
-      <w:proofErr w:type="gramEnd"/>
-      <w:r>
-        <w:t xml:space="preserve"> and simulation</w:t>
+        <w:t>/* Compiling and simulation</w:t>
       </w:r>
     </w:p>
     <w:p/>
@@ -5987,7 +5970,7 @@
 </file>
 
 <file path=word/numbering.xml><?xml version="1.0" encoding="utf-8"?>
-<w:numbering xmlns:wpc="http://schemas.microsoft.com/office/word/2010/wordprocessingCanvas" xmlns:mc="http://schemas.openxmlformats.org/markup-compatibility/2006" xmlns:o="urn:schemas-microsoft-com:office:office" xmlns:r="http://schemas.openxmlformats.org/officeDocument/2006/relationships" xmlns:m="http://schemas.openxmlformats.org/officeDocument/2006/math" xmlns:v="urn:schemas-microsoft-com:vml" xmlns:wp14="http://schemas.microsoft.com/office/word/2010/wordprocessingDrawing" xmlns:wp="http://schemas.openxmlformats.org/drawingml/2006/wordprocessingDrawing" xmlns:w10="urn:schemas-microsoft-com:office:word" xmlns:w="http://schemas.openxmlformats.org/wordprocessingml/2006/main" xmlns:w14="http://schemas.microsoft.com/office/word/2010/wordml" xmlns:w15="http://schemas.microsoft.com/office/word/2012/wordml" xmlns:wpg="http://schemas.microsoft.com/office/word/2010/wordprocessingGroup" xmlns:wpi="http://schemas.microsoft.com/office/word/2010/wordprocessingInk" xmlns:wne="http://schemas.microsoft.com/office/word/2006/wordml" xmlns:wps="http://schemas.microsoft.com/office/word/2010/wordprocessingShape" mc:Ignorable="w14 w15 wp14">
+<w:numbering xmlns:wpc="http://schemas.microsoft.com/office/word/2010/wordprocessingCanvas" xmlns:mo="http://schemas.microsoft.com/office/mac/office/2008/main" xmlns:mc="http://schemas.openxmlformats.org/markup-compatibility/2006" xmlns:mv="urn:schemas-microsoft-com:mac:vml" xmlns:o="urn:schemas-microsoft-com:office:office" xmlns:r="http://schemas.openxmlformats.org/officeDocument/2006/relationships" xmlns:m="http://schemas.openxmlformats.org/officeDocument/2006/math" xmlns:v="urn:schemas-microsoft-com:vml" xmlns:wp14="http://schemas.microsoft.com/office/word/2010/wordprocessingDrawing" xmlns:wp="http://schemas.openxmlformats.org/drawingml/2006/wordprocessingDrawing" xmlns:w10="urn:schemas-microsoft-com:office:word" xmlns:w="http://schemas.openxmlformats.org/wordprocessingml/2006/main" xmlns:w14="http://schemas.microsoft.com/office/word/2010/wordml" xmlns:wpg="http://schemas.microsoft.com/office/word/2010/wordprocessingGroup" xmlns:wpi="http://schemas.microsoft.com/office/word/2010/wordprocessingInk" xmlns:wne="http://schemas.microsoft.com/office/word/2006/wordml" xmlns:wps="http://schemas.microsoft.com/office/word/2010/wordprocessingShape" mc:Ignorable="w14 wp14">
   <w:abstractNum w:abstractNumId="0">
     <w:nsid w:val="18EF3430"/>
     <w:multiLevelType w:val="multilevel"/>
@@ -7260,7 +7243,7 @@
 </file>
 
 <file path=word/styles.xml><?xml version="1.0" encoding="utf-8"?>
-<w:styles xmlns:mc="http://schemas.openxmlformats.org/markup-compatibility/2006" xmlns:r="http://schemas.openxmlformats.org/officeDocument/2006/relationships" xmlns:w="http://schemas.openxmlformats.org/wordprocessingml/2006/main" xmlns:w14="http://schemas.microsoft.com/office/word/2010/wordml" xmlns:w15="http://schemas.microsoft.com/office/word/2012/wordml" mc:Ignorable="w14 w15">
+<w:styles xmlns:mc="http://schemas.openxmlformats.org/markup-compatibility/2006" xmlns:r="http://schemas.openxmlformats.org/officeDocument/2006/relationships" xmlns:w="http://schemas.openxmlformats.org/wordprocessingml/2006/main" xmlns:w14="http://schemas.microsoft.com/office/word/2010/wordml" mc:Ignorable="w14">
   <w:docDefaults>
     <w:rPrDefault>
       <w:rPr>
@@ -7276,378 +7259,497 @@
       </w:pPr>
     </w:pPrDefault>
   </w:docDefaults>
-  <w:latentStyles w:defLockedState="0" w:defUIPriority="99" w:defSemiHidden="0" w:defUnhideWhenUsed="0" w:defQFormat="0" w:count="371">
-    <w:lsdException w:name="Normal" w:uiPriority="0" w:qFormat="1"/>
-    <w:lsdException w:name="heading 1" w:uiPriority="9" w:qFormat="1"/>
-    <w:lsdException w:name="heading 2" w:semiHidden="1" w:uiPriority="9" w:unhideWhenUsed="1" w:qFormat="1"/>
-    <w:lsdException w:name="heading 3" w:semiHidden="1" w:uiPriority="9" w:unhideWhenUsed="1" w:qFormat="1"/>
-    <w:lsdException w:name="heading 4" w:semiHidden="1" w:uiPriority="9" w:unhideWhenUsed="1" w:qFormat="1"/>
-    <w:lsdException w:name="heading 5" w:semiHidden="1" w:uiPriority="9" w:unhideWhenUsed="1" w:qFormat="1"/>
-    <w:lsdException w:name="heading 6" w:semiHidden="1" w:uiPriority="9" w:unhideWhenUsed="1" w:qFormat="1"/>
-    <w:lsdException w:name="heading 7" w:semiHidden="1" w:uiPriority="9" w:unhideWhenUsed="1" w:qFormat="1"/>
-    <w:lsdException w:name="heading 8" w:semiHidden="1" w:uiPriority="9" w:unhideWhenUsed="1" w:qFormat="1"/>
-    <w:lsdException w:name="heading 9" w:semiHidden="1" w:uiPriority="9" w:unhideWhenUsed="1" w:qFormat="1"/>
-    <w:lsdException w:name="index 1" w:semiHidden="1" w:unhideWhenUsed="1"/>
-    <w:lsdException w:name="index 2" w:semiHidden="1" w:unhideWhenUsed="1"/>
-    <w:lsdException w:name="index 3" w:semiHidden="1" w:unhideWhenUsed="1"/>
-    <w:lsdException w:name="index 4" w:semiHidden="1" w:unhideWhenUsed="1"/>
-    <w:lsdException w:name="index 5" w:semiHidden="1" w:unhideWhenUsed="1"/>
-    <w:lsdException w:name="index 6" w:semiHidden="1" w:unhideWhenUsed="1"/>
-    <w:lsdException w:name="index 7" w:semiHidden="1" w:unhideWhenUsed="1"/>
-    <w:lsdException w:name="index 8" w:semiHidden="1" w:unhideWhenUsed="1"/>
-    <w:lsdException w:name="index 9" w:semiHidden="1" w:unhideWhenUsed="1"/>
-    <w:lsdException w:name="toc 1" w:semiHidden="1" w:uiPriority="39" w:unhideWhenUsed="1"/>
-    <w:lsdException w:name="toc 2" w:semiHidden="1" w:uiPriority="39" w:unhideWhenUsed="1"/>
-    <w:lsdException w:name="toc 3" w:semiHidden="1" w:uiPriority="39" w:unhideWhenUsed="1"/>
-    <w:lsdException w:name="toc 4" w:semiHidden="1" w:uiPriority="39" w:unhideWhenUsed="1"/>
-    <w:lsdException w:name="toc 5" w:semiHidden="1" w:uiPriority="39" w:unhideWhenUsed="1"/>
-    <w:lsdException w:name="toc 6" w:semiHidden="1" w:uiPriority="39" w:unhideWhenUsed="1"/>
-    <w:lsdException w:name="toc 7" w:semiHidden="1" w:uiPriority="39" w:unhideWhenUsed="1"/>
-    <w:lsdException w:name="toc 8" w:semiHidden="1" w:uiPriority="39" w:unhideWhenUsed="1"/>
-    <w:lsdException w:name="toc 9" w:semiHidden="1" w:uiPriority="39" w:unhideWhenUsed="1"/>
-    <w:lsdException w:name="Normal Indent" w:semiHidden="1" w:unhideWhenUsed="1"/>
-    <w:lsdException w:name="footnote text" w:semiHidden="1" w:unhideWhenUsed="1"/>
-    <w:lsdException w:name="annotation text" w:semiHidden="1" w:unhideWhenUsed="1"/>
-    <w:lsdException w:name="header" w:semiHidden="1" w:unhideWhenUsed="1"/>
-    <w:lsdException w:name="footer" w:semiHidden="1" w:unhideWhenUsed="1"/>
-    <w:lsdException w:name="index heading" w:semiHidden="1" w:unhideWhenUsed="1"/>
-    <w:lsdException w:name="caption" w:semiHidden="1" w:uiPriority="35" w:unhideWhenUsed="1" w:qFormat="1"/>
-    <w:lsdException w:name="table of figures" w:semiHidden="1" w:unhideWhenUsed="1"/>
-    <w:lsdException w:name="envelope address" w:semiHidden="1" w:unhideWhenUsed="1"/>
-    <w:lsdException w:name="envelope return" w:semiHidden="1" w:unhideWhenUsed="1"/>
-    <w:lsdException w:name="footnote reference" w:semiHidden="1" w:unhideWhenUsed="1"/>
-    <w:lsdException w:name="annotation reference" w:semiHidden="1" w:unhideWhenUsed="1"/>
-    <w:lsdException w:name="line number" w:semiHidden="1" w:unhideWhenUsed="1"/>
-    <w:lsdException w:name="page number" w:semiHidden="1" w:unhideWhenUsed="1"/>
-    <w:lsdException w:name="endnote reference" w:semiHidden="1" w:unhideWhenUsed="1"/>
-    <w:lsdException w:name="endnote text" w:semiHidden="1" w:unhideWhenUsed="1"/>
-    <w:lsdException w:name="table of authorities" w:semiHidden="1" w:unhideWhenUsed="1"/>
-    <w:lsdException w:name="macro" w:semiHidden="1" w:unhideWhenUsed="1"/>
-    <w:lsdException w:name="toa heading" w:semiHidden="1" w:unhideWhenUsed="1"/>
-    <w:lsdException w:name="List" w:semiHidden="1" w:unhideWhenUsed="1"/>
-    <w:lsdException w:name="List Bullet" w:semiHidden="1" w:unhideWhenUsed="1"/>
-    <w:lsdException w:name="List Number" w:semiHidden="1" w:unhideWhenUsed="1"/>
-    <w:lsdException w:name="List 2" w:semiHidden="1" w:unhideWhenUsed="1"/>
-    <w:lsdException w:name="List 3" w:semiHidden="1" w:unhideWhenUsed="1"/>
-    <w:lsdException w:name="List 4" w:semiHidden="1" w:unhideWhenUsed="1"/>
-    <w:lsdException w:name="List 5" w:semiHidden="1" w:unhideWhenUsed="1"/>
-    <w:lsdException w:name="List Bullet 2" w:semiHidden="1" w:unhideWhenUsed="1"/>
-    <w:lsdException w:name="List Bullet 3" w:semiHidden="1" w:unhideWhenUsed="1"/>
-    <w:lsdException w:name="List Bullet 4" w:semiHidden="1" w:unhideWhenUsed="1"/>
-    <w:lsdException w:name="List Bullet 5" w:semiHidden="1" w:unhideWhenUsed="1"/>
-    <w:lsdException w:name="List Number 2" w:semiHidden="1" w:unhideWhenUsed="1"/>
-    <w:lsdException w:name="List Number 3" w:semiHidden="1" w:unhideWhenUsed="1"/>
-    <w:lsdException w:name="List Number 4" w:semiHidden="1" w:unhideWhenUsed="1"/>
-    <w:lsdException w:name="List Number 5" w:semiHidden="1" w:unhideWhenUsed="1"/>
-    <w:lsdException w:name="Title" w:uiPriority="10" w:qFormat="1"/>
-    <w:lsdException w:name="Closing" w:semiHidden="1" w:unhideWhenUsed="1"/>
-    <w:lsdException w:name="Signature" w:semiHidden="1" w:unhideWhenUsed="1"/>
-    <w:lsdException w:name="Default Paragraph Font" w:semiHidden="1" w:uiPriority="1" w:unhideWhenUsed="1"/>
-    <w:lsdException w:name="Body Text" w:semiHidden="1" w:unhideWhenUsed="1"/>
-    <w:lsdException w:name="Body Text Indent" w:semiHidden="1" w:unhideWhenUsed="1"/>
-    <w:lsdException w:name="List Continue" w:semiHidden="1" w:unhideWhenUsed="1"/>
-    <w:lsdException w:name="List Continue 2" w:semiHidden="1" w:unhideWhenUsed="1"/>
-    <w:lsdException w:name="List Continue 3" w:semiHidden="1" w:unhideWhenUsed="1"/>
-    <w:lsdException w:name="List Continue 4" w:semiHidden="1" w:unhideWhenUsed="1"/>
-    <w:lsdException w:name="List Continue 5" w:semiHidden="1" w:unhideWhenUsed="1"/>
-    <w:lsdException w:name="Message Header" w:semiHidden="1" w:unhideWhenUsed="1"/>
-    <w:lsdException w:name="Subtitle" w:uiPriority="11" w:qFormat="1"/>
-    <w:lsdException w:name="Salutation" w:semiHidden="1" w:unhideWhenUsed="1"/>
-    <w:lsdException w:name="Date" w:semiHidden="1" w:unhideWhenUsed="1"/>
-    <w:lsdException w:name="Body Text First Indent" w:semiHidden="1" w:unhideWhenUsed="1"/>
-    <w:lsdException w:name="Body Text First Indent 2" w:semiHidden="1" w:unhideWhenUsed="1"/>
-    <w:lsdException w:name="Note Heading" w:semiHidden="1" w:unhideWhenUsed="1"/>
-    <w:lsdException w:name="Body Text 2" w:semiHidden="1" w:unhideWhenUsed="1"/>
-    <w:lsdException w:name="Body Text 3" w:semiHidden="1" w:unhideWhenUsed="1"/>
-    <w:lsdException w:name="Body Text Indent 2" w:semiHidden="1" w:unhideWhenUsed="1"/>
-    <w:lsdException w:name="Body Text Indent 3" w:semiHidden="1" w:unhideWhenUsed="1"/>
-    <w:lsdException w:name="Block Text" w:semiHidden="1" w:unhideWhenUsed="1"/>
-    <w:lsdException w:name="Hyperlink" w:semiHidden="1" w:unhideWhenUsed="1"/>
-    <w:lsdException w:name="FollowedHyperlink" w:semiHidden="1" w:unhideWhenUsed="1"/>
-    <w:lsdException w:name="Strong" w:uiPriority="22" w:qFormat="1"/>
-    <w:lsdException w:name="Emphasis" w:uiPriority="20" w:qFormat="1"/>
-    <w:lsdException w:name="Document Map" w:semiHidden="1" w:unhideWhenUsed="1"/>
-    <w:lsdException w:name="Plain Text" w:semiHidden="1" w:unhideWhenUsed="1"/>
-    <w:lsdException w:name="E-mail Signature" w:semiHidden="1" w:unhideWhenUsed="1"/>
-    <w:lsdException w:name="HTML Top of Form" w:semiHidden="1" w:unhideWhenUsed="1"/>
-    <w:lsdException w:name="HTML Bottom of Form" w:semiHidden="1" w:unhideWhenUsed="1"/>
-    <w:lsdException w:name="Normal (Web)" w:semiHidden="1" w:unhideWhenUsed="1"/>
-    <w:lsdException w:name="HTML Acronym" w:semiHidden="1" w:unhideWhenUsed="1"/>
-    <w:lsdException w:name="HTML Address" w:semiHidden="1" w:unhideWhenUsed="1"/>
-    <w:lsdException w:name="HTML Cite" w:semiHidden="1" w:unhideWhenUsed="1"/>
-    <w:lsdException w:name="HTML Code" w:semiHidden="1" w:unhideWhenUsed="1"/>
-    <w:lsdException w:name="HTML Definition" w:semiHidden="1" w:unhideWhenUsed="1"/>
-    <w:lsdException w:name="HTML Keyboard" w:semiHidden="1" w:unhideWhenUsed="1"/>
-    <w:lsdException w:name="HTML Preformatted" w:semiHidden="1" w:unhideWhenUsed="1"/>
-    <w:lsdException w:name="HTML Sample" w:semiHidden="1" w:unhideWhenUsed="1"/>
-    <w:lsdException w:name="HTML Typewriter" w:semiHidden="1" w:unhideWhenUsed="1"/>
-    <w:lsdException w:name="HTML Variable" w:semiHidden="1" w:unhideWhenUsed="1"/>
-    <w:lsdException w:name="Normal Table" w:semiHidden="1" w:unhideWhenUsed="1"/>
-    <w:lsdException w:name="annotation subject" w:semiHidden="1" w:unhideWhenUsed="1"/>
-    <w:lsdException w:name="No List" w:semiHidden="1" w:unhideWhenUsed="1"/>
-    <w:lsdException w:name="Outline List 1" w:semiHidden="1" w:unhideWhenUsed="1"/>
-    <w:lsdException w:name="Outline List 2" w:semiHidden="1" w:unhideWhenUsed="1"/>
-    <w:lsdException w:name="Outline List 3" w:semiHidden="1" w:unhideWhenUsed="1"/>
-    <w:lsdException w:name="Table Simple 1" w:semiHidden="1" w:unhideWhenUsed="1"/>
-    <w:lsdException w:name="Table Simple 2" w:semiHidden="1" w:unhideWhenUsed="1"/>
-    <w:lsdException w:name="Table Simple 3" w:semiHidden="1" w:unhideWhenUsed="1"/>
-    <w:lsdException w:name="Table Classic 1" w:semiHidden="1" w:unhideWhenUsed="1"/>
-    <w:lsdException w:name="Table Classic 2" w:semiHidden="1" w:unhideWhenUsed="1"/>
-    <w:lsdException w:name="Table Classic 3" w:semiHidden="1" w:unhideWhenUsed="1"/>
-    <w:lsdException w:name="Table Classic 4" w:semiHidden="1" w:unhideWhenUsed="1"/>
-    <w:lsdException w:name="Table Colorful 1" w:semiHidden="1" w:unhideWhenUsed="1"/>
-    <w:lsdException w:name="Table Colorful 2" w:semiHidden="1" w:unhideWhenUsed="1"/>
-    <w:lsdException w:name="Table Colorful 3" w:semiHidden="1" w:unhideWhenUsed="1"/>
-    <w:lsdException w:name="Table Columns 1" w:semiHidden="1" w:unhideWhenUsed="1"/>
-    <w:lsdException w:name="Table Columns 2" w:semiHidden="1" w:unhideWhenUsed="1"/>
-    <w:lsdException w:name="Table Columns 3" w:semiHidden="1" w:unhideWhenUsed="1"/>
-    <w:lsdException w:name="Table Columns 4" w:semiHidden="1" w:unhideWhenUsed="1"/>
-    <w:lsdException w:name="Table Columns 5" w:semiHidden="1" w:unhideWhenUsed="1"/>
-    <w:lsdException w:name="Table Grid 1" w:semiHidden="1" w:unhideWhenUsed="1"/>
-    <w:lsdException w:name="Table Grid 2" w:semiHidden="1" w:unhideWhenUsed="1"/>
-    <w:lsdException w:name="Table Grid 3" w:semiHidden="1" w:unhideWhenUsed="1"/>
-    <w:lsdException w:name="Table Grid 4" w:semiHidden="1" w:unhideWhenUsed="1"/>
-    <w:lsdException w:name="Table Grid 5" w:semiHidden="1" w:unhideWhenUsed="1"/>
-    <w:lsdException w:name="Table Grid 6" w:semiHidden="1" w:unhideWhenUsed="1"/>
-    <w:lsdException w:name="Table Grid 7" w:semiHidden="1" w:unhideWhenUsed="1"/>
-    <w:lsdException w:name="Table Grid 8" w:semiHidden="1" w:unhideWhenUsed="1"/>
-    <w:lsdException w:name="Table List 1" w:semiHidden="1" w:unhideWhenUsed="1"/>
-    <w:lsdException w:name="Table List 2" w:semiHidden="1" w:unhideWhenUsed="1"/>
-    <w:lsdException w:name="Table List 3" w:semiHidden="1" w:unhideWhenUsed="1"/>
-    <w:lsdException w:name="Table List 4" w:semiHidden="1" w:unhideWhenUsed="1"/>
-    <w:lsdException w:name="Table List 5" w:semiHidden="1" w:unhideWhenUsed="1"/>
-    <w:lsdException w:name="Table List 6" w:semiHidden="1" w:unhideWhenUsed="1"/>
-    <w:lsdException w:name="Table List 7" w:semiHidden="1" w:unhideWhenUsed="1"/>
-    <w:lsdException w:name="Table List 8" w:semiHidden="1" w:unhideWhenUsed="1"/>
-    <w:lsdException w:name="Table 3D effects 1" w:semiHidden="1" w:unhideWhenUsed="1"/>
-    <w:lsdException w:name="Table 3D effects 2" w:semiHidden="1" w:unhideWhenUsed="1"/>
-    <w:lsdException w:name="Table 3D effects 3" w:semiHidden="1" w:unhideWhenUsed="1"/>
-    <w:lsdException w:name="Table Contemporary" w:semiHidden="1" w:unhideWhenUsed="1"/>
-    <w:lsdException w:name="Table Elegant" w:semiHidden="1" w:unhideWhenUsed="1"/>
-    <w:lsdException w:name="Table Professional" w:semiHidden="1" w:unhideWhenUsed="1"/>
-    <w:lsdException w:name="Table Subtle 1" w:semiHidden="1" w:unhideWhenUsed="1"/>
-    <w:lsdException w:name="Table Subtle 2" w:semiHidden="1" w:unhideWhenUsed="1"/>
-    <w:lsdException w:name="Table Web 1" w:semiHidden="1" w:unhideWhenUsed="1"/>
-    <w:lsdException w:name="Table Web 2" w:semiHidden="1" w:unhideWhenUsed="1"/>
-    <w:lsdException w:name="Table Web 3" w:semiHidden="1" w:unhideWhenUsed="1"/>
-    <w:lsdException w:name="Balloon Text" w:semiHidden="1" w:unhideWhenUsed="1"/>
-    <w:lsdException w:name="Table Grid" w:uiPriority="39"/>
-    <w:lsdException w:name="Table Theme" w:semiHidden="1" w:unhideWhenUsed="1"/>
-    <w:lsdException w:name="Placeholder Text" w:semiHidden="1"/>
-    <w:lsdException w:name="No Spacing" w:uiPriority="1" w:qFormat="1"/>
-    <w:lsdException w:name="Light Shading" w:uiPriority="60"/>
-    <w:lsdException w:name="Light List" w:uiPriority="61"/>
-    <w:lsdException w:name="Light Grid" w:uiPriority="62"/>
-    <w:lsdException w:name="Medium Shading 1" w:uiPriority="63"/>
-    <w:lsdException w:name="Medium Shading 2" w:uiPriority="64"/>
-    <w:lsdException w:name="Medium List 1" w:uiPriority="65"/>
-    <w:lsdException w:name="Medium List 2" w:uiPriority="66"/>
-    <w:lsdException w:name="Medium Grid 1" w:uiPriority="67"/>
-    <w:lsdException w:name="Medium Grid 2" w:uiPriority="68"/>
-    <w:lsdException w:name="Medium Grid 3" w:uiPriority="69"/>
-    <w:lsdException w:name="Dark List" w:uiPriority="70"/>
-    <w:lsdException w:name="Colorful Shading" w:uiPriority="71"/>
-    <w:lsdException w:name="Colorful List" w:uiPriority="72"/>
-    <w:lsdException w:name="Colorful Grid" w:uiPriority="73"/>
-    <w:lsdException w:name="Light Shading Accent 1" w:uiPriority="60"/>
-    <w:lsdException w:name="Light List Accent 1" w:uiPriority="61"/>
-    <w:lsdException w:name="Light Grid Accent 1" w:uiPriority="62"/>
-    <w:lsdException w:name="Medium Shading 1 Accent 1" w:uiPriority="63"/>
-    <w:lsdException w:name="Medium Shading 2 Accent 1" w:uiPriority="64"/>
-    <w:lsdException w:name="Medium List 1 Accent 1" w:uiPriority="65"/>
-    <w:lsdException w:name="Revision" w:semiHidden="1"/>
-    <w:lsdException w:name="List Paragraph" w:uiPriority="34" w:qFormat="1"/>
-    <w:lsdException w:name="Quote" w:uiPriority="29" w:qFormat="1"/>
-    <w:lsdException w:name="Intense Quote" w:uiPriority="30" w:qFormat="1"/>
-    <w:lsdException w:name="Medium List 2 Accent 1" w:uiPriority="66"/>
-    <w:lsdException w:name="Medium Grid 1 Accent 1" w:uiPriority="67"/>
-    <w:lsdException w:name="Medium Grid 2 Accent 1" w:uiPriority="68"/>
-    <w:lsdException w:name="Medium Grid 3 Accent 1" w:uiPriority="69"/>
-    <w:lsdException w:name="Dark List Accent 1" w:uiPriority="70"/>
-    <w:lsdException w:name="Colorful Shading Accent 1" w:uiPriority="71"/>
-    <w:lsdException w:name="Colorful List Accent 1" w:uiPriority="72"/>
-    <w:lsdException w:name="Colorful Grid Accent 1" w:uiPriority="73"/>
-    <w:lsdException w:name="Light Shading Accent 2" w:uiPriority="60"/>
-    <w:lsdException w:name="Light List Accent 2" w:uiPriority="61"/>
-    <w:lsdException w:name="Light Grid Accent 2" w:uiPriority="62"/>
-    <w:lsdException w:name="Medium Shading 1 Accent 2" w:uiPriority="63"/>
-    <w:lsdException w:name="Medium Shading 2 Accent 2" w:uiPriority="64"/>
-    <w:lsdException w:name="Medium List 1 Accent 2" w:uiPriority="65"/>
-    <w:lsdException w:name="Medium List 2 Accent 2" w:uiPriority="66"/>
-    <w:lsdException w:name="Medium Grid 1 Accent 2" w:uiPriority="67"/>
-    <w:lsdException w:name="Medium Grid 2 Accent 2" w:uiPriority="68"/>
-    <w:lsdException w:name="Medium Grid 3 Accent 2" w:uiPriority="69"/>
-    <w:lsdException w:name="Dark List Accent 2" w:uiPriority="70"/>
-    <w:lsdException w:name="Colorful Shading Accent 2" w:uiPriority="71"/>
-    <w:lsdException w:name="Colorful List Accent 2" w:uiPriority="72"/>
-    <w:lsdException w:name="Colorful Grid Accent 2" w:uiPriority="73"/>
-    <w:lsdException w:name="Light Shading Accent 3" w:uiPriority="60"/>
-    <w:lsdException w:name="Light List Accent 3" w:uiPriority="61"/>
-    <w:lsdException w:name="Light Grid Accent 3" w:uiPriority="62"/>
-    <w:lsdException w:name="Medium Shading 1 Accent 3" w:uiPriority="63"/>
-    <w:lsdException w:name="Medium Shading 2 Accent 3" w:uiPriority="64"/>
-    <w:lsdException w:name="Medium List 1 Accent 3" w:uiPriority="65"/>
-    <w:lsdException w:name="Medium List 2 Accent 3" w:uiPriority="66"/>
-    <w:lsdException w:name="Medium Grid 1 Accent 3" w:uiPriority="67"/>
-    <w:lsdException w:name="Medium Grid 2 Accent 3" w:uiPriority="68"/>
-    <w:lsdException w:name="Medium Grid 3 Accent 3" w:uiPriority="69"/>
-    <w:lsdException w:name="Dark List Accent 3" w:uiPriority="70"/>
-    <w:lsdException w:name="Colorful Shading Accent 3" w:uiPriority="71"/>
-    <w:lsdException w:name="Colorful List Accent 3" w:uiPriority="72"/>
-    <w:lsdException w:name="Colorful Grid Accent 3" w:uiPriority="73"/>
-    <w:lsdException w:name="Light Shading Accent 4" w:uiPriority="60"/>
-    <w:lsdException w:name="Light List Accent 4" w:uiPriority="61"/>
-    <w:lsdException w:name="Light Grid Accent 4" w:uiPriority="62"/>
-    <w:lsdException w:name="Medium Shading 1 Accent 4" w:uiPriority="63"/>
-    <w:lsdException w:name="Medium Shading 2 Accent 4" w:uiPriority="64"/>
-    <w:lsdException w:name="Medium List 1 Accent 4" w:uiPriority="65"/>
-    <w:lsdException w:name="Medium List 2 Accent 4" w:uiPriority="66"/>
-    <w:lsdException w:name="Medium Grid 1 Accent 4" w:uiPriority="67"/>
-    <w:lsdException w:name="Medium Grid 2 Accent 4" w:uiPriority="68"/>
-    <w:lsdException w:name="Medium Grid 3 Accent 4" w:uiPriority="69"/>
-    <w:lsdException w:name="Dark List Accent 4" w:uiPriority="70"/>
-    <w:lsdException w:name="Colorful Shading Accent 4" w:uiPriority="71"/>
-    <w:lsdException w:name="Colorful List Accent 4" w:uiPriority="72"/>
-    <w:lsdException w:name="Colorful Grid Accent 4" w:uiPriority="73"/>
-    <w:lsdException w:name="Light Shading Accent 5" w:uiPriority="60"/>
-    <w:lsdException w:name="Light List Accent 5" w:uiPriority="61"/>
-    <w:lsdException w:name="Light Grid Accent 5" w:uiPriority="62"/>
-    <w:lsdException w:name="Medium Shading 1 Accent 5" w:uiPriority="63"/>
-    <w:lsdException w:name="Medium Shading 2 Accent 5" w:uiPriority="64"/>
-    <w:lsdException w:name="Medium List 1 Accent 5" w:uiPriority="65"/>
-    <w:lsdException w:name="Medium List 2 Accent 5" w:uiPriority="66"/>
-    <w:lsdException w:name="Medium Grid 1 Accent 5" w:uiPriority="67"/>
-    <w:lsdException w:name="Medium Grid 2 Accent 5" w:uiPriority="68"/>
-    <w:lsdException w:name="Medium Grid 3 Accent 5" w:uiPriority="69"/>
-    <w:lsdException w:name="Dark List Accent 5" w:uiPriority="70"/>
-    <w:lsdException w:name="Colorful Shading Accent 5" w:uiPriority="71"/>
-    <w:lsdException w:name="Colorful List Accent 5" w:uiPriority="72"/>
-    <w:lsdException w:name="Colorful Grid Accent 5" w:uiPriority="73"/>
-    <w:lsdException w:name="Light Shading Accent 6" w:uiPriority="60"/>
-    <w:lsdException w:name="Light List Accent 6" w:uiPriority="61"/>
-    <w:lsdException w:name="Light Grid Accent 6" w:uiPriority="62"/>
-    <w:lsdException w:name="Medium Shading 1 Accent 6" w:uiPriority="63"/>
-    <w:lsdException w:name="Medium Shading 2 Accent 6" w:uiPriority="64"/>
-    <w:lsdException w:name="Medium List 1 Accent 6" w:uiPriority="65"/>
-    <w:lsdException w:name="Medium List 2 Accent 6" w:uiPriority="66"/>
-    <w:lsdException w:name="Medium Grid 1 Accent 6" w:uiPriority="67"/>
-    <w:lsdException w:name="Medium Grid 2 Accent 6" w:uiPriority="68"/>
-    <w:lsdException w:name="Medium Grid 3 Accent 6" w:uiPriority="69"/>
-    <w:lsdException w:name="Dark List Accent 6" w:uiPriority="70"/>
-    <w:lsdException w:name="Colorful Shading Accent 6" w:uiPriority="71"/>
-    <w:lsdException w:name="Colorful List Accent 6" w:uiPriority="72"/>
-    <w:lsdException w:name="Colorful Grid Accent 6" w:uiPriority="73"/>
-    <w:lsdException w:name="Subtle Emphasis" w:uiPriority="19" w:qFormat="1"/>
-    <w:lsdException w:name="Intense Emphasis" w:uiPriority="21" w:qFormat="1"/>
-    <w:lsdException w:name="Subtle Reference" w:uiPriority="31" w:qFormat="1"/>
-    <w:lsdException w:name="Intense Reference" w:uiPriority="32" w:qFormat="1"/>
-    <w:lsdException w:name="Book Title" w:uiPriority="33" w:qFormat="1"/>
-    <w:lsdException w:name="Bibliography" w:semiHidden="1" w:uiPriority="37" w:unhideWhenUsed="1"/>
-    <w:lsdException w:name="TOC Heading" w:semiHidden="1" w:uiPriority="39" w:unhideWhenUsed="1" w:qFormat="1"/>
-    <w:lsdException w:name="Plain Table 1" w:uiPriority="41"/>
-    <w:lsdException w:name="Plain Table 2" w:uiPriority="42"/>
-    <w:lsdException w:name="Plain Table 3" w:uiPriority="43"/>
-    <w:lsdException w:name="Plain Table 4" w:uiPriority="44"/>
-    <w:lsdException w:name="Plain Table 5" w:uiPriority="45"/>
-    <w:lsdException w:name="Grid Table Light" w:uiPriority="40"/>
-    <w:lsdException w:name="Grid Table 1 Light" w:uiPriority="46"/>
-    <w:lsdException w:name="Grid Table 2" w:uiPriority="47"/>
-    <w:lsdException w:name="Grid Table 3" w:uiPriority="48"/>
-    <w:lsdException w:name="Grid Table 4" w:uiPriority="49"/>
-    <w:lsdException w:name="Grid Table 5 Dark" w:uiPriority="50"/>
-    <w:lsdException w:name="Grid Table 6 Colorful" w:uiPriority="51"/>
-    <w:lsdException w:name="Grid Table 7 Colorful" w:uiPriority="52"/>
-    <w:lsdException w:name="Grid Table 1 Light Accent 1" w:uiPriority="46"/>
-    <w:lsdException w:name="Grid Table 2 Accent 1" w:uiPriority="47"/>
-    <w:lsdException w:name="Grid Table 3 Accent 1" w:uiPriority="48"/>
-    <w:lsdException w:name="Grid Table 4 Accent 1" w:uiPriority="49"/>
-    <w:lsdException w:name="Grid Table 5 Dark Accent 1" w:uiPriority="50"/>
-    <w:lsdException w:name="Grid Table 6 Colorful Accent 1" w:uiPriority="51"/>
-    <w:lsdException w:name="Grid Table 7 Colorful Accent 1" w:uiPriority="52"/>
-    <w:lsdException w:name="Grid Table 1 Light Accent 2" w:uiPriority="46"/>
-    <w:lsdException w:name="Grid Table 2 Accent 2" w:uiPriority="47"/>
-    <w:lsdException w:name="Grid Table 3 Accent 2" w:uiPriority="48"/>
-    <w:lsdException w:name="Grid Table 4 Accent 2" w:uiPriority="49"/>
-    <w:lsdException w:name="Grid Table 5 Dark Accent 2" w:uiPriority="50"/>
-    <w:lsdException w:name="Grid Table 6 Colorful Accent 2" w:uiPriority="51"/>
-    <w:lsdException w:name="Grid Table 7 Colorful Accent 2" w:uiPriority="52"/>
-    <w:lsdException w:name="Grid Table 1 Light Accent 3" w:uiPriority="46"/>
-    <w:lsdException w:name="Grid Table 2 Accent 3" w:uiPriority="47"/>
-    <w:lsdException w:name="Grid Table 3 Accent 3" w:uiPriority="48"/>
-    <w:lsdException w:name="Grid Table 4 Accent 3" w:uiPriority="49"/>
-    <w:lsdException w:name="Grid Table 5 Dark Accent 3" w:uiPriority="50"/>
-    <w:lsdException w:name="Grid Table 6 Colorful Accent 3" w:uiPriority="51"/>
-    <w:lsdException w:name="Grid Table 7 Colorful Accent 3" w:uiPriority="52"/>
-    <w:lsdException w:name="Grid Table 1 Light Accent 4" w:uiPriority="46"/>
-    <w:lsdException w:name="Grid Table 2 Accent 4" w:uiPriority="47"/>
-    <w:lsdException w:name="Grid Table 3 Accent 4" w:uiPriority="48"/>
-    <w:lsdException w:name="Grid Table 4 Accent 4" w:uiPriority="49"/>
-    <w:lsdException w:name="Grid Table 5 Dark Accent 4" w:uiPriority="50"/>
-    <w:lsdException w:name="Grid Table 6 Colorful Accent 4" w:uiPriority="51"/>
-    <w:lsdException w:name="Grid Table 7 Colorful Accent 4" w:uiPriority="52"/>
-    <w:lsdException w:name="Grid Table 1 Light Accent 5" w:uiPriority="46"/>
-    <w:lsdException w:name="Grid Table 2 Accent 5" w:uiPriority="47"/>
-    <w:lsdException w:name="Grid Table 3 Accent 5" w:uiPriority="48"/>
-    <w:lsdException w:name="Grid Table 4 Accent 5" w:uiPriority="49"/>
-    <w:lsdException w:name="Grid Table 5 Dark Accent 5" w:uiPriority="50"/>
-    <w:lsdException w:name="Grid Table 6 Colorful Accent 5" w:uiPriority="51"/>
-    <w:lsdException w:name="Grid Table 7 Colorful Accent 5" w:uiPriority="52"/>
-    <w:lsdException w:name="Grid Table 1 Light Accent 6" w:uiPriority="46"/>
-    <w:lsdException w:name="Grid Table 2 Accent 6" w:uiPriority="47"/>
-    <w:lsdException w:name="Grid Table 3 Accent 6" w:uiPriority="48"/>
-    <w:lsdException w:name="Grid Table 4 Accent 6" w:uiPriority="49"/>
-    <w:lsdException w:name="Grid Table 5 Dark Accent 6" w:uiPriority="50"/>
-    <w:lsdException w:name="Grid Table 6 Colorful Accent 6" w:uiPriority="51"/>
-    <w:lsdException w:name="Grid Table 7 Colorful Accent 6" w:uiPriority="52"/>
-    <w:lsdException w:name="List Table 1 Light" w:uiPriority="46"/>
-    <w:lsdException w:name="List Table 2" w:uiPriority="47"/>
-    <w:lsdException w:name="List Table 3" w:uiPriority="48"/>
-    <w:lsdException w:name="List Table 4" w:uiPriority="49"/>
-    <w:lsdException w:name="List Table 5 Dark" w:uiPriority="50"/>
-    <w:lsdException w:name="List Table 6 Colorful" w:uiPriority="51"/>
-    <w:lsdException w:name="List Table 7 Colorful" w:uiPriority="52"/>
-    <w:lsdException w:name="List Table 1 Light Accent 1" w:uiPriority="46"/>
-    <w:lsdException w:name="List Table 2 Accent 1" w:uiPriority="47"/>
-    <w:lsdException w:name="List Table 3 Accent 1" w:uiPriority="48"/>
-    <w:lsdException w:name="List Table 4 Accent 1" w:uiPriority="49"/>
-    <w:lsdException w:name="List Table 5 Dark Accent 1" w:uiPriority="50"/>
-    <w:lsdException w:name="List Table 6 Colorful Accent 1" w:uiPriority="51"/>
-    <w:lsdException w:name="List Table 7 Colorful Accent 1" w:uiPriority="52"/>
-    <w:lsdException w:name="List Table 1 Light Accent 2" w:uiPriority="46"/>
-    <w:lsdException w:name="List Table 2 Accent 2" w:uiPriority="47"/>
-    <w:lsdException w:name="List Table 3 Accent 2" w:uiPriority="48"/>
-    <w:lsdException w:name="List Table 4 Accent 2" w:uiPriority="49"/>
-    <w:lsdException w:name="List Table 5 Dark Accent 2" w:uiPriority="50"/>
-    <w:lsdException w:name="List Table 6 Colorful Accent 2" w:uiPriority="51"/>
-    <w:lsdException w:name="List Table 7 Colorful Accent 2" w:uiPriority="52"/>
-    <w:lsdException w:name="List Table 1 Light Accent 3" w:uiPriority="46"/>
-    <w:lsdException w:name="List Table 2 Accent 3" w:uiPriority="47"/>
-    <w:lsdException w:name="List Table 3 Accent 3" w:uiPriority="48"/>
-    <w:lsdException w:name="List Table 4 Accent 3" w:uiPriority="49"/>
-    <w:lsdException w:name="List Table 5 Dark Accent 3" w:uiPriority="50"/>
-    <w:lsdException w:name="List Table 6 Colorful Accent 3" w:uiPriority="51"/>
-    <w:lsdException w:name="List Table 7 Colorful Accent 3" w:uiPriority="52"/>
-    <w:lsdException w:name="List Table 1 Light Accent 4" w:uiPriority="46"/>
-    <w:lsdException w:name="List Table 2 Accent 4" w:uiPriority="47"/>
-    <w:lsdException w:name="List Table 3 Accent 4" w:uiPriority="48"/>
-    <w:lsdException w:name="List Table 4 Accent 4" w:uiPriority="49"/>
-    <w:lsdException w:name="List Table 5 Dark Accent 4" w:uiPriority="50"/>
-    <w:lsdException w:name="List Table 6 Colorful Accent 4" w:uiPriority="51"/>
-    <w:lsdException w:name="List Table 7 Colorful Accent 4" w:uiPriority="52"/>
-    <w:lsdException w:name="List Table 1 Light Accent 5" w:uiPriority="46"/>
-    <w:lsdException w:name="List Table 2 Accent 5" w:uiPriority="47"/>
-    <w:lsdException w:name="List Table 3 Accent 5" w:uiPriority="48"/>
-    <w:lsdException w:name="List Table 4 Accent 5" w:uiPriority="49"/>
-    <w:lsdException w:name="List Table 5 Dark Accent 5" w:uiPriority="50"/>
-    <w:lsdException w:name="List Table 6 Colorful Accent 5" w:uiPriority="51"/>
-    <w:lsdException w:name="List Table 7 Colorful Accent 5" w:uiPriority="52"/>
-    <w:lsdException w:name="List Table 1 Light Accent 6" w:uiPriority="46"/>
-    <w:lsdException w:name="List Table 2 Accent 6" w:uiPriority="47"/>
-    <w:lsdException w:name="List Table 3 Accent 6" w:uiPriority="48"/>
-    <w:lsdException w:name="List Table 4 Accent 6" w:uiPriority="49"/>
-    <w:lsdException w:name="List Table 5 Dark Accent 6" w:uiPriority="50"/>
-    <w:lsdException w:name="List Table 6 Colorful Accent 6" w:uiPriority="51"/>
-    <w:lsdException w:name="List Table 7 Colorful Accent 6" w:uiPriority="52"/>
+  <w:latentStyles w:defLockedState="0" w:defUIPriority="99" w:defSemiHidden="1" w:defUnhideWhenUsed="1" w:defQFormat="0" w:count="276">
+    <w:lsdException w:name="Normal" w:semiHidden="0" w:uiPriority="0" w:unhideWhenUsed="0" w:qFormat="1"/>
+    <w:lsdException w:name="heading 1" w:semiHidden="0" w:uiPriority="9" w:unhideWhenUsed="0" w:qFormat="1"/>
+    <w:lsdException w:name="heading 2" w:uiPriority="9" w:qFormat="1"/>
+    <w:lsdException w:name="heading 3" w:uiPriority="9" w:qFormat="1"/>
+    <w:lsdException w:name="heading 4" w:uiPriority="9" w:qFormat="1"/>
+    <w:lsdException w:name="heading 5" w:uiPriority="9" w:qFormat="1"/>
+    <w:lsdException w:name="heading 6" w:uiPriority="9" w:qFormat="1"/>
+    <w:lsdException w:name="heading 7" w:uiPriority="9" w:qFormat="1"/>
+    <w:lsdException w:name="heading 8" w:uiPriority="9" w:qFormat="1"/>
+    <w:lsdException w:name="heading 9" w:uiPriority="9" w:qFormat="1"/>
+    <w:lsdException w:name="toc 1" w:uiPriority="39"/>
+    <w:lsdException w:name="toc 2" w:uiPriority="39"/>
+    <w:lsdException w:name="toc 3" w:uiPriority="39"/>
+    <w:lsdException w:name="toc 4" w:uiPriority="39"/>
+    <w:lsdException w:name="toc 5" w:uiPriority="39"/>
+    <w:lsdException w:name="toc 6" w:uiPriority="39"/>
+    <w:lsdException w:name="toc 7" w:uiPriority="39"/>
+    <w:lsdException w:name="toc 8" w:uiPriority="39"/>
+    <w:lsdException w:name="toc 9" w:uiPriority="39"/>
+    <w:lsdException w:name="caption" w:uiPriority="35" w:qFormat="1"/>
+    <w:lsdException w:name="Title" w:semiHidden="0" w:uiPriority="10" w:unhideWhenUsed="0" w:qFormat="1"/>
+    <w:lsdException w:name="Default Paragraph Font" w:uiPriority="1"/>
+    <w:lsdException w:name="Subtitle" w:semiHidden="0" w:uiPriority="11" w:unhideWhenUsed="0" w:qFormat="1"/>
+    <w:lsdException w:name="Strong" w:semiHidden="0" w:uiPriority="22" w:unhideWhenUsed="0" w:qFormat="1"/>
+    <w:lsdException w:name="Emphasis" w:semiHidden="0" w:uiPriority="20" w:unhideWhenUsed="0" w:qFormat="1"/>
+    <w:lsdException w:name="Table Grid" w:semiHidden="0" w:uiPriority="39" w:unhideWhenUsed="0"/>
+    <w:lsdException w:name="Note Level 1" w:semiHidden="0" w:unhideWhenUsed="0"/>
+    <w:lsdException w:name="Note Level 2" w:semiHidden="0" w:unhideWhenUsed="0"/>
+    <w:lsdException w:name="Note Level 3" w:semiHidden="0" w:unhideWhenUsed="0"/>
+    <w:lsdException w:name="Note Level 4" w:semiHidden="0" w:unhideWhenUsed="0"/>
+    <w:lsdException w:name="Note Level 5" w:semiHidden="0" w:unhideWhenUsed="0"/>
+    <w:lsdException w:name="Note Level 6" w:semiHidden="0" w:unhideWhenUsed="0"/>
+    <w:lsdException w:name="Note Level 7" w:semiHidden="0" w:unhideWhenUsed="0"/>
+    <w:lsdException w:name="Note Level 8" w:semiHidden="0" w:unhideWhenUsed="0"/>
+    <w:lsdException w:name="Note Level 9" w:semiHidden="0" w:unhideWhenUsed="0"/>
+    <w:lsdException w:name="Placeholder Text" w:unhideWhenUsed="0"/>
+    <w:lsdException w:name="No Spacing" w:semiHidden="0" w:uiPriority="1" w:unhideWhenUsed="0" w:qFormat="1"/>
+    <w:lsdException w:name="Light Shading" w:semiHidden="0" w:uiPriority="60" w:unhideWhenUsed="0"/>
+    <w:lsdException w:name="Light List" w:semiHidden="0" w:uiPriority="61" w:unhideWhenUsed="0"/>
+    <w:lsdException w:name="Light Grid" w:semiHidden="0" w:uiPriority="62" w:unhideWhenUsed="0"/>
+    <w:lsdException w:name="Medium Shading 1" w:semiHidden="0" w:uiPriority="63" w:unhideWhenUsed="0"/>
+    <w:lsdException w:name="Medium Shading 2" w:semiHidden="0" w:uiPriority="64" w:unhideWhenUsed="0"/>
+    <w:lsdException w:name="Medium List 1" w:semiHidden="0" w:uiPriority="65" w:unhideWhenUsed="0"/>
+    <w:lsdException w:name="Medium List 2" w:semiHidden="0" w:uiPriority="66" w:unhideWhenUsed="0"/>
+    <w:lsdException w:name="Medium Grid 1" w:semiHidden="0" w:uiPriority="67" w:unhideWhenUsed="0"/>
+    <w:lsdException w:name="Medium Grid 2" w:semiHidden="0" w:uiPriority="68" w:unhideWhenUsed="0"/>
+    <w:lsdException w:name="Medium Grid 3" w:semiHidden="0" w:uiPriority="69" w:unhideWhenUsed="0"/>
+    <w:lsdException w:name="Dark List" w:semiHidden="0" w:uiPriority="70" w:unhideWhenUsed="0"/>
+    <w:lsdException w:name="Colorful Shading" w:semiHidden="0" w:uiPriority="71" w:unhideWhenUsed="0"/>
+    <w:lsdException w:name="Colorful List" w:semiHidden="0" w:uiPriority="72" w:unhideWhenUsed="0"/>
+    <w:lsdException w:name="Colorful Grid" w:semiHidden="0" w:uiPriority="73" w:unhideWhenUsed="0"/>
+    <w:lsdException w:name="Light Shading Accent 1" w:semiHidden="0" w:uiPriority="60" w:unhideWhenUsed="0"/>
+    <w:lsdException w:name="Light List Accent 1" w:semiHidden="0" w:uiPriority="61" w:unhideWhenUsed="0"/>
+    <w:lsdException w:name="Light Grid Accent 1" w:semiHidden="0" w:uiPriority="62" w:unhideWhenUsed="0"/>
+    <w:lsdException w:name="Medium Shading 1 Accent 1" w:semiHidden="0" w:uiPriority="63" w:unhideWhenUsed="0"/>
+    <w:lsdException w:name="Medium Shading 2 Accent 1" w:semiHidden="0" w:uiPriority="64" w:unhideWhenUsed="0"/>
+    <w:lsdException w:name="Medium List 1 Accent 1" w:semiHidden="0" w:uiPriority="65" w:unhideWhenUsed="0"/>
+    <w:lsdException w:name="Revision" w:unhideWhenUsed="0"/>
+    <w:lsdException w:name="List Paragraph" w:semiHidden="0" w:uiPriority="34" w:unhideWhenUsed="0" w:qFormat="1"/>
+    <w:lsdException w:name="Quote" w:semiHidden="0" w:uiPriority="29" w:unhideWhenUsed="0" w:qFormat="1"/>
+    <w:lsdException w:name="Intense Quote" w:semiHidden="0" w:uiPriority="30" w:unhideWhenUsed="0" w:qFormat="1"/>
+    <w:lsdException w:name="Medium List 2 Accent 1" w:semiHidden="0" w:uiPriority="66" w:unhideWhenUsed="0"/>
+    <w:lsdException w:name="Medium Grid 1 Accent 1" w:semiHidden="0" w:uiPriority="67" w:unhideWhenUsed="0"/>
+    <w:lsdException w:name="Medium Grid 2 Accent 1" w:semiHidden="0" w:uiPriority="68" w:unhideWhenUsed="0"/>
+    <w:lsdException w:name="Medium Grid 3 Accent 1" w:semiHidden="0" w:uiPriority="69" w:unhideWhenUsed="0"/>
+    <w:lsdException w:name="Dark List Accent 1" w:semiHidden="0" w:uiPriority="70" w:unhideWhenUsed="0"/>
+    <w:lsdException w:name="Colorful Shading Accent 1" w:semiHidden="0" w:uiPriority="71" w:unhideWhenUsed="0"/>
+    <w:lsdException w:name="Colorful List Accent 1" w:semiHidden="0" w:uiPriority="72" w:unhideWhenUsed="0"/>
+    <w:lsdException w:name="Colorful Grid Accent 1" w:semiHidden="0" w:uiPriority="73" w:unhideWhenUsed="0"/>
+    <w:lsdException w:name="Light Shading Accent 2" w:semiHidden="0" w:uiPriority="60" w:unhideWhenUsed="0"/>
+    <w:lsdException w:name="Light List Accent 2" w:semiHidden="0" w:uiPriority="61" w:unhideWhenUsed="0"/>
+    <w:lsdException w:name="Light Grid Accent 2" w:semiHidden="0" w:uiPriority="62" w:unhideWhenUsed="0"/>
+    <w:lsdException w:name="Medium Shading 1 Accent 2" w:semiHidden="0" w:uiPriority="63" w:unhideWhenUsed="0"/>
+    <w:lsdException w:name="Medium Shading 2 Accent 2" w:semiHidden="0" w:uiPriority="64" w:unhideWhenUsed="0"/>
+    <w:lsdException w:name="Medium List 1 Accent 2" w:semiHidden="0" w:uiPriority="65" w:unhideWhenUsed="0"/>
+    <w:lsdException w:name="Medium List 2 Accent 2" w:semiHidden="0" w:uiPriority="66" w:unhideWhenUsed="0"/>
+    <w:lsdException w:name="Medium Grid 1 Accent 2" w:semiHidden="0" w:uiPriority="67" w:unhideWhenUsed="0"/>
+    <w:lsdException w:name="Medium Grid 2 Accent 2" w:semiHidden="0" w:uiPriority="68" w:unhideWhenUsed="0"/>
+    <w:lsdException w:name="Medium Grid 3 Accent 2" w:semiHidden="0" w:uiPriority="69" w:unhideWhenUsed="0"/>
+    <w:lsdException w:name="Dark List Accent 2" w:semiHidden="0" w:uiPriority="70" w:unhideWhenUsed="0"/>
+    <w:lsdException w:name="Colorful Shading Accent 2" w:semiHidden="0" w:uiPriority="71" w:unhideWhenUsed="0"/>
+    <w:lsdException w:name="Colorful List Accent 2" w:semiHidden="0" w:uiPriority="72" w:unhideWhenUsed="0"/>
+    <w:lsdException w:name="Colorful Grid Accent 2" w:semiHidden="0" w:uiPriority="73" w:unhideWhenUsed="0"/>
+    <w:lsdException w:name="Light Shading Accent 3" w:semiHidden="0" w:uiPriority="60" w:unhideWhenUsed="0"/>
+    <w:lsdException w:name="Light List Accent 3" w:semiHidden="0" w:uiPriority="61" w:unhideWhenUsed="0"/>
+    <w:lsdException w:name="Light Grid Accent 3" w:semiHidden="0" w:uiPriority="62" w:unhideWhenUsed="0"/>
+    <w:lsdException w:name="Medium Shading 1 Accent 3" w:semiHidden="0" w:uiPriority="63" w:unhideWhenUsed="0"/>
+    <w:lsdException w:name="Medium Shading 2 Accent 3" w:semiHidden="0" w:uiPriority="64" w:unhideWhenUsed="0"/>
+    <w:lsdException w:name="Medium List 1 Accent 3" w:semiHidden="0" w:uiPriority="65" w:unhideWhenUsed="0"/>
+    <w:lsdException w:name="Medium List 2 Accent 3" w:semiHidden="0" w:uiPriority="66" w:unhideWhenUsed="0"/>
+    <w:lsdException w:name="Medium Grid 1 Accent 3" w:semiHidden="0" w:uiPriority="67" w:unhideWhenUsed="0"/>
+    <w:lsdException w:name="Medium Grid 2 Accent 3" w:semiHidden="0" w:uiPriority="68" w:unhideWhenUsed="0"/>
+    <w:lsdException w:name="Medium Grid 3 Accent 3" w:semiHidden="0" w:uiPriority="69" w:unhideWhenUsed="0"/>
+    <w:lsdException w:name="Dark List Accent 3" w:semiHidden="0" w:uiPriority="70" w:unhideWhenUsed="0"/>
+    <w:lsdException w:name="Colorful Shading Accent 3" w:semiHidden="0" w:uiPriority="71" w:unhideWhenUsed="0"/>
+    <w:lsdException w:name="Colorful List Accent 3" w:semiHidden="0" w:uiPriority="72" w:unhideWhenUsed="0"/>
+    <w:lsdException w:name="Colorful Grid Accent 3" w:semiHidden="0" w:uiPriority="73" w:unhideWhenUsed="0"/>
+    <w:lsdException w:name="Light Shading Accent 4" w:semiHidden="0" w:uiPriority="60" w:unhideWhenUsed="0"/>
+    <w:lsdException w:name="Light List Accent 4" w:semiHidden="0" w:uiPriority="61" w:unhideWhenUsed="0"/>
+    <w:lsdException w:name="Light Grid Accent 4" w:semiHidden="0" w:uiPriority="62" w:unhideWhenUsed="0"/>
+    <w:lsdException w:name="Medium Shading 1 Accent 4" w:semiHidden="0" w:uiPriority="63" w:unhideWhenUsed="0"/>
+    <w:lsdException w:name="Medium Shading 2 Accent 4" w:semiHidden="0" w:uiPriority="64" w:unhideWhenUsed="0"/>
+    <w:lsdException w:name="Medium List 1 Accent 4" w:semiHidden="0" w:uiPriority="65" w:unhideWhenUsed="0"/>
+    <w:lsdException w:name="Medium List 2 Accent 4" w:semiHidden="0" w:uiPriority="66" w:unhideWhenUsed="0"/>
+    <w:lsdException w:name="Medium Grid 1 Accent 4" w:semiHidden="0" w:uiPriority="67" w:unhideWhenUsed="0"/>
+    <w:lsdException w:name="Medium Grid 2 Accent 4" w:semiHidden="0" w:uiPriority="68" w:unhideWhenUsed="0"/>
+    <w:lsdException w:name="Medium Grid 3 Accent 4" w:semiHidden="0" w:uiPriority="69" w:unhideWhenUsed="0"/>
+    <w:lsdException w:name="Dark List Accent 4" w:semiHidden="0" w:uiPriority="70" w:unhideWhenUsed="0"/>
+    <w:lsdException w:name="Colorful Shading Accent 4" w:semiHidden="0" w:uiPriority="71" w:unhideWhenUsed="0"/>
+    <w:lsdException w:name="Colorful List Accent 4" w:semiHidden="0" w:uiPriority="72" w:unhideWhenUsed="0"/>
+    <w:lsdException w:name="Colorful Grid Accent 4" w:semiHidden="0" w:uiPriority="73" w:unhideWhenUsed="0"/>
+    <w:lsdException w:name="Light Shading Accent 5" w:semiHidden="0" w:uiPriority="60" w:unhideWhenUsed="0"/>
+    <w:lsdException w:name="Light List Accent 5" w:semiHidden="0" w:uiPriority="61" w:unhideWhenUsed="0"/>
+    <w:lsdException w:name="Light Grid Accent 5" w:semiHidden="0" w:uiPriority="62" w:unhideWhenUsed="0"/>
+    <w:lsdException w:name="Medium Shading 1 Accent 5" w:semiHidden="0" w:uiPriority="63" w:unhideWhenUsed="0"/>
+    <w:lsdException w:name="Medium Shading 2 Accent 5" w:semiHidden="0" w:uiPriority="64" w:unhideWhenUsed="0"/>
+    <w:lsdException w:name="Medium List 1 Accent 5" w:semiHidden="0" w:uiPriority="65" w:unhideWhenUsed="0"/>
+    <w:lsdException w:name="Medium List 2 Accent 5" w:semiHidden="0" w:uiPriority="66" w:unhideWhenUsed="0"/>
+    <w:lsdException w:name="Medium Grid 1 Accent 5" w:semiHidden="0" w:uiPriority="67" w:unhideWhenUsed="0"/>
+    <w:lsdException w:name="Medium Grid 2 Accent 5" w:semiHidden="0" w:uiPriority="68" w:unhideWhenUsed="0"/>
+    <w:lsdException w:name="Medium Grid 3 Accent 5" w:semiHidden="0" w:uiPriority="69" w:unhideWhenUsed="0"/>
+    <w:lsdException w:name="Dark List Accent 5" w:semiHidden="0" w:uiPriority="70" w:unhideWhenUsed="0"/>
+    <w:lsdException w:name="Colorful Shading Accent 5" w:semiHidden="0" w:uiPriority="71" w:unhideWhenUsed="0"/>
+    <w:lsdException w:name="Colorful List Accent 5" w:semiHidden="0" w:uiPriority="72" w:unhideWhenUsed="0"/>
+    <w:lsdException w:name="Colorful Grid Accent 5" w:semiHidden="0" w:uiPriority="73" w:unhideWhenUsed="0"/>
+    <w:lsdException w:name="Light Shading Accent 6" w:semiHidden="0" w:uiPriority="60" w:unhideWhenUsed="0"/>
+    <w:lsdException w:name="Light List Accent 6" w:semiHidden="0" w:uiPriority="61" w:unhideWhenUsed="0"/>
+    <w:lsdException w:name="Light Grid Accent 6" w:semiHidden="0" w:uiPriority="62" w:unhideWhenUsed="0"/>
+    <w:lsdException w:name="Medium Shading 1 Accent 6" w:semiHidden="0" w:uiPriority="63" w:unhideWhenUsed="0"/>
+    <w:lsdException w:name="Medium Shading 2 Accent 6" w:semiHidden="0" w:uiPriority="64" w:unhideWhenUsed="0"/>
+    <w:lsdException w:name="Medium List 1 Accent 6" w:semiHidden="0" w:uiPriority="65" w:unhideWhenUsed="0"/>
+    <w:lsdException w:name="Medium List 2 Accent 6" w:semiHidden="0" w:uiPriority="66" w:unhideWhenUsed="0"/>
+    <w:lsdException w:name="Medium Grid 1 Accent 6" w:semiHidden="0" w:uiPriority="67" w:unhideWhenUsed="0"/>
+    <w:lsdException w:name="Medium Grid 2 Accent 6" w:semiHidden="0" w:uiPriority="68" w:unhideWhenUsed="0"/>
+    <w:lsdException w:name="Medium Grid 3 Accent 6" w:semiHidden="0" w:uiPriority="69" w:unhideWhenUsed="0"/>
+    <w:lsdException w:name="Dark List Accent 6" w:semiHidden="0" w:uiPriority="70" w:unhideWhenUsed="0"/>
+    <w:lsdException w:name="Colorful Shading Accent 6" w:semiHidden="0" w:uiPriority="71" w:unhideWhenUsed="0"/>
+    <w:lsdException w:name="Colorful List Accent 6" w:semiHidden="0" w:uiPriority="72" w:unhideWhenUsed="0"/>
+    <w:lsdException w:name="Colorful Grid Accent 6" w:semiHidden="0" w:uiPriority="73" w:unhideWhenUsed="0"/>
+    <w:lsdException w:name="Subtle Emphasis" w:semiHidden="0" w:uiPriority="19" w:unhideWhenUsed="0" w:qFormat="1"/>
+    <w:lsdException w:name="Intense Emphasis" w:semiHidden="0" w:uiPriority="21" w:unhideWhenUsed="0" w:qFormat="1"/>
+    <w:lsdException w:name="Subtle Reference" w:semiHidden="0" w:uiPriority="31" w:unhideWhenUsed="0" w:qFormat="1"/>
+    <w:lsdException w:name="Intense Reference" w:semiHidden="0" w:uiPriority="32" w:unhideWhenUsed="0" w:qFormat="1"/>
+    <w:lsdException w:name="Book Title" w:semiHidden="0" w:uiPriority="33" w:unhideWhenUsed="0" w:qFormat="1"/>
+    <w:lsdException w:name="Bibliography" w:uiPriority="37"/>
+    <w:lsdException w:name="TOC Heading" w:uiPriority="39" w:qFormat="1"/>
+  </w:latentStyles>
+  <w:style w:type="paragraph" w:default="1" w:styleId="Normal">
+    <w:name w:val="Normal"/>
+    <w:qFormat/>
+  </w:style>
+  <w:style w:type="paragraph" w:styleId="Heading1">
+    <w:name w:val="heading 1"/>
+    <w:basedOn w:val="Normal"/>
+    <w:next w:val="Normal"/>
+    <w:link w:val="Heading1Char"/>
+    <w:uiPriority w:val="9"/>
+    <w:qFormat/>
+    <w:rsid w:val="00520DB9"/>
+    <w:pPr>
+      <w:keepNext/>
+      <w:keepLines/>
+      <w:spacing w:before="240" w:after="0"/>
+      <w:outlineLvl w:val="0"/>
+    </w:pPr>
+    <w:rPr>
+      <w:rFonts w:asciiTheme="majorHAnsi" w:eastAsiaTheme="majorEastAsia" w:hAnsiTheme="majorHAnsi" w:cstheme="majorBidi"/>
+      <w:color w:val="2E74B5" w:themeColor="accent1" w:themeShade="BF"/>
+      <w:sz w:val="32"/>
+      <w:szCs w:val="32"/>
+    </w:rPr>
+  </w:style>
+  <w:style w:type="paragraph" w:styleId="Heading2">
+    <w:name w:val="heading 2"/>
+    <w:basedOn w:val="Normal"/>
+    <w:next w:val="Normal"/>
+    <w:link w:val="Heading2Char"/>
+    <w:uiPriority w:val="9"/>
+    <w:unhideWhenUsed/>
+    <w:qFormat/>
+    <w:rsid w:val="00520DB9"/>
+    <w:pPr>
+      <w:keepNext/>
+      <w:keepLines/>
+      <w:spacing w:before="40" w:after="0"/>
+      <w:outlineLvl w:val="1"/>
+    </w:pPr>
+    <w:rPr>
+      <w:rFonts w:asciiTheme="majorHAnsi" w:eastAsiaTheme="majorEastAsia" w:hAnsiTheme="majorHAnsi" w:cstheme="majorBidi"/>
+      <w:color w:val="2E74B5" w:themeColor="accent1" w:themeShade="BF"/>
+      <w:sz w:val="26"/>
+      <w:szCs w:val="26"/>
+    </w:rPr>
+  </w:style>
+  <w:style w:type="character" w:default="1" w:styleId="DefaultParagraphFont">
+    <w:name w:val="Default Paragraph Font"/>
+    <w:uiPriority w:val="1"/>
+    <w:semiHidden/>
+    <w:unhideWhenUsed/>
+  </w:style>
+  <w:style w:type="table" w:default="1" w:styleId="TableNormal">
+    <w:name w:val="Normal Table"/>
+    <w:uiPriority w:val="99"/>
+    <w:semiHidden/>
+    <w:unhideWhenUsed/>
+    <w:tblPr>
+      <w:tblInd w:w="0" w:type="dxa"/>
+      <w:tblCellMar>
+        <w:top w:w="0" w:type="dxa"/>
+        <w:left w:w="108" w:type="dxa"/>
+        <w:bottom w:w="0" w:type="dxa"/>
+        <w:right w:w="108" w:type="dxa"/>
+      </w:tblCellMar>
+    </w:tblPr>
+  </w:style>
+  <w:style w:type="numbering" w:default="1" w:styleId="NoList">
+    <w:name w:val="No List"/>
+    <w:uiPriority w:val="99"/>
+    <w:semiHidden/>
+    <w:unhideWhenUsed/>
+  </w:style>
+  <w:style w:type="paragraph" w:styleId="Title">
+    <w:name w:val="Title"/>
+    <w:basedOn w:val="Normal"/>
+    <w:next w:val="Normal"/>
+    <w:link w:val="TitleChar"/>
+    <w:uiPriority w:val="10"/>
+    <w:qFormat/>
+    <w:rsid w:val="00520DB9"/>
+    <w:pPr>
+      <w:spacing w:after="0" w:line="240" w:lineRule="auto"/>
+      <w:contextualSpacing/>
+    </w:pPr>
+    <w:rPr>
+      <w:rFonts w:asciiTheme="majorHAnsi" w:eastAsiaTheme="majorEastAsia" w:hAnsiTheme="majorHAnsi" w:cstheme="majorBidi"/>
+      <w:spacing w:val="-10"/>
+      <w:kern w:val="28"/>
+      <w:sz w:val="56"/>
+      <w:szCs w:val="56"/>
+    </w:rPr>
+  </w:style>
+  <w:style w:type="character" w:customStyle="1" w:styleId="TitleChar">
+    <w:name w:val="Title Char"/>
+    <w:basedOn w:val="DefaultParagraphFont"/>
+    <w:link w:val="Title"/>
+    <w:uiPriority w:val="10"/>
+    <w:rsid w:val="00520DB9"/>
+    <w:rPr>
+      <w:rFonts w:asciiTheme="majorHAnsi" w:eastAsiaTheme="majorEastAsia" w:hAnsiTheme="majorHAnsi" w:cstheme="majorBidi"/>
+      <w:spacing w:val="-10"/>
+      <w:kern w:val="28"/>
+      <w:sz w:val="56"/>
+      <w:szCs w:val="56"/>
+    </w:rPr>
+  </w:style>
+  <w:style w:type="paragraph" w:styleId="Subtitle">
+    <w:name w:val="Subtitle"/>
+    <w:basedOn w:val="Normal"/>
+    <w:next w:val="Normal"/>
+    <w:link w:val="SubtitleChar"/>
+    <w:uiPriority w:val="11"/>
+    <w:qFormat/>
+    <w:rsid w:val="00520DB9"/>
+    <w:pPr>
+      <w:numPr>
+        <w:ilvl w:val="1"/>
+      </w:numPr>
+    </w:pPr>
+    <w:rPr>
+      <w:rFonts w:eastAsiaTheme="minorEastAsia"/>
+      <w:color w:val="5A5A5A" w:themeColor="text1" w:themeTint="A5"/>
+      <w:spacing w:val="15"/>
+    </w:rPr>
+  </w:style>
+  <w:style w:type="character" w:customStyle="1" w:styleId="SubtitleChar">
+    <w:name w:val="Subtitle Char"/>
+    <w:basedOn w:val="DefaultParagraphFont"/>
+    <w:link w:val="Subtitle"/>
+    <w:uiPriority w:val="11"/>
+    <w:rsid w:val="00520DB9"/>
+    <w:rPr>
+      <w:rFonts w:eastAsiaTheme="minorEastAsia"/>
+      <w:color w:val="5A5A5A" w:themeColor="text1" w:themeTint="A5"/>
+      <w:spacing w:val="15"/>
+    </w:rPr>
+  </w:style>
+  <w:style w:type="character" w:customStyle="1" w:styleId="Heading1Char">
+    <w:name w:val="Heading 1 Char"/>
+    <w:basedOn w:val="DefaultParagraphFont"/>
+    <w:link w:val="Heading1"/>
+    <w:uiPriority w:val="9"/>
+    <w:rsid w:val="00520DB9"/>
+    <w:rPr>
+      <w:rFonts w:asciiTheme="majorHAnsi" w:eastAsiaTheme="majorEastAsia" w:hAnsiTheme="majorHAnsi" w:cstheme="majorBidi"/>
+      <w:color w:val="2E74B5" w:themeColor="accent1" w:themeShade="BF"/>
+      <w:sz w:val="32"/>
+      <w:szCs w:val="32"/>
+    </w:rPr>
+  </w:style>
+  <w:style w:type="character" w:customStyle="1" w:styleId="Heading2Char">
+    <w:name w:val="Heading 2 Char"/>
+    <w:basedOn w:val="DefaultParagraphFont"/>
+    <w:link w:val="Heading2"/>
+    <w:uiPriority w:val="9"/>
+    <w:rsid w:val="00520DB9"/>
+    <w:rPr>
+      <w:rFonts w:asciiTheme="majorHAnsi" w:eastAsiaTheme="majorEastAsia" w:hAnsiTheme="majorHAnsi" w:cstheme="majorBidi"/>
+      <w:color w:val="2E74B5" w:themeColor="accent1" w:themeShade="BF"/>
+      <w:sz w:val="26"/>
+      <w:szCs w:val="26"/>
+    </w:rPr>
+  </w:style>
+  <w:style w:type="paragraph" w:styleId="ListParagraph">
+    <w:name w:val="List Paragraph"/>
+    <w:basedOn w:val="Normal"/>
+    <w:uiPriority w:val="34"/>
+    <w:qFormat/>
+    <w:rsid w:val="00A40521"/>
+    <w:pPr>
+      <w:ind w:left="720"/>
+      <w:contextualSpacing/>
+    </w:pPr>
+  </w:style>
+</w:styles>
+</file>
+
+<file path=word/stylesWithEffects.xml><?xml version="1.0" encoding="utf-8"?>
+<w:styles xmlns:wpc="http://schemas.microsoft.com/office/word/2010/wordprocessingCanvas" xmlns:mo="http://schemas.microsoft.com/office/mac/office/2008/main" xmlns:mc="http://schemas.openxmlformats.org/markup-compatibility/2006" xmlns:mv="urn:schemas-microsoft-com:mac:vml" xmlns:o="urn:schemas-microsoft-com:office:office" xmlns:r="http://schemas.openxmlformats.org/officeDocument/2006/relationships" xmlns:m="http://schemas.openxmlformats.org/officeDocument/2006/math" xmlns:v="urn:schemas-microsoft-com:vml" xmlns:wp14="http://schemas.microsoft.com/office/word/2010/wordprocessingDrawing" xmlns:wp="http://schemas.openxmlformats.org/drawingml/2006/wordprocessingDrawing" xmlns:w10="urn:schemas-microsoft-com:office:word" xmlns:w="http://schemas.openxmlformats.org/wordprocessingml/2006/main" xmlns:w14="http://schemas.microsoft.com/office/word/2010/wordml" xmlns:wpg="http://schemas.microsoft.com/office/word/2010/wordprocessingGroup" xmlns:wpi="http://schemas.microsoft.com/office/word/2010/wordprocessingInk" xmlns:wne="http://schemas.microsoft.com/office/word/2006/wordml" xmlns:wps="http://schemas.microsoft.com/office/word/2010/wordprocessingShape" mc:Ignorable="w14 wp14">
+  <w:docDefaults>
+    <w:rPrDefault>
+      <w:rPr>
+        <w:rFonts w:asciiTheme="minorHAnsi" w:eastAsiaTheme="minorHAnsi" w:hAnsiTheme="minorHAnsi" w:cstheme="minorBidi"/>
+        <w:sz w:val="22"/>
+        <w:szCs w:val="22"/>
+        <w:lang w:val="en-US" w:eastAsia="en-US" w:bidi="ar-SA"/>
+      </w:rPr>
+    </w:rPrDefault>
+    <w:pPrDefault>
+      <w:pPr>
+        <w:spacing w:after="160" w:line="259" w:lineRule="auto"/>
+      </w:pPr>
+    </w:pPrDefault>
+  </w:docDefaults>
+  <w:latentStyles w:defLockedState="0" w:defUIPriority="99" w:defSemiHidden="1" w:defUnhideWhenUsed="1" w:defQFormat="0" w:count="276">
+    <w:lsdException w:name="Normal" w:semiHidden="0" w:uiPriority="0" w:unhideWhenUsed="0" w:qFormat="1"/>
+    <w:lsdException w:name="heading 1" w:semiHidden="0" w:uiPriority="9" w:unhideWhenUsed="0" w:qFormat="1"/>
+    <w:lsdException w:name="heading 2" w:uiPriority="9" w:qFormat="1"/>
+    <w:lsdException w:name="heading 3" w:uiPriority="9" w:qFormat="1"/>
+    <w:lsdException w:name="heading 4" w:uiPriority="9" w:qFormat="1"/>
+    <w:lsdException w:name="heading 5" w:uiPriority="9" w:qFormat="1"/>
+    <w:lsdException w:name="heading 6" w:uiPriority="9" w:qFormat="1"/>
+    <w:lsdException w:name="heading 7" w:uiPriority="9" w:qFormat="1"/>
+    <w:lsdException w:name="heading 8" w:uiPriority="9" w:qFormat="1"/>
+    <w:lsdException w:name="heading 9" w:uiPriority="9" w:qFormat="1"/>
+    <w:lsdException w:name="toc 1" w:uiPriority="39"/>
+    <w:lsdException w:name="toc 2" w:uiPriority="39"/>
+    <w:lsdException w:name="toc 3" w:uiPriority="39"/>
+    <w:lsdException w:name="toc 4" w:uiPriority="39"/>
+    <w:lsdException w:name="toc 5" w:uiPriority="39"/>
+    <w:lsdException w:name="toc 6" w:uiPriority="39"/>
+    <w:lsdException w:name="toc 7" w:uiPriority="39"/>
+    <w:lsdException w:name="toc 8" w:uiPriority="39"/>
+    <w:lsdException w:name="toc 9" w:uiPriority="39"/>
+    <w:lsdException w:name="caption" w:uiPriority="35" w:qFormat="1"/>
+    <w:lsdException w:name="Title" w:semiHidden="0" w:uiPriority="10" w:unhideWhenUsed="0" w:qFormat="1"/>
+    <w:lsdException w:name="Default Paragraph Font" w:uiPriority="1"/>
+    <w:lsdException w:name="Subtitle" w:semiHidden="0" w:uiPriority="11" w:unhideWhenUsed="0" w:qFormat="1"/>
+    <w:lsdException w:name="Strong" w:semiHidden="0" w:uiPriority="22" w:unhideWhenUsed="0" w:qFormat="1"/>
+    <w:lsdException w:name="Emphasis" w:semiHidden="0" w:uiPriority="20" w:unhideWhenUsed="0" w:qFormat="1"/>
+    <w:lsdException w:name="Table Grid" w:semiHidden="0" w:uiPriority="39" w:unhideWhenUsed="0"/>
+    <w:lsdException w:name="Note Level 1" w:semiHidden="0" w:unhideWhenUsed="0"/>
+    <w:lsdException w:name="Note Level 2" w:semiHidden="0" w:unhideWhenUsed="0"/>
+    <w:lsdException w:name="Note Level 3" w:semiHidden="0" w:unhideWhenUsed="0"/>
+    <w:lsdException w:name="Note Level 4" w:semiHidden="0" w:unhideWhenUsed="0"/>
+    <w:lsdException w:name="Note Level 5" w:semiHidden="0" w:unhideWhenUsed="0"/>
+    <w:lsdException w:name="Note Level 6" w:semiHidden="0" w:unhideWhenUsed="0"/>
+    <w:lsdException w:name="Note Level 7" w:semiHidden="0" w:unhideWhenUsed="0"/>
+    <w:lsdException w:name="Note Level 8" w:semiHidden="0" w:unhideWhenUsed="0"/>
+    <w:lsdException w:name="Note Level 9" w:semiHidden="0" w:unhideWhenUsed="0"/>
+    <w:lsdException w:name="Placeholder Text" w:unhideWhenUsed="0"/>
+    <w:lsdException w:name="No Spacing" w:semiHidden="0" w:uiPriority="1" w:unhideWhenUsed="0" w:qFormat="1"/>
+    <w:lsdException w:name="Light Shading" w:semiHidden="0" w:uiPriority="60" w:unhideWhenUsed="0"/>
+    <w:lsdException w:name="Light List" w:semiHidden="0" w:uiPriority="61" w:unhideWhenUsed="0"/>
+    <w:lsdException w:name="Light Grid" w:semiHidden="0" w:uiPriority="62" w:unhideWhenUsed="0"/>
+    <w:lsdException w:name="Medium Shading 1" w:semiHidden="0" w:uiPriority="63" w:unhideWhenUsed="0"/>
+    <w:lsdException w:name="Medium Shading 2" w:semiHidden="0" w:uiPriority="64" w:unhideWhenUsed="0"/>
+    <w:lsdException w:name="Medium List 1" w:semiHidden="0" w:uiPriority="65" w:unhideWhenUsed="0"/>
+    <w:lsdException w:name="Medium List 2" w:semiHidden="0" w:uiPriority="66" w:unhideWhenUsed="0"/>
+    <w:lsdException w:name="Medium Grid 1" w:semiHidden="0" w:uiPriority="67" w:unhideWhenUsed="0"/>
+    <w:lsdException w:name="Medium Grid 2" w:semiHidden="0" w:uiPriority="68" w:unhideWhenUsed="0"/>
+    <w:lsdException w:name="Medium Grid 3" w:semiHidden="0" w:uiPriority="69" w:unhideWhenUsed="0"/>
+    <w:lsdException w:name="Dark List" w:semiHidden="0" w:uiPriority="70" w:unhideWhenUsed="0"/>
+    <w:lsdException w:name="Colorful Shading" w:semiHidden="0" w:uiPriority="71" w:unhideWhenUsed="0"/>
+    <w:lsdException w:name="Colorful List" w:semiHidden="0" w:uiPriority="72" w:unhideWhenUsed="0"/>
+    <w:lsdException w:name="Colorful Grid" w:semiHidden="0" w:uiPriority="73" w:unhideWhenUsed="0"/>
+    <w:lsdException w:name="Light Shading Accent 1" w:semiHidden="0" w:uiPriority="60" w:unhideWhenUsed="0"/>
+    <w:lsdException w:name="Light List Accent 1" w:semiHidden="0" w:uiPriority="61" w:unhideWhenUsed="0"/>
+    <w:lsdException w:name="Light Grid Accent 1" w:semiHidden="0" w:uiPriority="62" w:unhideWhenUsed="0"/>
+    <w:lsdException w:name="Medium Shading 1 Accent 1" w:semiHidden="0" w:uiPriority="63" w:unhideWhenUsed="0"/>
+    <w:lsdException w:name="Medium Shading 2 Accent 1" w:semiHidden="0" w:uiPriority="64" w:unhideWhenUsed="0"/>
+    <w:lsdException w:name="Medium List 1 Accent 1" w:semiHidden="0" w:uiPriority="65" w:unhideWhenUsed="0"/>
+    <w:lsdException w:name="Revision" w:unhideWhenUsed="0"/>
+    <w:lsdException w:name="List Paragraph" w:semiHidden="0" w:uiPriority="34" w:unhideWhenUsed="0" w:qFormat="1"/>
+    <w:lsdException w:name="Quote" w:semiHidden="0" w:uiPriority="29" w:unhideWhenUsed="0" w:qFormat="1"/>
+    <w:lsdException w:name="Intense Quote" w:semiHidden="0" w:uiPriority="30" w:unhideWhenUsed="0" w:qFormat="1"/>
+    <w:lsdException w:name="Medium List 2 Accent 1" w:semiHidden="0" w:uiPriority="66" w:unhideWhenUsed="0"/>
+    <w:lsdException w:name="Medium Grid 1 Accent 1" w:semiHidden="0" w:uiPriority="67" w:unhideWhenUsed="0"/>
+    <w:lsdException w:name="Medium Grid 2 Accent 1" w:semiHidden="0" w:uiPriority="68" w:unhideWhenUsed="0"/>
+    <w:lsdException w:name="Medium Grid 3 Accent 1" w:semiHidden="0" w:uiPriority="69" w:unhideWhenUsed="0"/>
+    <w:lsdException w:name="Dark List Accent 1" w:semiHidden="0" w:uiPriority="70" w:unhideWhenUsed="0"/>
+    <w:lsdException w:name="Colorful Shading Accent 1" w:semiHidden="0" w:uiPriority="71" w:unhideWhenUsed="0"/>
+    <w:lsdException w:name="Colorful List Accent 1" w:semiHidden="0" w:uiPriority="72" w:unhideWhenUsed="0"/>
+    <w:lsdException w:name="Colorful Grid Accent 1" w:semiHidden="0" w:uiPriority="73" w:unhideWhenUsed="0"/>
+    <w:lsdException w:name="Light Shading Accent 2" w:semiHidden="0" w:uiPriority="60" w:unhideWhenUsed="0"/>
+    <w:lsdException w:name="Light List Accent 2" w:semiHidden="0" w:uiPriority="61" w:unhideWhenUsed="0"/>
+    <w:lsdException w:name="Light Grid Accent 2" w:semiHidden="0" w:uiPriority="62" w:unhideWhenUsed="0"/>
+    <w:lsdException w:name="Medium Shading 1 Accent 2" w:semiHidden="0" w:uiPriority="63" w:unhideWhenUsed="0"/>
+    <w:lsdException w:name="Medium Shading 2 Accent 2" w:semiHidden="0" w:uiPriority="64" w:unhideWhenUsed="0"/>
+    <w:lsdException w:name="Medium List 1 Accent 2" w:semiHidden="0" w:uiPriority="65" w:unhideWhenUsed="0"/>
+    <w:lsdException w:name="Medium List 2 Accent 2" w:semiHidden="0" w:uiPriority="66" w:unhideWhenUsed="0"/>
+    <w:lsdException w:name="Medium Grid 1 Accent 2" w:semiHidden="0" w:uiPriority="67" w:unhideWhenUsed="0"/>
+    <w:lsdException w:name="Medium Grid 2 Accent 2" w:semiHidden="0" w:uiPriority="68" w:unhideWhenUsed="0"/>
+    <w:lsdException w:name="Medium Grid 3 Accent 2" w:semiHidden="0" w:uiPriority="69" w:unhideWhenUsed="0"/>
+    <w:lsdException w:name="Dark List Accent 2" w:semiHidden="0" w:uiPriority="70" w:unhideWhenUsed="0"/>
+    <w:lsdException w:name="Colorful Shading Accent 2" w:semiHidden="0" w:uiPriority="71" w:unhideWhenUsed="0"/>
+    <w:lsdException w:name="Colorful List Accent 2" w:semiHidden="0" w:uiPriority="72" w:unhideWhenUsed="0"/>
+    <w:lsdException w:name="Colorful Grid Accent 2" w:semiHidden="0" w:uiPriority="73" w:unhideWhenUsed="0"/>
+    <w:lsdException w:name="Light Shading Accent 3" w:semiHidden="0" w:uiPriority="60" w:unhideWhenUsed="0"/>
+    <w:lsdException w:name="Light List Accent 3" w:semiHidden="0" w:uiPriority="61" w:unhideWhenUsed="0"/>
+    <w:lsdException w:name="Light Grid Accent 3" w:semiHidden="0" w:uiPriority="62" w:unhideWhenUsed="0"/>
+    <w:lsdException w:name="Medium Shading 1 Accent 3" w:semiHidden="0" w:uiPriority="63" w:unhideWhenUsed="0"/>
+    <w:lsdException w:name="Medium Shading 2 Accent 3" w:semiHidden="0" w:uiPriority="64" w:unhideWhenUsed="0"/>
+    <w:lsdException w:name="Medium List 1 Accent 3" w:semiHidden="0" w:uiPriority="65" w:unhideWhenUsed="0"/>
+    <w:lsdException w:name="Medium List 2 Accent 3" w:semiHidden="0" w:uiPriority="66" w:unhideWhenUsed="0"/>
+    <w:lsdException w:name="Medium Grid 1 Accent 3" w:semiHidden="0" w:uiPriority="67" w:unhideWhenUsed="0"/>
+    <w:lsdException w:name="Medium Grid 2 Accent 3" w:semiHidden="0" w:uiPriority="68" w:unhideWhenUsed="0"/>
+    <w:lsdException w:name="Medium Grid 3 Accent 3" w:semiHidden="0" w:uiPriority="69" w:unhideWhenUsed="0"/>
+    <w:lsdException w:name="Dark List Accent 3" w:semiHidden="0" w:uiPriority="70" w:unhideWhenUsed="0"/>
+    <w:lsdException w:name="Colorful Shading Accent 3" w:semiHidden="0" w:uiPriority="71" w:unhideWhenUsed="0"/>
+    <w:lsdException w:name="Colorful List Accent 3" w:semiHidden="0" w:uiPriority="72" w:unhideWhenUsed="0"/>
+    <w:lsdException w:name="Colorful Grid Accent 3" w:semiHidden="0" w:uiPriority="73" w:unhideWhenUsed="0"/>
+    <w:lsdException w:name="Light Shading Accent 4" w:semiHidden="0" w:uiPriority="60" w:unhideWhenUsed="0"/>
+    <w:lsdException w:name="Light List Accent 4" w:semiHidden="0" w:uiPriority="61" w:unhideWhenUsed="0"/>
+    <w:lsdException w:name="Light Grid Accent 4" w:semiHidden="0" w:uiPriority="62" w:unhideWhenUsed="0"/>
+    <w:lsdException w:name="Medium Shading 1 Accent 4" w:semiHidden="0" w:uiPriority="63" w:unhideWhenUsed="0"/>
+    <w:lsdException w:name="Medium Shading 2 Accent 4" w:semiHidden="0" w:uiPriority="64" w:unhideWhenUsed="0"/>
+    <w:lsdException w:name="Medium List 1 Accent 4" w:semiHidden="0" w:uiPriority="65" w:unhideWhenUsed="0"/>
+    <w:lsdException w:name="Medium List 2 Accent 4" w:semiHidden="0" w:uiPriority="66" w:unhideWhenUsed="0"/>
+    <w:lsdException w:name="Medium Grid 1 Accent 4" w:semiHidden="0" w:uiPriority="67" w:unhideWhenUsed="0"/>
+    <w:lsdException w:name="Medium Grid 2 Accent 4" w:semiHidden="0" w:uiPriority="68" w:unhideWhenUsed="0"/>
+    <w:lsdException w:name="Medium Grid 3 Accent 4" w:semiHidden="0" w:uiPriority="69" w:unhideWhenUsed="0"/>
+    <w:lsdException w:name="Dark List Accent 4" w:semiHidden="0" w:uiPriority="70" w:unhideWhenUsed="0"/>
+    <w:lsdException w:name="Colorful Shading Accent 4" w:semiHidden="0" w:uiPriority="71" w:unhideWhenUsed="0"/>
+    <w:lsdException w:name="Colorful List Accent 4" w:semiHidden="0" w:uiPriority="72" w:unhideWhenUsed="0"/>
+    <w:lsdException w:name="Colorful Grid Accent 4" w:semiHidden="0" w:uiPriority="73" w:unhideWhenUsed="0"/>
+    <w:lsdException w:name="Light Shading Accent 5" w:semiHidden="0" w:uiPriority="60" w:unhideWhenUsed="0"/>
+    <w:lsdException w:name="Light List Accent 5" w:semiHidden="0" w:uiPriority="61" w:unhideWhenUsed="0"/>
+    <w:lsdException w:name="Light Grid Accent 5" w:semiHidden="0" w:uiPriority="62" w:unhideWhenUsed="0"/>
+    <w:lsdException w:name="Medium Shading 1 Accent 5" w:semiHidden="0" w:uiPriority="63" w:unhideWhenUsed="0"/>
+    <w:lsdException w:name="Medium Shading 2 Accent 5" w:semiHidden="0" w:uiPriority="64" w:unhideWhenUsed="0"/>
+    <w:lsdException w:name="Medium List 1 Accent 5" w:semiHidden="0" w:uiPriority="65" w:unhideWhenUsed="0"/>
+    <w:lsdException w:name="Medium List 2 Accent 5" w:semiHidden="0" w:uiPriority="66" w:unhideWhenUsed="0"/>
+    <w:lsdException w:name="Medium Grid 1 Accent 5" w:semiHidden="0" w:uiPriority="67" w:unhideWhenUsed="0"/>
+    <w:lsdException w:name="Medium Grid 2 Accent 5" w:semiHidden="0" w:uiPriority="68" w:unhideWhenUsed="0"/>
+    <w:lsdException w:name="Medium Grid 3 Accent 5" w:semiHidden="0" w:uiPriority="69" w:unhideWhenUsed="0"/>
+    <w:lsdException w:name="Dark List Accent 5" w:semiHidden="0" w:uiPriority="70" w:unhideWhenUsed="0"/>
+    <w:lsdException w:name="Colorful Shading Accent 5" w:semiHidden="0" w:uiPriority="71" w:unhideWhenUsed="0"/>
+    <w:lsdException w:name="Colorful List Accent 5" w:semiHidden="0" w:uiPriority="72" w:unhideWhenUsed="0"/>
+    <w:lsdException w:name="Colorful Grid Accent 5" w:semiHidden="0" w:uiPriority="73" w:unhideWhenUsed="0"/>
+    <w:lsdException w:name="Light Shading Accent 6" w:semiHidden="0" w:uiPriority="60" w:unhideWhenUsed="0"/>
+    <w:lsdException w:name="Light List Accent 6" w:semiHidden="0" w:uiPriority="61" w:unhideWhenUsed="0"/>
+    <w:lsdException w:name="Light Grid Accent 6" w:semiHidden="0" w:uiPriority="62" w:unhideWhenUsed="0"/>
+    <w:lsdException w:name="Medium Shading 1 Accent 6" w:semiHidden="0" w:uiPriority="63" w:unhideWhenUsed="0"/>
+    <w:lsdException w:name="Medium Shading 2 Accent 6" w:semiHidden="0" w:uiPriority="64" w:unhideWhenUsed="0"/>
+    <w:lsdException w:name="Medium List 1 Accent 6" w:semiHidden="0" w:uiPriority="65" w:unhideWhenUsed="0"/>
+    <w:lsdException w:name="Medium List 2 Accent 6" w:semiHidden="0" w:uiPriority="66" w:unhideWhenUsed="0"/>
+    <w:lsdException w:name="Medium Grid 1 Accent 6" w:semiHidden="0" w:uiPriority="67" w:unhideWhenUsed="0"/>
+    <w:lsdException w:name="Medium Grid 2 Accent 6" w:semiHidden="0" w:uiPriority="68" w:unhideWhenUsed="0"/>
+    <w:lsdException w:name="Medium Grid 3 Accent 6" w:semiHidden="0" w:uiPriority="69" w:unhideWhenUsed="0"/>
+    <w:lsdException w:name="Dark List Accent 6" w:semiHidden="0" w:uiPriority="70" w:unhideWhenUsed="0"/>
+    <w:lsdException w:name="Colorful Shading Accent 6" w:semiHidden="0" w:uiPriority="71" w:unhideWhenUsed="0"/>
+    <w:lsdException w:name="Colorful List Accent 6" w:semiHidden="0" w:uiPriority="72" w:unhideWhenUsed="0"/>
+    <w:lsdException w:name="Colorful Grid Accent 6" w:semiHidden="0" w:uiPriority="73" w:unhideWhenUsed="0"/>
+    <w:lsdException w:name="Subtle Emphasis" w:semiHidden="0" w:uiPriority="19" w:unhideWhenUsed="0" w:qFormat="1"/>
+    <w:lsdException w:name="Intense Emphasis" w:semiHidden="0" w:uiPriority="21" w:unhideWhenUsed="0" w:qFormat="1"/>
+    <w:lsdException w:name="Subtle Reference" w:semiHidden="0" w:uiPriority="31" w:unhideWhenUsed="0" w:qFormat="1"/>
+    <w:lsdException w:name="Intense Reference" w:semiHidden="0" w:uiPriority="32" w:unhideWhenUsed="0" w:qFormat="1"/>
+    <w:lsdException w:name="Book Title" w:semiHidden="0" w:uiPriority="33" w:unhideWhenUsed="0" w:qFormat="1"/>
+    <w:lsdException w:name="Bibliography" w:uiPriority="37"/>
+    <w:lsdException w:name="TOC Heading" w:uiPriority="39" w:qFormat="1"/>
   </w:latentStyles>
   <w:style w:type="paragraph" w:default="1" w:styleId="Normal">
     <w:name w:val="Normal"/>
@@ -7871,7 +7973,7 @@
     </a:clrScheme>
     <a:fontScheme name="Office">
       <a:majorFont>
-        <a:latin typeface="Calibri Light" panose="020F0302020204030204"/>
+        <a:latin typeface="Calibri Light"/>
         <a:ea typeface=""/>
         <a:cs typeface=""/>
         <a:font script="Jpan" typeface="ＭＳ ゴシック"/>
@@ -7906,7 +8008,7 @@
         <a:font script="Geor" typeface="Sylfaen"/>
       </a:majorFont>
       <a:minorFont>
-        <a:latin typeface="Calibri" panose="020F0502020204030204"/>
+        <a:latin typeface="Calibri"/>
         <a:ea typeface=""/>
         <a:cs typeface=""/>
         <a:font script="Jpan" typeface="ＭＳ 明朝"/>
@@ -8083,7 +8185,7 @@
   <a:extraClrSchemeLst/>
   <a:extLst>
     <a:ext uri="{05A4C25C-085E-4340-85A3-A5531E510DB2}">
-      <thm15:themeFamily xmlns:thm15="http://schemas.microsoft.com/office/thememl/2012/main" name="Office Theme" id="{62F939B6-93AF-4DB8-9C6B-D6C7DFDC589F}" vid="{4A3C46E8-61CC-4603-A589-7422A47A8E4A}"/>
+      <thm15:themeFamily xmlns:thm15="http://schemas.microsoft.com/office/thememl/2012/main" xmlns="" name="Office Theme" id="{62F939B6-93AF-4DB8-9C6B-D6C7DFDC589F}" vid="{4A3C46E8-61CC-4603-A589-7422A47A8E4A}"/>
     </a:ext>
   </a:extLst>
 </a:theme>
@@ -8094,7 +8196,7 @@
 </file>
 
 <file path=customXml/itemProps1.xml><?xml version="1.0" encoding="utf-8"?>
-<ds:datastoreItem xmlns:ds="http://schemas.openxmlformats.org/officeDocument/2006/customXml" ds:itemID="{6DE06336-0DDB-4E2A-B0A7-A61A798E7BEC}">
+<ds:datastoreItem xmlns:ds="http://schemas.openxmlformats.org/officeDocument/2006/customXml" ds:itemID="{DE823359-5BC6-2A4B-B636-8FA5585A0A4C}">
   <ds:schemaRefs>
     <ds:schemaRef ds:uri="http://schemas.openxmlformats.org/officeDocument/2006/bibliography"/>
   </ds:schemaRefs>

</xml_diff>

<commit_message>
Worked on stubs for different areas of the report + additional diagrams + started filling in text of datapath vector
</commit_message>
<xml_diff>
--- a/Documentation/Project Report 3.docx
+++ b/Documentation/Project Report 3.docx
@@ -1,6 +1,6 @@
 
 <file path=word/document.xml><?xml version="1.0" encoding="utf-8"?>
-<w:document xmlns:wpc="http://schemas.microsoft.com/office/word/2010/wordprocessingCanvas" xmlns:mo="http://schemas.microsoft.com/office/mac/office/2008/main" xmlns:mc="http://schemas.openxmlformats.org/markup-compatibility/2006" xmlns:mv="urn:schemas-microsoft-com:mac:vml" xmlns:o="urn:schemas-microsoft-com:office:office" xmlns:r="http://schemas.openxmlformats.org/officeDocument/2006/relationships" xmlns:m="http://schemas.openxmlformats.org/officeDocument/2006/math" xmlns:v="urn:schemas-microsoft-com:vml" xmlns:wp14="http://schemas.microsoft.com/office/word/2010/wordprocessingDrawing" xmlns:wp="http://schemas.openxmlformats.org/drawingml/2006/wordprocessingDrawing" xmlns:w10="urn:schemas-microsoft-com:office:word" xmlns:w="http://schemas.openxmlformats.org/wordprocessingml/2006/main" xmlns:w14="http://schemas.microsoft.com/office/word/2010/wordml" xmlns:wpg="http://schemas.microsoft.com/office/word/2010/wordprocessingGroup" xmlns:wpi="http://schemas.microsoft.com/office/word/2010/wordprocessingInk" xmlns:wne="http://schemas.microsoft.com/office/word/2006/wordml" xmlns:wps="http://schemas.microsoft.com/office/word/2010/wordprocessingShape" mc:Ignorable="w14 wp14">
+<w:document xmlns:wpc="http://schemas.microsoft.com/office/word/2010/wordprocessingCanvas" xmlns:mc="http://schemas.openxmlformats.org/markup-compatibility/2006" xmlns:o="urn:schemas-microsoft-com:office:office" xmlns:r="http://schemas.openxmlformats.org/officeDocument/2006/relationships" xmlns:m="http://schemas.openxmlformats.org/officeDocument/2006/math" xmlns:v="urn:schemas-microsoft-com:vml" xmlns:wp14="http://schemas.microsoft.com/office/word/2010/wordprocessingDrawing" xmlns:wp="http://schemas.openxmlformats.org/drawingml/2006/wordprocessingDrawing" xmlns:w10="urn:schemas-microsoft-com:office:word" xmlns:w="http://schemas.openxmlformats.org/wordprocessingml/2006/main" xmlns:w14="http://schemas.microsoft.com/office/word/2010/wordml" xmlns:w15="http://schemas.microsoft.com/office/word/2012/wordml" xmlns:wpg="http://schemas.microsoft.com/office/word/2010/wordprocessingGroup" xmlns:wpi="http://schemas.microsoft.com/office/word/2010/wordprocessingInk" xmlns:wne="http://schemas.microsoft.com/office/word/2006/wordml" xmlns:wps="http://schemas.microsoft.com/office/word/2010/wordprocessingShape" mc:Ignorable="w14 w15 wp14">
   <w:body>
     <w:p>
       <w:pPr>
@@ -17,8 +17,21 @@
         <w:jc w:val="center"/>
       </w:pPr>
       <w:r>
-        <w:t>Robert Rotaru, Bryan Bigelow, Anthony Cerritelli</w:t>
-      </w:r>
+        <w:t xml:space="preserve">Robert </w:t>
+      </w:r>
+      <w:proofErr w:type="spellStart"/>
+      <w:r>
+        <w:t>Rotaru</w:t>
+      </w:r>
+      <w:proofErr w:type="spellEnd"/>
+      <w:r>
+        <w:t xml:space="preserve">, Bryan Bigelow, Anthony </w:t>
+      </w:r>
+      <w:proofErr w:type="spellStart"/>
+      <w:r>
+        <w:t>Cerritelli</w:t>
+      </w:r>
+      <w:proofErr w:type="spellEnd"/>
     </w:p>
     <w:p>
       <w:pPr>
@@ -32,6 +45,7 @@
       <w:pPr>
         <w:pStyle w:val="Heading2"/>
       </w:pPr>
+      <w:bookmarkStart w:id="0" w:name="_GoBack"/>
       <w:r>
         <w:t>Task Format</w:t>
       </w:r>
@@ -215,8 +229,6 @@
       <w:r>
         <w:t>, Robert</w:t>
       </w:r>
-      <w:bookmarkStart w:id="0" w:name="_GoBack"/>
-      <w:bookmarkEnd w:id="0"/>
     </w:p>
     <w:p>
       <w:pPr>
@@ -247,8 +259,21 @@
         <w:t>Report</w:t>
       </w:r>
       <w:r>
-        <w:t xml:space="preserve"> - Robert Rotaru, Bryan Bigelow, Anthony Cerritelli</w:t>
-      </w:r>
+        <w:t xml:space="preserve"> - Robert </w:t>
+      </w:r>
+      <w:proofErr w:type="spellStart"/>
+      <w:r>
+        <w:t>Rotaru</w:t>
+      </w:r>
+      <w:proofErr w:type="spellEnd"/>
+      <w:r>
+        <w:t xml:space="preserve">, Bryan Bigelow, Anthony </w:t>
+      </w:r>
+      <w:proofErr w:type="spellStart"/>
+      <w:r>
+        <w:t>Cerritelli</w:t>
+      </w:r>
+      <w:proofErr w:type="spellEnd"/>
     </w:p>
     <w:p>
       <w:pPr>
@@ -282,8 +307,16 @@
         <w:rPr>
           <w:b/>
         </w:rPr>
-        <w:t>Single-Cycle Datapath</w:t>
-      </w:r>
+        <w:t xml:space="preserve">Single-Cycle </w:t>
+      </w:r>
+      <w:proofErr w:type="spellStart"/>
+      <w:r>
+        <w:rPr>
+          <w:b/>
+        </w:rPr>
+        <w:t>Datapath</w:t>
+      </w:r>
+      <w:proofErr w:type="spellEnd"/>
     </w:p>
     <w:p>
       <w:r>
@@ -308,7 +341,7 @@
                     </pic:cNvPicPr>
                   </pic:nvPicPr>
                   <pic:blipFill>
-                    <a:blip r:embed="rId7">
+                    <a:blip r:embed="rId6">
                       <a:extLst>
                         <a:ext uri="{28A0092B-C50C-407E-A947-70E740481C1C}">
                           <a14:useLocalDpi xmlns:a14="http://schemas.microsoft.com/office/drawing/2010/main" val="0"/>
@@ -375,8 +408,8 @@
             <v:path o:extrusionok="f" gradientshapeok="t" o:connecttype="rect"/>
             <o:lock v:ext="edit" aspectratio="t"/>
           </v:shapetype>
-          <v:shape id="_x0000_i1025" type="#_x0000_t75" style="width:192pt;height:328pt">
-            <v:imagedata r:id="rId8" o:title="pipeline1"/>
+          <v:shape id="_x0000_i1025" type="#_x0000_t75" style="width:192pt;height:328.2pt">
+            <v:imagedata r:id="rId7" o:title="pipeline1"/>
           </v:shape>
         </w:pict>
       </w:r>
@@ -403,8 +436,13 @@
     </w:p>
     <w:p>
       <w:r>
-        <w:t xml:space="preserve">   Robert Rotaru</w:t>
-      </w:r>
+        <w:t xml:space="preserve">   Robert </w:t>
+      </w:r>
+      <w:proofErr w:type="spellStart"/>
+      <w:r>
+        <w:t>Rotaru</w:t>
+      </w:r>
+      <w:proofErr w:type="spellEnd"/>
     </w:p>
     <w:p>
       <w:r>
@@ -413,8 +451,13 @@
     </w:p>
     <w:p>
       <w:r>
-        <w:t xml:space="preserve">   Anthony Cerritelli</w:t>
-      </w:r>
+        <w:t xml:space="preserve">   Anthony </w:t>
+      </w:r>
+      <w:proofErr w:type="spellStart"/>
+      <w:r>
+        <w:t>Cerritelli</w:t>
+      </w:r>
+      <w:proofErr w:type="spellEnd"/>
     </w:p>
     <w:p/>
     <w:p>
@@ -452,12 +495,28 @@
     <w:p/>
     <w:p>
       <w:r>
-        <w:t>module mux2x1(A,B,select,OUT);</w:t>
-      </w:r>
-    </w:p>
-    <w:p>
-      <w:r>
-        <w:t xml:space="preserve">    input A,B,select;</w:t>
+        <w:t>module mux2x1(</w:t>
+      </w:r>
+      <w:proofErr w:type="spellStart"/>
+      <w:r>
+        <w:t>A,B,select,OUT</w:t>
+      </w:r>
+      <w:proofErr w:type="spellEnd"/>
+      <w:r>
+        <w:t>);</w:t>
+      </w:r>
+    </w:p>
+    <w:p>
+      <w:r>
+        <w:t xml:space="preserve">    input </w:t>
+      </w:r>
+      <w:proofErr w:type="spellStart"/>
+      <w:r>
+        <w:t>A,B,select</w:t>
+      </w:r>
+      <w:proofErr w:type="spellEnd"/>
+      <w:r>
+        <w:t>;</w:t>
       </w:r>
     </w:p>
     <w:p>
@@ -467,28 +526,62 @@
     </w:p>
     <w:p>
       <w:r>
-        <w:t xml:space="preserve">    wire x,y;</w:t>
-      </w:r>
-    </w:p>
-    <w:p>
-      <w:r>
-        <w:t xml:space="preserve">    and g1(x,A,~select),</w:t>
-      </w:r>
-    </w:p>
-    <w:p>
-      <w:r>
-        <w:t xml:space="preserve">        g2(y,B,select);</w:t>
-      </w:r>
-    </w:p>
-    <w:p>
-      <w:r>
-        <w:t xml:space="preserve">    or  g3(OUT,x,y);</w:t>
-      </w:r>
-    </w:p>
-    <w:p>
+        <w:t xml:space="preserve">    wire </w:t>
+      </w:r>
+      <w:proofErr w:type="spellStart"/>
+      <w:r>
+        <w:t>x,y</w:t>
+      </w:r>
+      <w:proofErr w:type="spellEnd"/>
+      <w:r>
+        <w:t>;</w:t>
+      </w:r>
+    </w:p>
+    <w:p>
+      <w:r>
+        <w:t xml:space="preserve">    and g1(</w:t>
+      </w:r>
+      <w:proofErr w:type="spellStart"/>
+      <w:r>
+        <w:t>x,A,~select</w:t>
+      </w:r>
+      <w:proofErr w:type="spellEnd"/>
+      <w:r>
+        <w:t>),</w:t>
+      </w:r>
+    </w:p>
+    <w:p>
+      <w:r>
+        <w:t xml:space="preserve">        g2(</w:t>
+      </w:r>
+      <w:proofErr w:type="spellStart"/>
+      <w:r>
+        <w:t>y,B,select</w:t>
+      </w:r>
+      <w:proofErr w:type="spellEnd"/>
+      <w:r>
+        <w:t>);</w:t>
+      </w:r>
+    </w:p>
+    <w:p>
+      <w:r>
+        <w:t xml:space="preserve">    or  g3(</w:t>
+      </w:r>
+      <w:proofErr w:type="spellStart"/>
+      <w:r>
+        <w:t>OUT,x,y</w:t>
+      </w:r>
+      <w:proofErr w:type="spellEnd"/>
+      <w:r>
+        <w:t>);</w:t>
+      </w:r>
+    </w:p>
+    <w:p>
+      <w:proofErr w:type="spellStart"/>
       <w:r>
         <w:t>endmodule</w:t>
       </w:r>
+      <w:proofErr w:type="spellEnd"/>
     </w:p>
     <w:p/>
     <w:p>
@@ -514,7 +607,15 @@
     </w:p>
     <w:p>
       <w:r>
-        <w:t xml:space="preserve">    wire w,x,y,z;</w:t>
+        <w:t xml:space="preserve">    wire </w:t>
+      </w:r>
+      <w:proofErr w:type="spellStart"/>
+      <w:r>
+        <w:t>w,x,y,z</w:t>
+      </w:r>
+      <w:proofErr w:type="spellEnd"/>
+      <w:r>
+        <w:t>;</w:t>
       </w:r>
     </w:p>
     <w:p>
@@ -539,13 +640,23 @@
     </w:p>
     <w:p>
       <w:r>
-        <w:t xml:space="preserve">    or  g5(O,w,x,y,z);</w:t>
-      </w:r>
-    </w:p>
-    <w:p>
+        <w:t xml:space="preserve">    or  g5(</w:t>
+      </w:r>
+      <w:proofErr w:type="spellStart"/>
+      <w:r>
+        <w:t>O,w,x,y,z</w:t>
+      </w:r>
+      <w:proofErr w:type="spellEnd"/>
+      <w:r>
+        <w:t>);</w:t>
+      </w:r>
+    </w:p>
+    <w:p>
+      <w:proofErr w:type="spellStart"/>
       <w:r>
         <w:t>endmodule</w:t>
       </w:r>
+      <w:proofErr w:type="spellEnd"/>
     </w:p>
     <w:p/>
     <w:p>
@@ -655,14 +766,24 @@
       </w:r>
     </w:p>
     <w:p>
+      <w:proofErr w:type="spellStart"/>
       <w:r>
         <w:t>endmodule</w:t>
       </w:r>
-    </w:p>
-    <w:p/>
-    <w:p>
-      <w:r>
-        <w:t>module mux2bit2x1(A,B,select,OUT);</w:t>
+      <w:proofErr w:type="spellEnd"/>
+    </w:p>
+    <w:p/>
+    <w:p>
+      <w:r>
+        <w:t>module mux2bit2x1(</w:t>
+      </w:r>
+      <w:proofErr w:type="spellStart"/>
+      <w:r>
+        <w:t>A,B,select,OUT</w:t>
+      </w:r>
+      <w:proofErr w:type="spellEnd"/>
+      <w:r>
+        <w:t>);</w:t>
       </w:r>
     </w:p>
     <w:p>
@@ -692,9 +813,11 @@
       </w:r>
     </w:p>
     <w:p>
+      <w:proofErr w:type="spellStart"/>
       <w:r>
         <w:t>endmodule</w:t>
       </w:r>
+      <w:proofErr w:type="spellEnd"/>
     </w:p>
     <w:p/>
     <w:p>
@@ -800,9 +923,11 @@
       </w:r>
     </w:p>
     <w:p>
+      <w:proofErr w:type="spellStart"/>
       <w:r>
         <w:t>endmodule</w:t>
       </w:r>
+      <w:proofErr w:type="spellEnd"/>
     </w:p>
     <w:p/>
     <w:p>
@@ -838,7 +963,15 @@
     </w:p>
     <w:p>
       <w:r>
-        <w:t xml:space="preserve">    D_flip_flop f0(D[0], CLK, Q[0]),</w:t>
+        <w:t xml:space="preserve">    </w:t>
+      </w:r>
+      <w:proofErr w:type="spellStart"/>
+      <w:r>
+        <w:t>D_flip_flop</w:t>
+      </w:r>
+      <w:proofErr w:type="spellEnd"/>
+      <w:r>
+        <w:t xml:space="preserve"> f0(D[0], CLK, Q[0]),</w:t>
       </w:r>
     </w:p>
     <w:p>
@@ -917,15 +1050,25 @@
       </w:r>
     </w:p>
     <w:p>
+      <w:proofErr w:type="spellStart"/>
       <w:r>
         <w:lastRenderedPageBreak/>
         <w:t>endmodule</w:t>
       </w:r>
-    </w:p>
-    <w:p/>
-    <w:p>
-      <w:r>
-        <w:t>module D_flip_flop(D,CLK,Q);</w:t>
+      <w:proofErr w:type="spellEnd"/>
+    </w:p>
+    <w:p/>
+    <w:p>
+      <w:r>
+        <w:t xml:space="preserve">module </w:t>
+      </w:r>
+      <w:proofErr w:type="spellStart"/>
+      <w:r>
+        <w:t>D_flip_flop</w:t>
+      </w:r>
+      <w:proofErr w:type="spellEnd"/>
+      <w:r>
+        <w:t>(D,CLK,Q);</w:t>
       </w:r>
     </w:p>
     <w:p>
@@ -950,7 +1093,15 @@
     </w:p>
     <w:p>
       <w:r>
-        <w:t xml:space="preserve">   D_latch D1(D,CLK, Y),</w:t>
+        <w:t xml:space="preserve">   </w:t>
+      </w:r>
+      <w:proofErr w:type="spellStart"/>
+      <w:r>
+        <w:t>D_latch</w:t>
+      </w:r>
+      <w:proofErr w:type="spellEnd"/>
+      <w:r>
+        <w:t xml:space="preserve"> D1(D,CLK, Y),</w:t>
       </w:r>
     </w:p>
     <w:p>
@@ -959,14 +1110,27 @@
       </w:r>
     </w:p>
     <w:p>
-      <w:r>
-        <w:t xml:space="preserve">endmodule </w:t>
-      </w:r>
-    </w:p>
-    <w:p/>
-    <w:p>
-      <w:r>
-        <w:t>module D_latch(D,C,Q);</w:t>
+      <w:proofErr w:type="spellStart"/>
+      <w:r>
+        <w:t>endmodule</w:t>
+      </w:r>
+      <w:proofErr w:type="spellEnd"/>
+      <w:r>
+        <w:t xml:space="preserve"> </w:t>
+      </w:r>
+    </w:p>
+    <w:p/>
+    <w:p>
+      <w:r>
+        <w:t xml:space="preserve">module </w:t>
+      </w:r>
+      <w:proofErr w:type="spellStart"/>
+      <w:r>
+        <w:t>D_latch</w:t>
+      </w:r>
+      <w:proofErr w:type="spellEnd"/>
+      <w:r>
+        <w:t>(D,C,Q);</w:t>
       </w:r>
     </w:p>
     <w:p>
@@ -986,7 +1150,23 @@
     </w:p>
     <w:p>
       <w:r>
-        <w:t xml:space="preserve">   nand nand1 (x,D, C), </w:t>
+        <w:t xml:space="preserve">   </w:t>
+      </w:r>
+      <w:proofErr w:type="spellStart"/>
+      <w:r>
+        <w:t>nand</w:t>
+      </w:r>
+      <w:proofErr w:type="spellEnd"/>
+      <w:r>
+        <w:t xml:space="preserve"> nand1 (</w:t>
+      </w:r>
+      <w:proofErr w:type="spellStart"/>
+      <w:r>
+        <w:t>x,D</w:t>
+      </w:r>
+      <w:proofErr w:type="spellEnd"/>
+      <w:r>
+        <w:t xml:space="preserve">, C), </w:t>
       </w:r>
     </w:p>
     <w:p>
@@ -1010,9 +1190,11 @@
       </w:r>
     </w:p>
     <w:p>
+      <w:proofErr w:type="spellStart"/>
       <w:r>
         <w:t>endmodule</w:t>
       </w:r>
+      <w:proofErr w:type="spellEnd"/>
     </w:p>
     <w:p/>
     <w:p>
@@ -1023,7 +1205,15 @@
     <w:p/>
     <w:p>
       <w:r>
-        <w:t>module reg_file (rr1,rr2,wr,wd,regwrite,rd1,rd2,clock);</w:t>
+        <w:t xml:space="preserve">module </w:t>
+      </w:r>
+      <w:proofErr w:type="spellStart"/>
+      <w:r>
+        <w:t>reg_file</w:t>
+      </w:r>
+      <w:proofErr w:type="spellEnd"/>
+      <w:r>
+        <w:t xml:space="preserve"> (rr1,rr2,wr,wd,regwrite,rd1,rd2,clock);</w:t>
       </w:r>
     </w:p>
     <w:p/>
@@ -1034,12 +1224,28 @@
     </w:p>
     <w:p>
       <w:r>
-        <w:t xml:space="preserve">   input [15:0] wd;</w:t>
-      </w:r>
-    </w:p>
-    <w:p>
-      <w:r>
-        <w:t xml:space="preserve">   input regwrite,clock;</w:t>
+        <w:t xml:space="preserve">   input [15:0] </w:t>
+      </w:r>
+      <w:proofErr w:type="spellStart"/>
+      <w:r>
+        <w:t>wd</w:t>
+      </w:r>
+      <w:proofErr w:type="spellEnd"/>
+      <w:r>
+        <w:t>;</w:t>
+      </w:r>
+    </w:p>
+    <w:p>
+      <w:r>
+        <w:t xml:space="preserve">   input </w:t>
+      </w:r>
+      <w:proofErr w:type="spellStart"/>
+      <w:r>
+        <w:t>regwrite,clock</w:t>
+      </w:r>
+      <w:proofErr w:type="spellEnd"/>
+      <w:r>
+        <w:t>;</w:t>
       </w:r>
     </w:p>
     <w:p>
@@ -1098,13 +1304,45 @@
     </w:p>
     <w:p>
       <w:r>
-        <w:t xml:space="preserve">   decoder dec(wr[1],wr[0],w3,w2,w1,w0);</w:t>
-      </w:r>
-    </w:p>
-    <w:p/>
-    <w:p>
-      <w:r>
-        <w:t xml:space="preserve">   and a (regwrite_and_clock,regwrite,clock);</w:t>
+        <w:t xml:space="preserve">   decoder </w:t>
+      </w:r>
+      <w:proofErr w:type="spellStart"/>
+      <w:r>
+        <w:t>dec</w:t>
+      </w:r>
+      <w:proofErr w:type="spellEnd"/>
+      <w:r>
+        <w:t>(</w:t>
+      </w:r>
+      <w:proofErr w:type="spellStart"/>
+      <w:r>
+        <w:t>wr</w:t>
+      </w:r>
+      <w:proofErr w:type="spellEnd"/>
+      <w:r>
+        <w:t>[1],</w:t>
+      </w:r>
+      <w:proofErr w:type="spellStart"/>
+      <w:r>
+        <w:t>wr</w:t>
+      </w:r>
+      <w:proofErr w:type="spellEnd"/>
+      <w:r>
+        <w:t>[0],w3,w2,w1,w0);</w:t>
+      </w:r>
+    </w:p>
+    <w:p/>
+    <w:p>
+      <w:r>
+        <w:t xml:space="preserve">   and a (</w:t>
+      </w:r>
+      <w:proofErr w:type="spellStart"/>
+      <w:r>
+        <w:t>regwrite_and_clock,regwrite,clock</w:t>
+      </w:r>
+      <w:proofErr w:type="spellEnd"/>
+      <w:r>
+        <w:t>);</w:t>
       </w:r>
     </w:p>
     <w:p/>
@@ -1125,9 +1363,11 @@
     </w:p>
     <w:p/>
     <w:p>
+      <w:proofErr w:type="spellStart"/>
       <w:r>
         <w:t>endmodule</w:t>
       </w:r>
+      <w:proofErr w:type="spellEnd"/>
     </w:p>
     <w:p/>
     <w:p>
@@ -1182,8 +1422,13 @@
       </w:r>
     </w:p>
     <w:p>
-      <w:r>
-        <w:t xml:space="preserve">endmodule </w:t>
+      <w:proofErr w:type="spellStart"/>
+      <w:r>
+        <w:t>endmodule</w:t>
+      </w:r>
+      <w:proofErr w:type="spellEnd"/>
+      <w:r>
+        <w:t xml:space="preserve"> </w:t>
       </w:r>
     </w:p>
     <w:p/>
@@ -1195,12 +1440,36 @@
     <w:p/>
     <w:p>
       <w:r>
-        <w:t xml:space="preserve">module halfadder (S,C,x,y); </w:t>
-      </w:r>
-    </w:p>
-    <w:p>
-      <w:r>
-        <w:t xml:space="preserve">   input x,y; </w:t>
+        <w:t xml:space="preserve">module </w:t>
+      </w:r>
+      <w:proofErr w:type="spellStart"/>
+      <w:r>
+        <w:t>halfadder</w:t>
+      </w:r>
+      <w:proofErr w:type="spellEnd"/>
+      <w:r>
+        <w:t xml:space="preserve"> (</w:t>
+      </w:r>
+      <w:proofErr w:type="spellStart"/>
+      <w:r>
+        <w:t>S,C,x,y</w:t>
+      </w:r>
+      <w:proofErr w:type="spellEnd"/>
+      <w:r>
+        <w:t xml:space="preserve">); </w:t>
+      </w:r>
+    </w:p>
+    <w:p>
+      <w:r>
+        <w:t xml:space="preserve">   input </w:t>
+      </w:r>
+      <w:proofErr w:type="spellStart"/>
+      <w:r>
+        <w:t>x,y</w:t>
+      </w:r>
+      <w:proofErr w:type="spellEnd"/>
+      <w:r>
+        <w:t xml:space="preserve">; </w:t>
       </w:r>
     </w:p>
     <w:p>
@@ -1211,29 +1480,82 @@
     <w:p/>
     <w:p>
       <w:r>
-        <w:t xml:space="preserve">   xor (S,x,y); </w:t>
-      </w:r>
-    </w:p>
-    <w:p>
-      <w:r>
-        <w:t xml:space="preserve">   and (C,x,y); </w:t>
-      </w:r>
-    </w:p>
-    <w:p>
-      <w:r>
-        <w:t xml:space="preserve">endmodule </w:t>
-      </w:r>
-    </w:p>
-    <w:p/>
-    <w:p/>
-    <w:p>
-      <w:r>
-        <w:t xml:space="preserve">module fulladder (S,C,x,y,z); </w:t>
-      </w:r>
-    </w:p>
-    <w:p>
-      <w:r>
-        <w:t xml:space="preserve">   input x,y,z; </w:t>
+        <w:t xml:space="preserve">   </w:t>
+      </w:r>
+      <w:proofErr w:type="spellStart"/>
+      <w:r>
+        <w:t>xor</w:t>
+      </w:r>
+      <w:proofErr w:type="spellEnd"/>
+      <w:r>
+        <w:t xml:space="preserve"> (</w:t>
+      </w:r>
+      <w:proofErr w:type="spellStart"/>
+      <w:r>
+        <w:t>S,x,y</w:t>
+      </w:r>
+      <w:proofErr w:type="spellEnd"/>
+      <w:r>
+        <w:t xml:space="preserve">); </w:t>
+      </w:r>
+    </w:p>
+    <w:p>
+      <w:r>
+        <w:t xml:space="preserve">   and (</w:t>
+      </w:r>
+      <w:proofErr w:type="spellStart"/>
+      <w:r>
+        <w:t>C,x,y</w:t>
+      </w:r>
+      <w:proofErr w:type="spellEnd"/>
+      <w:r>
+        <w:t xml:space="preserve">); </w:t>
+      </w:r>
+    </w:p>
+    <w:p>
+      <w:proofErr w:type="spellStart"/>
+      <w:r>
+        <w:t>endmodule</w:t>
+      </w:r>
+      <w:proofErr w:type="spellEnd"/>
+      <w:r>
+        <w:t xml:space="preserve"> </w:t>
+      </w:r>
+    </w:p>
+    <w:p/>
+    <w:p/>
+    <w:p>
+      <w:r>
+        <w:t xml:space="preserve">module </w:t>
+      </w:r>
+      <w:proofErr w:type="spellStart"/>
+      <w:r>
+        <w:t>fulladder</w:t>
+      </w:r>
+      <w:proofErr w:type="spellEnd"/>
+      <w:r>
+        <w:t xml:space="preserve"> (</w:t>
+      </w:r>
+      <w:proofErr w:type="spellStart"/>
+      <w:r>
+        <w:t>S,C,x,y,z</w:t>
+      </w:r>
+      <w:proofErr w:type="spellEnd"/>
+      <w:r>
+        <w:t xml:space="preserve">); </w:t>
+      </w:r>
+    </w:p>
+    <w:p>
+      <w:r>
+        <w:t xml:space="preserve">   input </w:t>
+      </w:r>
+      <w:proofErr w:type="spellStart"/>
+      <w:r>
+        <w:t>x,y,z</w:t>
+      </w:r>
+      <w:proofErr w:type="spellEnd"/>
+      <w:r>
+        <w:t xml:space="preserve">; </w:t>
       </w:r>
     </w:p>
     <w:p>
@@ -1249,7 +1571,15 @@
     <w:p/>
     <w:p>
       <w:r>
-        <w:t xml:space="preserve">   halfadder HA1 (S1,D1,x,y), </w:t>
+        <w:t xml:space="preserve">   </w:t>
+      </w:r>
+      <w:proofErr w:type="spellStart"/>
+      <w:r>
+        <w:t>halfadder</w:t>
+      </w:r>
+      <w:proofErr w:type="spellEnd"/>
+      <w:r>
+        <w:t xml:space="preserve"> HA1 (S1,D1,x,y), </w:t>
       </w:r>
     </w:p>
     <w:p>
@@ -1263,8 +1593,13 @@
       </w:r>
     </w:p>
     <w:p>
-      <w:r>
-        <w:t xml:space="preserve">endmodule </w:t>
+      <w:proofErr w:type="spellStart"/>
+      <w:r>
+        <w:t>endmodule</w:t>
+      </w:r>
+      <w:proofErr w:type="spellEnd"/>
+      <w:r>
+        <w:t xml:space="preserve"> </w:t>
       </w:r>
     </w:p>
     <w:p/>
@@ -1276,12 +1611,28 @@
     <w:p>
       <w:r>
         <w:lastRenderedPageBreak/>
-        <w:t>module ALU1 (a,b,binvert,op,less,carryin,carryout,result);</w:t>
-      </w:r>
-    </w:p>
-    <w:p>
-      <w:r>
-        <w:t xml:space="preserve">   input a,b,less,carryin,binvert;</w:t>
+        <w:t>module ALU1 (</w:t>
+      </w:r>
+      <w:proofErr w:type="spellStart"/>
+      <w:r>
+        <w:t>a,b,binvert,op,less,carryin,carryout,result</w:t>
+      </w:r>
+      <w:proofErr w:type="spellEnd"/>
+      <w:r>
+        <w:t>);</w:t>
+      </w:r>
+    </w:p>
+    <w:p>
+      <w:r>
+        <w:t xml:space="preserve">   input </w:t>
+      </w:r>
+      <w:proofErr w:type="spellStart"/>
+      <w:r>
+        <w:t>a,b,less,carryin,binvert</w:t>
+      </w:r>
+      <w:proofErr w:type="spellEnd"/>
+      <w:r>
+        <w:t>;</w:t>
       </w:r>
     </w:p>
     <w:p>
@@ -1291,12 +1642,44 @@
     </w:p>
     <w:p>
       <w:r>
-        <w:t xml:space="preserve">   output carryout,result;</w:t>
-      </w:r>
-    </w:p>
-    <w:p>
-      <w:r>
-        <w:t xml:space="preserve">   wire sum, a_and_b, a_or_b, b_inv;</w:t>
+        <w:t xml:space="preserve">   output </w:t>
+      </w:r>
+      <w:proofErr w:type="spellStart"/>
+      <w:r>
+        <w:t>carryout,result</w:t>
+      </w:r>
+      <w:proofErr w:type="spellEnd"/>
+      <w:r>
+        <w:t>;</w:t>
+      </w:r>
+    </w:p>
+    <w:p>
+      <w:r>
+        <w:t xml:space="preserve">   wire sum, </w:t>
+      </w:r>
+      <w:proofErr w:type="spellStart"/>
+      <w:r>
+        <w:t>a_and_b</w:t>
+      </w:r>
+      <w:proofErr w:type="spellEnd"/>
+      <w:r>
+        <w:t xml:space="preserve">, </w:t>
+      </w:r>
+      <w:proofErr w:type="spellStart"/>
+      <w:r>
+        <w:t>a_or_b</w:t>
+      </w:r>
+      <w:proofErr w:type="spellEnd"/>
+      <w:r>
+        <w:t xml:space="preserve">, </w:t>
+      </w:r>
+      <w:proofErr w:type="spellStart"/>
+      <w:r>
+        <w:t>b_inv</w:t>
+      </w:r>
+      <w:proofErr w:type="spellEnd"/>
+      <w:r>
+        <w:t>;</w:t>
       </w:r>
     </w:p>
     <w:p>
@@ -1306,7 +1689,15 @@
     </w:p>
     <w:p>
       <w:r>
-        <w:t xml:space="preserve">   not not1(b_inv, b);</w:t>
+        <w:t xml:space="preserve">   not not1(</w:t>
+      </w:r>
+      <w:proofErr w:type="spellStart"/>
+      <w:r>
+        <w:t>b_inv</w:t>
+      </w:r>
+      <w:proofErr w:type="spellEnd"/>
+      <w:r>
+        <w:t>, b);</w:t>
       </w:r>
     </w:p>
     <w:p>
@@ -1316,29 +1707,63 @@
     </w:p>
     <w:p>
       <w:r>
-        <w:t xml:space="preserve">   and and1(a_and_b, a, b);</w:t>
-      </w:r>
-    </w:p>
-    <w:p>
-      <w:r>
-        <w:t xml:space="preserve">   or or1(a_or_b, a, b);</w:t>
-      </w:r>
-    </w:p>
-    <w:p>
-      <w:r>
-        <w:t xml:space="preserve">   fulladder adder1(sum,carryout,a,b1,carryin);</w:t>
-      </w:r>
-    </w:p>
-    <w:p>
-      <w:r>
-        <w:t xml:space="preserve">   mux4x1 mux2(a_and_b,a_or_b,sum,less,op[1:0],result); </w:t>
-      </w:r>
-    </w:p>
-    <w:p/>
-    <w:p>
+        <w:t xml:space="preserve">   and and1(</w:t>
+      </w:r>
+      <w:proofErr w:type="spellStart"/>
+      <w:r>
+        <w:t>a_and_b</w:t>
+      </w:r>
+      <w:proofErr w:type="spellEnd"/>
+      <w:r>
+        <w:t>, a, b);</w:t>
+      </w:r>
+    </w:p>
+    <w:p>
+      <w:r>
+        <w:t xml:space="preserve">   or or1(</w:t>
+      </w:r>
+      <w:proofErr w:type="spellStart"/>
+      <w:r>
+        <w:t>a_or_b</w:t>
+      </w:r>
+      <w:proofErr w:type="spellEnd"/>
+      <w:r>
+        <w:t>, a, b);</w:t>
+      </w:r>
+    </w:p>
+    <w:p>
+      <w:r>
+        <w:t xml:space="preserve">   </w:t>
+      </w:r>
+      <w:proofErr w:type="spellStart"/>
+      <w:r>
+        <w:t>fulladder</w:t>
+      </w:r>
+      <w:proofErr w:type="spellEnd"/>
+      <w:r>
+        <w:t xml:space="preserve"> adder1(sum,carryout,a,b1,carryin);</w:t>
+      </w:r>
+    </w:p>
+    <w:p>
+      <w:r>
+        <w:t xml:space="preserve">   mux4x1 mux2(</w:t>
+      </w:r>
+      <w:proofErr w:type="spellStart"/>
+      <w:r>
+        <w:t>a_and_b,a_or_b,sum,less,op</w:t>
+      </w:r>
+      <w:proofErr w:type="spellEnd"/>
+      <w:r>
+        <w:t xml:space="preserve">[1:0],result); </w:t>
+      </w:r>
+    </w:p>
+    <w:p/>
+    <w:p>
+      <w:proofErr w:type="spellStart"/>
       <w:r>
         <w:t>endmodule</w:t>
       </w:r>
+      <w:proofErr w:type="spellEnd"/>
     </w:p>
     <w:p/>
     <w:p>
@@ -1348,12 +1773,36 @@
     </w:p>
     <w:p>
       <w:r>
-        <w:t>module ALUmsb (a,b,binvert,op,less,carryin,carryout,result,sum);</w:t>
-      </w:r>
-    </w:p>
-    <w:p>
-      <w:r>
-        <w:t xml:space="preserve">   input a,b,less,carryin,binvert;</w:t>
+        <w:t xml:space="preserve">module </w:t>
+      </w:r>
+      <w:proofErr w:type="spellStart"/>
+      <w:r>
+        <w:t>ALUmsb</w:t>
+      </w:r>
+      <w:proofErr w:type="spellEnd"/>
+      <w:r>
+        <w:t xml:space="preserve"> (</w:t>
+      </w:r>
+      <w:proofErr w:type="spellStart"/>
+      <w:r>
+        <w:t>a,b,binvert,op,less,carryin,carryout,result,sum</w:t>
+      </w:r>
+      <w:proofErr w:type="spellEnd"/>
+      <w:r>
+        <w:t>);</w:t>
+      </w:r>
+    </w:p>
+    <w:p>
+      <w:r>
+        <w:t xml:space="preserve">   input </w:t>
+      </w:r>
+      <w:proofErr w:type="spellStart"/>
+      <w:r>
+        <w:t>a,b,less,carryin,binvert</w:t>
+      </w:r>
+      <w:proofErr w:type="spellEnd"/>
+      <w:r>
+        <w:t>;</w:t>
       </w:r>
     </w:p>
     <w:p>
@@ -1363,12 +1812,44 @@
     </w:p>
     <w:p>
       <w:r>
-        <w:t xml:space="preserve">   output carryout,result,sum;</w:t>
-      </w:r>
-    </w:p>
-    <w:p>
-      <w:r>
-        <w:t xml:space="preserve">   wire sum, a_and_b, a_or_b, b_inv;</w:t>
+        <w:t xml:space="preserve">   output </w:t>
+      </w:r>
+      <w:proofErr w:type="spellStart"/>
+      <w:r>
+        <w:t>carryout,result,sum</w:t>
+      </w:r>
+      <w:proofErr w:type="spellEnd"/>
+      <w:r>
+        <w:t>;</w:t>
+      </w:r>
+    </w:p>
+    <w:p>
+      <w:r>
+        <w:t xml:space="preserve">   wire sum, </w:t>
+      </w:r>
+      <w:proofErr w:type="spellStart"/>
+      <w:r>
+        <w:t>a_and_b</w:t>
+      </w:r>
+      <w:proofErr w:type="spellEnd"/>
+      <w:r>
+        <w:t xml:space="preserve">, </w:t>
+      </w:r>
+      <w:proofErr w:type="spellStart"/>
+      <w:r>
+        <w:t>a_or_b</w:t>
+      </w:r>
+      <w:proofErr w:type="spellEnd"/>
+      <w:r>
+        <w:t xml:space="preserve">, </w:t>
+      </w:r>
+      <w:proofErr w:type="spellStart"/>
+      <w:r>
+        <w:t>b_inv</w:t>
+      </w:r>
+      <w:proofErr w:type="spellEnd"/>
+      <w:r>
+        <w:t>;</w:t>
       </w:r>
     </w:p>
     <w:p>
@@ -1378,7 +1859,15 @@
     </w:p>
     <w:p>
       <w:r>
-        <w:t xml:space="preserve">   not not1(b_inv, b);</w:t>
+        <w:t xml:space="preserve">   not not1(</w:t>
+      </w:r>
+      <w:proofErr w:type="spellStart"/>
+      <w:r>
+        <w:t>b_inv</w:t>
+      </w:r>
+      <w:proofErr w:type="spellEnd"/>
+      <w:r>
+        <w:t>, b);</w:t>
       </w:r>
     </w:p>
     <w:p>
@@ -1388,35 +1877,77 @@
     </w:p>
     <w:p>
       <w:r>
-        <w:t xml:space="preserve">   and and1(a_and_b, a, b);</w:t>
-      </w:r>
-    </w:p>
-    <w:p>
-      <w:r>
-        <w:t xml:space="preserve">   or or1(a_or_b, a, b);</w:t>
-      </w:r>
-    </w:p>
-    <w:p>
-      <w:r>
-        <w:t xml:space="preserve">   fulladder adder1(sum,carryout,a,b1,carryin);</w:t>
-      </w:r>
-    </w:p>
-    <w:p>
-      <w:r>
-        <w:t xml:space="preserve">   mux4x1 mux2(a_and_b,a_or_b,sum,less,op[1:0],result); </w:t>
-      </w:r>
-    </w:p>
-    <w:p/>
-    <w:p>
+        <w:t xml:space="preserve">   and and1(</w:t>
+      </w:r>
+      <w:proofErr w:type="spellStart"/>
+      <w:r>
+        <w:t>a_and_b</w:t>
+      </w:r>
+      <w:proofErr w:type="spellEnd"/>
+      <w:r>
+        <w:t>, a, b);</w:t>
+      </w:r>
+    </w:p>
+    <w:p>
+      <w:r>
+        <w:t xml:space="preserve">   or or1(</w:t>
+      </w:r>
+      <w:proofErr w:type="spellStart"/>
+      <w:r>
+        <w:t>a_or_b</w:t>
+      </w:r>
+      <w:proofErr w:type="spellEnd"/>
+      <w:r>
+        <w:t>, a, b);</w:t>
+      </w:r>
+    </w:p>
+    <w:p>
+      <w:r>
+        <w:t xml:space="preserve">   </w:t>
+      </w:r>
+      <w:proofErr w:type="spellStart"/>
+      <w:r>
+        <w:t>fulladder</w:t>
+      </w:r>
+      <w:proofErr w:type="spellEnd"/>
+      <w:r>
+        <w:t xml:space="preserve"> adder1(sum,carryout,a,b1,carryin);</w:t>
+      </w:r>
+    </w:p>
+    <w:p>
+      <w:r>
+        <w:t xml:space="preserve">   mux4x1 mux2(</w:t>
+      </w:r>
+      <w:proofErr w:type="spellStart"/>
+      <w:r>
+        <w:t>a_and_b,a_or_b,sum,less,op</w:t>
+      </w:r>
+      <w:proofErr w:type="spellEnd"/>
+      <w:r>
+        <w:t xml:space="preserve">[1:0],result); </w:t>
+      </w:r>
+    </w:p>
+    <w:p/>
+    <w:p>
+      <w:proofErr w:type="spellStart"/>
       <w:r>
         <w:lastRenderedPageBreak/>
         <w:t>endmodule</w:t>
       </w:r>
-    </w:p>
-    <w:p/>
-    <w:p>
-      <w:r>
-        <w:t>module ALU (op,a,b,result,zero);</w:t>
+      <w:proofErr w:type="spellEnd"/>
+    </w:p>
+    <w:p/>
+    <w:p>
+      <w:r>
+        <w:t>module ALU (</w:t>
+      </w:r>
+      <w:proofErr w:type="spellStart"/>
+      <w:r>
+        <w:t>op,a,b,result,zero</w:t>
+      </w:r>
+      <w:proofErr w:type="spellEnd"/>
+      <w:r>
+        <w:t>);</w:t>
       </w:r>
     </w:p>
     <w:p>
@@ -1456,12 +1987,28 @@
     </w:p>
     <w:p>
       <w:r>
-        <w:t xml:space="preserve">   ALU1   alu0  (a[0], b[0], op[2], op[1:0],set,op[2],c1, result[0]);</w:t>
-      </w:r>
-    </w:p>
-    <w:p>
-      <w:r>
-        <w:t xml:space="preserve">   ALU1   alu1  (a[1], b[1], op[2], op[1:0],0,  c1,   c2, result[1]);</w:t>
+        <w:t xml:space="preserve">   ALU1   alu0  (a[0], b[0], op[2], op[1:0],</w:t>
+      </w:r>
+      <w:proofErr w:type="spellStart"/>
+      <w:r>
+        <w:t>set,op</w:t>
+      </w:r>
+      <w:proofErr w:type="spellEnd"/>
+      <w:r>
+        <w:t>[2],c1, result[0]);</w:t>
+      </w:r>
+    </w:p>
+    <w:p>
+      <w:r>
+        <w:t xml:space="preserve">   ALU1   </w:t>
+      </w:r>
+      <w:proofErr w:type="spellStart"/>
+      <w:r>
+        <w:t>alu1</w:t>
+      </w:r>
+      <w:proofErr w:type="spellEnd"/>
+      <w:r>
+        <w:t xml:space="preserve">  (a[1], b[1], op[2], op[1:0],0,  c1,   c2, result[1]);</w:t>
       </w:r>
     </w:p>
     <w:p>
@@ -1531,7 +2078,15 @@
     </w:p>
     <w:p>
       <w:r>
-        <w:t xml:space="preserve">   ALUmsb alu15 (a[15],b[15],op[2], op[1:0],0,  c15,  c16,result[15],set);</w:t>
+        <w:t xml:space="preserve">   </w:t>
+      </w:r>
+      <w:proofErr w:type="spellStart"/>
+      <w:r>
+        <w:t>ALUmsb</w:t>
+      </w:r>
+      <w:proofErr w:type="spellEnd"/>
+      <w:r>
+        <w:t xml:space="preserve"> alu15 (a[15],b[15],op[2], op[1:0],0,  c15,  c16,result[15],set);</w:t>
       </w:r>
     </w:p>
     <w:p/>
@@ -1553,20 +2108,54 @@
     </w:p>
     <w:p/>
     <w:p>
+      <w:proofErr w:type="spellStart"/>
       <w:r>
         <w:t>endmodule</w:t>
       </w:r>
-    </w:p>
-    <w:p/>
-    <w:p>
-      <w:r>
-        <w:t>module branchCtrl (BranchOp, Zero, BranchOut);</w:t>
-      </w:r>
-    </w:p>
-    <w:p/>
-    <w:p>
-      <w:r>
-        <w:t xml:space="preserve">    input [1:0] BranchOp;</w:t>
+      <w:proofErr w:type="spellEnd"/>
+    </w:p>
+    <w:p/>
+    <w:p>
+      <w:r>
+        <w:t xml:space="preserve">module </w:t>
+      </w:r>
+      <w:proofErr w:type="spellStart"/>
+      <w:r>
+        <w:t>branchCtrl</w:t>
+      </w:r>
+      <w:proofErr w:type="spellEnd"/>
+      <w:r>
+        <w:t xml:space="preserve"> (</w:t>
+      </w:r>
+      <w:proofErr w:type="spellStart"/>
+      <w:r>
+        <w:t>BranchOp</w:t>
+      </w:r>
+      <w:proofErr w:type="spellEnd"/>
+      <w:r>
+        <w:t xml:space="preserve">, Zero, </w:t>
+      </w:r>
+      <w:proofErr w:type="spellStart"/>
+      <w:r>
+        <w:t>BranchOut</w:t>
+      </w:r>
+      <w:proofErr w:type="spellEnd"/>
+      <w:r>
+        <w:t>);</w:t>
+      </w:r>
+    </w:p>
+    <w:p/>
+    <w:p>
+      <w:r>
+        <w:t xml:space="preserve">    input [1:0] </w:t>
+      </w:r>
+      <w:proofErr w:type="spellStart"/>
+      <w:r>
+        <w:t>BranchOp</w:t>
+      </w:r>
+      <w:proofErr w:type="spellEnd"/>
+      <w:r>
+        <w:t>;</w:t>
       </w:r>
     </w:p>
     <w:p>
@@ -1576,40 +2165,98 @@
     </w:p>
     <w:p>
       <w:r>
-        <w:t xml:space="preserve">    output BranchOut;</w:t>
-      </w:r>
-    </w:p>
-    <w:p>
-      <w:r>
-        <w:t xml:space="preserve">    wire not_Zero, w1, w2;</w:t>
-      </w:r>
-    </w:p>
-    <w:p/>
-    <w:p>
-      <w:r>
-        <w:t xml:space="preserve">    not G1(not_Zero, Zero);</w:t>
-      </w:r>
-    </w:p>
-    <w:p>
-      <w:r>
-        <w:t xml:space="preserve">    and G2(w1, BranchOp[0], Zero),</w:t>
-      </w:r>
-    </w:p>
-    <w:p>
-      <w:r>
-        <w:t xml:space="preserve">        G3(w2, BranchOp[1], not_Zero);</w:t>
-      </w:r>
-    </w:p>
-    <w:p>
-      <w:r>
-        <w:t xml:space="preserve">    or  G4(BranchOut, w1, w2);</w:t>
-      </w:r>
-    </w:p>
-    <w:p/>
-    <w:p>
+        <w:t xml:space="preserve">    output </w:t>
+      </w:r>
+      <w:proofErr w:type="spellStart"/>
+      <w:r>
+        <w:t>BranchOut</w:t>
+      </w:r>
+      <w:proofErr w:type="spellEnd"/>
+      <w:r>
+        <w:t>;</w:t>
+      </w:r>
+    </w:p>
+    <w:p>
+      <w:r>
+        <w:t xml:space="preserve">    wire </w:t>
+      </w:r>
+      <w:proofErr w:type="spellStart"/>
+      <w:r>
+        <w:t>not_Zero</w:t>
+      </w:r>
+      <w:proofErr w:type="spellEnd"/>
+      <w:r>
+        <w:t>, w1, w2;</w:t>
+      </w:r>
+    </w:p>
+    <w:p/>
+    <w:p>
+      <w:r>
+        <w:t xml:space="preserve">    not G1(</w:t>
+      </w:r>
+      <w:proofErr w:type="spellStart"/>
+      <w:r>
+        <w:t>not_Zero</w:t>
+      </w:r>
+      <w:proofErr w:type="spellEnd"/>
+      <w:r>
+        <w:t>, Zero);</w:t>
+      </w:r>
+    </w:p>
+    <w:p>
+      <w:r>
+        <w:t xml:space="preserve">    and G2(w1, </w:t>
+      </w:r>
+      <w:proofErr w:type="spellStart"/>
+      <w:r>
+        <w:t>BranchOp</w:t>
+      </w:r>
+      <w:proofErr w:type="spellEnd"/>
+      <w:r>
+        <w:t>[0], Zero),</w:t>
+      </w:r>
+    </w:p>
+    <w:p>
+      <w:r>
+        <w:t xml:space="preserve">        G3(w2, </w:t>
+      </w:r>
+      <w:proofErr w:type="spellStart"/>
+      <w:r>
+        <w:t>BranchOp</w:t>
+      </w:r>
+      <w:proofErr w:type="spellEnd"/>
+      <w:r>
+        <w:t xml:space="preserve">[1], </w:t>
+      </w:r>
+      <w:proofErr w:type="spellStart"/>
+      <w:r>
+        <w:t>not_Zero</w:t>
+      </w:r>
+      <w:proofErr w:type="spellEnd"/>
+      <w:r>
+        <w:t>);</w:t>
+      </w:r>
+    </w:p>
+    <w:p>
+      <w:r>
+        <w:t xml:space="preserve">    or  G4(</w:t>
+      </w:r>
+      <w:proofErr w:type="spellStart"/>
+      <w:r>
+        <w:t>BranchOut</w:t>
+      </w:r>
+      <w:proofErr w:type="spellEnd"/>
+      <w:r>
+        <w:t>, w1, w2);</w:t>
+      </w:r>
+    </w:p>
+    <w:p/>
+    <w:p>
+      <w:proofErr w:type="spellStart"/>
       <w:r>
         <w:t>endmodule</w:t>
       </w:r>
+      <w:proofErr w:type="spellEnd"/>
     </w:p>
     <w:p/>
     <w:p>
@@ -1620,7 +2267,15 @@
     <w:p/>
     <w:p>
       <w:r>
-        <w:t>module mainCtrl (op, ctrl);</w:t>
+        <w:t xml:space="preserve">module </w:t>
+      </w:r>
+      <w:proofErr w:type="spellStart"/>
+      <w:r>
+        <w:t>mainCtrl</w:t>
+      </w:r>
+      <w:proofErr w:type="spellEnd"/>
+      <w:r>
+        <w:t xml:space="preserve"> (op, ctrl);</w:t>
       </w:r>
     </w:p>
     <w:p>
@@ -1630,7 +2285,15 @@
     </w:p>
     <w:p>
       <w:r>
-        <w:t xml:space="preserve">    output reg [9:0] ctrl;</w:t>
+        <w:t xml:space="preserve">    output </w:t>
+      </w:r>
+      <w:proofErr w:type="spellStart"/>
+      <w:r>
+        <w:t>reg</w:t>
+      </w:r>
+      <w:proofErr w:type="spellEnd"/>
+      <w:r>
+        <w:t xml:space="preserve"> [9:0] ctrl;</w:t>
       </w:r>
     </w:p>
     <w:p/>
@@ -1641,8 +2304,53 @@
     </w:p>
     <w:p>
       <w:r>
-        <w:t xml:space="preserve">                                         // RegDst, AluSrc, MemtoReg, RegWrite, MemWrite, BNE, BEQ, AluCtrl</w:t>
-      </w:r>
+        <w:t xml:space="preserve">                                         // </w:t>
+      </w:r>
+      <w:proofErr w:type="spellStart"/>
+      <w:r>
+        <w:t>RegDst</w:t>
+      </w:r>
+      <w:proofErr w:type="spellEnd"/>
+      <w:r>
+        <w:t xml:space="preserve">, </w:t>
+      </w:r>
+      <w:proofErr w:type="spellStart"/>
+      <w:r>
+        <w:t>AluSrc</w:t>
+      </w:r>
+      <w:proofErr w:type="spellEnd"/>
+      <w:r>
+        <w:t xml:space="preserve">, </w:t>
+      </w:r>
+      <w:proofErr w:type="spellStart"/>
+      <w:r>
+        <w:t>MemtoReg</w:t>
+      </w:r>
+      <w:proofErr w:type="spellEnd"/>
+      <w:r>
+        <w:t xml:space="preserve">, </w:t>
+      </w:r>
+      <w:proofErr w:type="spellStart"/>
+      <w:r>
+        <w:t>RegWrite</w:t>
+      </w:r>
+      <w:proofErr w:type="spellEnd"/>
+      <w:r>
+        <w:t xml:space="preserve">, </w:t>
+      </w:r>
+      <w:proofErr w:type="spellStart"/>
+      <w:r>
+        <w:t>MemWrite</w:t>
+      </w:r>
+      <w:proofErr w:type="spellEnd"/>
+      <w:r>
+        <w:t xml:space="preserve">, BNE, BEQ, </w:t>
+      </w:r>
+      <w:proofErr w:type="spellStart"/>
+      <w:r>
+        <w:t>AluCtrl</w:t>
+      </w:r>
+      <w:proofErr w:type="spellEnd"/>
     </w:p>
     <w:p>
       <w:r>
@@ -1698,14 +2406,21 @@
     <w:p/>
     <w:p>
       <w:r>
-        <w:t xml:space="preserve">    endcase</w:t>
-      </w:r>
-    </w:p>
-    <w:p/>
-    <w:p>
+        <w:t xml:space="preserve">    </w:t>
+      </w:r>
+      <w:proofErr w:type="spellStart"/>
+      <w:r>
+        <w:t>endcase</w:t>
+      </w:r>
+      <w:proofErr w:type="spellEnd"/>
+    </w:p>
+    <w:p/>
+    <w:p>
+      <w:proofErr w:type="spellStart"/>
       <w:r>
         <w:t>endmodule</w:t>
       </w:r>
+      <w:proofErr w:type="spellEnd"/>
     </w:p>
     <w:p/>
     <w:p>
@@ -1737,73 +2452,242 @@
     </w:p>
     <w:p>
       <w:r>
-        <w:t>// Program with nop's - no hazards</w:t>
-      </w:r>
-    </w:p>
-    <w:p>
-      <w:r>
-        <w:t xml:space="preserve">    IMemory[0] = 16'b0100000100001111;    // addi $t1, $0, 15   ($t1 = 15)</w:t>
-      </w:r>
-    </w:p>
-    <w:p>
-      <w:r>
-        <w:t xml:space="preserve">    IMemory[1] = 16'b0100001000000111;    // addi $t2, $0, 7    ($t1 = 7)</w:t>
-      </w:r>
-    </w:p>
-    <w:p>
-      <w:r>
-        <w:t xml:space="preserve">    IMemory[2] = 16'b0000000000000000;    // nop</w:t>
-      </w:r>
-    </w:p>
-    <w:p>
-      <w:r>
-        <w:t xml:space="preserve">    IMemory[3] = 16'b0010011011000000;    // and  $t3, $t1, $t2 ($t3 = 7)</w:t>
-      </w:r>
-    </w:p>
-    <w:p>
-      <w:r>
-        <w:t xml:space="preserve">    IMemory[4] = 16'b0000000000000000;    // nop</w:t>
-      </w:r>
-    </w:p>
-    <w:p>
-      <w:r>
-        <w:t xml:space="preserve">    IMemory[5] = 16'b0001011110000000;    // sub  $t2, $t1, $t3 ($t2 = 8)</w:t>
-      </w:r>
-    </w:p>
-    <w:p>
-      <w:r>
-        <w:t xml:space="preserve">    IMemory[6] = 16'b0000000000000000;    // nop</w:t>
-      </w:r>
-    </w:p>
-    <w:p>
-      <w:r>
-        <w:t xml:space="preserve">    IMemory[7] = 16'b0011101110000000;    // or   $t2, $t2, $t3 ($t2 = 15)</w:t>
-      </w:r>
-    </w:p>
-    <w:p>
-      <w:r>
-        <w:t xml:space="preserve">    IMemory[8] = 16'b0000000000000000;    // nop</w:t>
-      </w:r>
+        <w:t xml:space="preserve">// Program with </w:t>
+      </w:r>
+      <w:proofErr w:type="spellStart"/>
+      <w:r>
+        <w:t>nop's</w:t>
+      </w:r>
+      <w:proofErr w:type="spellEnd"/>
+      <w:r>
+        <w:t xml:space="preserve"> - no hazards</w:t>
+      </w:r>
+    </w:p>
+    <w:p>
+      <w:r>
+        <w:t xml:space="preserve">    </w:t>
+      </w:r>
+      <w:proofErr w:type="spellStart"/>
+      <w:r>
+        <w:t>IMemory</w:t>
+      </w:r>
+      <w:proofErr w:type="spellEnd"/>
+      <w:r>
+        <w:t xml:space="preserve">[0] = 16'b0100000100001111;    // </w:t>
+      </w:r>
+      <w:proofErr w:type="spellStart"/>
+      <w:r>
+        <w:t>addi</w:t>
+      </w:r>
+      <w:proofErr w:type="spellEnd"/>
+      <w:r>
+        <w:t xml:space="preserve"> $t1, $0, 15   ($t1 = 15)</w:t>
+      </w:r>
+    </w:p>
+    <w:p>
+      <w:r>
+        <w:t xml:space="preserve">    </w:t>
+      </w:r>
+      <w:proofErr w:type="spellStart"/>
+      <w:r>
+        <w:t>IMemory</w:t>
+      </w:r>
+      <w:proofErr w:type="spellEnd"/>
+      <w:r>
+        <w:t xml:space="preserve">[1] = 16'b0100001000000111;    // </w:t>
+      </w:r>
+      <w:proofErr w:type="spellStart"/>
+      <w:r>
+        <w:t>addi</w:t>
+      </w:r>
+      <w:proofErr w:type="spellEnd"/>
+      <w:r>
+        <w:t xml:space="preserve"> $t2, $0, 7    ($t1 = 7)</w:t>
+      </w:r>
+    </w:p>
+    <w:p>
+      <w:r>
+        <w:t xml:space="preserve">    </w:t>
+      </w:r>
+      <w:proofErr w:type="spellStart"/>
+      <w:r>
+        <w:t>IMemory</w:t>
+      </w:r>
+      <w:proofErr w:type="spellEnd"/>
+      <w:r>
+        <w:t xml:space="preserve">[2] = 16'b0000000000000000;    // </w:t>
+      </w:r>
+      <w:proofErr w:type="spellStart"/>
+      <w:r>
+        <w:t>nop</w:t>
+      </w:r>
+      <w:proofErr w:type="spellEnd"/>
+    </w:p>
+    <w:p>
+      <w:r>
+        <w:t xml:space="preserve">    </w:t>
+      </w:r>
+      <w:proofErr w:type="spellStart"/>
+      <w:r>
+        <w:t>IMemory</w:t>
+      </w:r>
+      <w:proofErr w:type="spellEnd"/>
+      <w:r>
+        <w:t>[3] = 16'b0010011011000000;    // and  $t3, $t1, $t2 ($t3 = 7)</w:t>
+      </w:r>
+    </w:p>
+    <w:p>
+      <w:r>
+        <w:t xml:space="preserve">    </w:t>
+      </w:r>
+      <w:proofErr w:type="spellStart"/>
+      <w:r>
+        <w:t>IMemory</w:t>
+      </w:r>
+      <w:proofErr w:type="spellEnd"/>
+      <w:r>
+        <w:t xml:space="preserve">[4] = 16'b0000000000000000;    // </w:t>
+      </w:r>
+      <w:proofErr w:type="spellStart"/>
+      <w:r>
+        <w:t>nop</w:t>
+      </w:r>
+      <w:proofErr w:type="spellEnd"/>
+    </w:p>
+    <w:p>
+      <w:r>
+        <w:t xml:space="preserve">    </w:t>
+      </w:r>
+      <w:proofErr w:type="spellStart"/>
+      <w:r>
+        <w:t>IMemory</w:t>
+      </w:r>
+      <w:proofErr w:type="spellEnd"/>
+      <w:r>
+        <w:t>[5] = 16'b0001011110000000;    // sub  $t2, $t1, $t3 ($t2 = 8)</w:t>
+      </w:r>
+    </w:p>
+    <w:p>
+      <w:r>
+        <w:t xml:space="preserve">    </w:t>
+      </w:r>
+      <w:proofErr w:type="spellStart"/>
+      <w:r>
+        <w:t>IMemory</w:t>
+      </w:r>
+      <w:proofErr w:type="spellEnd"/>
+      <w:r>
+        <w:t xml:space="preserve">[6] = 16'b0000000000000000;    // </w:t>
+      </w:r>
+      <w:proofErr w:type="spellStart"/>
+      <w:r>
+        <w:t>nop</w:t>
+      </w:r>
+      <w:proofErr w:type="spellEnd"/>
+    </w:p>
+    <w:p>
+      <w:r>
+        <w:t xml:space="preserve">    </w:t>
+      </w:r>
+      <w:proofErr w:type="spellStart"/>
+      <w:r>
+        <w:t>IMemory</w:t>
+      </w:r>
+      <w:proofErr w:type="spellEnd"/>
+      <w:r>
+        <w:t>[7] = 16'b0011101110000000;    // or   $t2, $t2, $t3 ($t2 = 15)</w:t>
+      </w:r>
+    </w:p>
+    <w:p>
+      <w:r>
+        <w:t xml:space="preserve">    </w:t>
+      </w:r>
+      <w:proofErr w:type="spellStart"/>
+      <w:r>
+        <w:t>IMemory</w:t>
+      </w:r>
+      <w:proofErr w:type="spellEnd"/>
+      <w:r>
+        <w:t xml:space="preserve">[8] = 16'b0000000000000000;    // </w:t>
+      </w:r>
+      <w:proofErr w:type="spellStart"/>
+      <w:r>
+        <w:t>nop</w:t>
+      </w:r>
+      <w:proofErr w:type="spellEnd"/>
     </w:p>
     <w:p>
       <w:r>
         <w:lastRenderedPageBreak/>
-        <w:t xml:space="preserve">    IMemory[9] = 16'b0000101111000000;    // add  $t3, $t2, $t3 ($t3 = 22)</w:t>
-      </w:r>
-    </w:p>
-    <w:p>
-      <w:r>
-        <w:t xml:space="preserve">    IMemory[10] = 16'b0000000000000000;   // nop</w:t>
-      </w:r>
-    </w:p>
-    <w:p>
-      <w:r>
-        <w:t xml:space="preserve">    IMemory[11] = 16'b0111111001000000;   // slt  $t1, $t3, $t2 ($t1 = 0)</w:t>
-      </w:r>
-    </w:p>
-    <w:p>
-      <w:r>
-        <w:t xml:space="preserve">    IMemory[12] = 16'b0111101101000000;   // slt  $t1, $t2, $t3 ($t1 = 1)</w:t>
+        <w:t xml:space="preserve">    </w:t>
+      </w:r>
+      <w:proofErr w:type="spellStart"/>
+      <w:r>
+        <w:t>IMemory</w:t>
+      </w:r>
+      <w:proofErr w:type="spellEnd"/>
+      <w:r>
+        <w:t>[9] = 16'b0000101111000000;    // add  $t3, $t2, $t3 ($t3 = 22)</w:t>
+      </w:r>
+    </w:p>
+    <w:p>
+      <w:r>
+        <w:t xml:space="preserve">    </w:t>
+      </w:r>
+      <w:proofErr w:type="spellStart"/>
+      <w:r>
+        <w:t>IMemory</w:t>
+      </w:r>
+      <w:proofErr w:type="spellEnd"/>
+      <w:r>
+        <w:t xml:space="preserve">[10] = 16'b0000000000000000;   // </w:t>
+      </w:r>
+      <w:proofErr w:type="spellStart"/>
+      <w:r>
+        <w:t>nop</w:t>
+      </w:r>
+      <w:proofErr w:type="spellEnd"/>
+    </w:p>
+    <w:p>
+      <w:r>
+        <w:t xml:space="preserve">    </w:t>
+      </w:r>
+      <w:proofErr w:type="spellStart"/>
+      <w:r>
+        <w:t>IMemory</w:t>
+      </w:r>
+      <w:proofErr w:type="spellEnd"/>
+      <w:r>
+        <w:t xml:space="preserve">[11] = 16'b0111111001000000;   // </w:t>
+      </w:r>
+      <w:proofErr w:type="spellStart"/>
+      <w:r>
+        <w:t>slt</w:t>
+      </w:r>
+      <w:proofErr w:type="spellEnd"/>
+      <w:r>
+        <w:t xml:space="preserve">  $t1, $t3, $t2 ($t1 = 0)</w:t>
+      </w:r>
+    </w:p>
+    <w:p>
+      <w:r>
+        <w:t xml:space="preserve">    </w:t>
+      </w:r>
+      <w:proofErr w:type="spellStart"/>
+      <w:r>
+        <w:t>IMemory</w:t>
+      </w:r>
+      <w:proofErr w:type="spellEnd"/>
+      <w:r>
+        <w:t xml:space="preserve">[12] = 16'b0111101101000000;   // </w:t>
+      </w:r>
+      <w:proofErr w:type="spellStart"/>
+      <w:r>
+        <w:t>slt</w:t>
+      </w:r>
+      <w:proofErr w:type="spellEnd"/>
+      <w:r>
+        <w:t xml:space="preserve">  $t1, $t2, $t3 ($t1 = 1)</w:t>
       </w:r>
     </w:p>
     <w:p>
@@ -1824,47 +2708,151 @@
     </w:p>
     <w:p>
       <w:r>
-        <w:t>// Program without nop's - wrong results</w:t>
-      </w:r>
-    </w:p>
-    <w:p>
-      <w:r>
-        <w:t xml:space="preserve">    IMemory[0] = 16'b0100000100001111;  // addi $t1, $0, 15   ($t1 = 15)</w:t>
-      </w:r>
-    </w:p>
-    <w:p>
-      <w:r>
-        <w:t xml:space="preserve">    IMemory[1] = 16'b0100001000000111;  // addi $t2, $0, 7    ($t1 = 7)</w:t>
-      </w:r>
-    </w:p>
-    <w:p>
-      <w:r>
-        <w:t xml:space="preserve">    IMemory[2] = 16'b0010011011000000;  // and  $t3, $t1, $t2 ($t3 = 7)</w:t>
-      </w:r>
-    </w:p>
-    <w:p>
-      <w:r>
-        <w:t xml:space="preserve">    IMemory[3] = 16'b0001011110000000;  // sub  $t2, $t1, $t3 ($t2 = 8)</w:t>
-      </w:r>
-    </w:p>
-    <w:p>
-      <w:r>
-        <w:t xml:space="preserve">    IMemory[4] = 16'b0011101110000000;  // or   $t2, $t2, $t3 ($t2 = 15)</w:t>
-      </w:r>
-    </w:p>
-    <w:p>
-      <w:r>
-        <w:t xml:space="preserve">    IMemory[5] = 16'b0000101111000000;  // add  $t3, $t2, $t3 ($t3 = 22)</w:t>
-      </w:r>
-    </w:p>
-    <w:p>
-      <w:r>
-        <w:t xml:space="preserve">    IMemory[6] = 16'b0111111001000000;  // slt  $t1, $t3, $t2 ($t1 = 0)</w:t>
-      </w:r>
-    </w:p>
-    <w:p>
-      <w:r>
-        <w:t xml:space="preserve">    IMemory[7] = 16'b0111101101000000;  // slt  $t1, $t2, $t3 ($t1 = 1)</w:t>
+        <w:t xml:space="preserve">// Program without </w:t>
+      </w:r>
+      <w:proofErr w:type="spellStart"/>
+      <w:r>
+        <w:t>nop's</w:t>
+      </w:r>
+      <w:proofErr w:type="spellEnd"/>
+      <w:r>
+        <w:t xml:space="preserve"> - wrong results</w:t>
+      </w:r>
+    </w:p>
+    <w:p>
+      <w:r>
+        <w:t xml:space="preserve">    </w:t>
+      </w:r>
+      <w:proofErr w:type="spellStart"/>
+      <w:r>
+        <w:t>IMemory</w:t>
+      </w:r>
+      <w:proofErr w:type="spellEnd"/>
+      <w:r>
+        <w:t xml:space="preserve">[0] = 16'b0100000100001111;  // </w:t>
+      </w:r>
+      <w:proofErr w:type="spellStart"/>
+      <w:r>
+        <w:t>addi</w:t>
+      </w:r>
+      <w:proofErr w:type="spellEnd"/>
+      <w:r>
+        <w:t xml:space="preserve"> $t1, $0, 15   ($t1 = 15)</w:t>
+      </w:r>
+    </w:p>
+    <w:p>
+      <w:r>
+        <w:t xml:space="preserve">    </w:t>
+      </w:r>
+      <w:proofErr w:type="spellStart"/>
+      <w:r>
+        <w:t>IMemory</w:t>
+      </w:r>
+      <w:proofErr w:type="spellEnd"/>
+      <w:r>
+        <w:t xml:space="preserve">[1] = 16'b0100001000000111;  // </w:t>
+      </w:r>
+      <w:proofErr w:type="spellStart"/>
+      <w:r>
+        <w:t>addi</w:t>
+      </w:r>
+      <w:proofErr w:type="spellEnd"/>
+      <w:r>
+        <w:t xml:space="preserve"> $t2, $0, 7    ($t1 = 7)</w:t>
+      </w:r>
+    </w:p>
+    <w:p>
+      <w:r>
+        <w:t xml:space="preserve">    </w:t>
+      </w:r>
+      <w:proofErr w:type="spellStart"/>
+      <w:r>
+        <w:t>IMemory</w:t>
+      </w:r>
+      <w:proofErr w:type="spellEnd"/>
+      <w:r>
+        <w:t>[2] = 16'b0010011011000000;  // and  $t3, $t1, $t2 ($t3 = 7)</w:t>
+      </w:r>
+    </w:p>
+    <w:p>
+      <w:r>
+        <w:t xml:space="preserve">    </w:t>
+      </w:r>
+      <w:proofErr w:type="spellStart"/>
+      <w:r>
+        <w:t>IMemory</w:t>
+      </w:r>
+      <w:proofErr w:type="spellEnd"/>
+      <w:r>
+        <w:t>[3] = 16'b0001011110000000;  // sub  $t2, $t1, $t3 ($t2 = 8)</w:t>
+      </w:r>
+    </w:p>
+    <w:p>
+      <w:r>
+        <w:t xml:space="preserve">    </w:t>
+      </w:r>
+      <w:proofErr w:type="spellStart"/>
+      <w:r>
+        <w:t>IMemory</w:t>
+      </w:r>
+      <w:proofErr w:type="spellEnd"/>
+      <w:r>
+        <w:t>[4] = 16'b0011101110000000;  // or   $t2, $t2, $t3 ($t2 = 15)</w:t>
+      </w:r>
+    </w:p>
+    <w:p>
+      <w:r>
+        <w:t xml:space="preserve">    </w:t>
+      </w:r>
+      <w:proofErr w:type="spellStart"/>
+      <w:r>
+        <w:t>IMemory</w:t>
+      </w:r>
+      <w:proofErr w:type="spellEnd"/>
+      <w:r>
+        <w:t>[5] = 16'b0000101111000000;  // add  $t3, $t2, $t3 ($t3 = 22)</w:t>
+      </w:r>
+    </w:p>
+    <w:p>
+      <w:r>
+        <w:t xml:space="preserve">    </w:t>
+      </w:r>
+      <w:proofErr w:type="spellStart"/>
+      <w:r>
+        <w:t>IMemory</w:t>
+      </w:r>
+      <w:proofErr w:type="spellEnd"/>
+      <w:r>
+        <w:t xml:space="preserve">[6] = 16'b0111111001000000;  // </w:t>
+      </w:r>
+      <w:proofErr w:type="spellStart"/>
+      <w:r>
+        <w:t>slt</w:t>
+      </w:r>
+      <w:proofErr w:type="spellEnd"/>
+      <w:r>
+        <w:t xml:space="preserve">  $t1, $t3, $t2 ($t1 = 0)</w:t>
+      </w:r>
+    </w:p>
+    <w:p>
+      <w:r>
+        <w:t xml:space="preserve">    </w:t>
+      </w:r>
+      <w:proofErr w:type="spellStart"/>
+      <w:r>
+        <w:t>IMemory</w:t>
+      </w:r>
+      <w:proofErr w:type="spellEnd"/>
+      <w:r>
+        <w:t xml:space="preserve">[7] = 16'b0111101101000000;  // </w:t>
+      </w:r>
+      <w:proofErr w:type="spellStart"/>
+      <w:r>
+        <w:t>slt</w:t>
+      </w:r>
+      <w:proofErr w:type="spellEnd"/>
+      <w:r>
+        <w:t xml:space="preserve">  $t1, $t2, $t3 ($t1 = 1)</w:t>
       </w:r>
     </w:p>
     <w:p>
@@ -1891,17 +2879,49 @@
     </w:p>
     <w:p>
       <w:r>
-        <w:t xml:space="preserve">  wire [15:0] PCplus2, NextPC;</w:t>
-      </w:r>
-    </w:p>
-    <w:p>
-      <w:r>
-        <w:t xml:space="preserve">  reg[15:0] PC, IMemory[0:1023], IFID_IR, IFID_PCplus2;</w:t>
-      </w:r>
-    </w:p>
-    <w:p>
-      <w:r>
-        <w:t xml:space="preserve">  ALU fetch (3'b010, PC, 16'b10, NextPC, Unused);</w:t>
+        <w:t xml:space="preserve">  wire [15:0] PCplus2, </w:t>
+      </w:r>
+      <w:proofErr w:type="spellStart"/>
+      <w:r>
+        <w:t>NextPC</w:t>
+      </w:r>
+      <w:proofErr w:type="spellEnd"/>
+      <w:r>
+        <w:t>;</w:t>
+      </w:r>
+    </w:p>
+    <w:p>
+      <w:r>
+        <w:t xml:space="preserve">  </w:t>
+      </w:r>
+      <w:proofErr w:type="spellStart"/>
+      <w:r>
+        <w:t>reg</w:t>
+      </w:r>
+      <w:proofErr w:type="spellEnd"/>
+      <w:r>
+        <w:t xml:space="preserve">[15:0] PC, </w:t>
+      </w:r>
+      <w:proofErr w:type="spellStart"/>
+      <w:r>
+        <w:t>IMemory</w:t>
+      </w:r>
+      <w:proofErr w:type="spellEnd"/>
+      <w:r>
+        <w:t>[0:1023], IFID_IR, IFID_PCplus2;</w:t>
+      </w:r>
+    </w:p>
+    <w:p>
+      <w:r>
+        <w:t xml:space="preserve">  ALU fetch (3'b010, PC, 16'b10, </w:t>
+      </w:r>
+      <w:proofErr w:type="spellStart"/>
+      <w:r>
+        <w:t>NextPC</w:t>
+      </w:r>
+      <w:proofErr w:type="spellEnd"/>
+      <w:r>
+        <w:t>, Unused);</w:t>
       </w:r>
     </w:p>
     <w:p/>
@@ -1912,7 +2932,15 @@
     </w:p>
     <w:p>
       <w:r>
-        <w:t xml:space="preserve">  reg [15:0] IDEX_IR; // For monitoring the pipeline</w:t>
+        <w:t xml:space="preserve">  </w:t>
+      </w:r>
+      <w:proofErr w:type="spellStart"/>
+      <w:r>
+        <w:t>reg</w:t>
+      </w:r>
+      <w:proofErr w:type="spellEnd"/>
+      <w:r>
+        <w:t xml:space="preserve"> [15:0] IDEX_IR; // For monitoring the pipeline</w:t>
       </w:r>
     </w:p>
     <w:p>
@@ -1923,53 +2951,221 @@
     </w:p>
     <w:p>
       <w:r>
-        <w:t xml:space="preserve">  reg IDEX_RegDst, IDEX_AluSrc, IDEX_MemtoReg, IDEX_RegWrite, IDEX_MemWrite;</w:t>
-      </w:r>
-    </w:p>
-    <w:p>
-      <w:r>
-        <w:t xml:space="preserve">  reg [1:0] IDEX_Branch;</w:t>
-      </w:r>
-    </w:p>
-    <w:p>
-      <w:r>
-        <w:t xml:space="preserve">  reg [2:0] IDEX_AluCtrl;</w:t>
-      </w:r>
-    </w:p>
-    <w:p>
-      <w:r>
-        <w:t xml:space="preserve">  wire [15:0] RD1, RD2, SignExtend, WD;</w:t>
-      </w:r>
-    </w:p>
-    <w:p>
-      <w:r>
-        <w:t xml:space="preserve">  reg [15:0] IDEX_RD1, IDEX_RD2, IDEX_SignExt, IDEXE_IR;</w:t>
-      </w:r>
-    </w:p>
-    <w:p>
-      <w:r>
-        <w:t xml:space="preserve">  reg [1:0]  IDEX_rt, IDEX_rd;</w:t>
-      </w:r>
-    </w:p>
-    <w:p>
-      <w:r>
-        <w:t xml:space="preserve">  reg_file rf (IFID_IR[11:10], IFID_IR[9:8], WR, WD, IDEX_RegWrite, RD1, RD2, clock);</w:t>
-      </w:r>
-    </w:p>
-    <w:p>
-      <w:r>
-        <w:t xml:space="preserve">  mainCtrl main (IFID_IR[15:12], Control); </w:t>
-      </w:r>
-    </w:p>
-    <w:p>
-      <w:r>
-        <w:t xml:space="preserve">  assign SignExtend = {{8{IFID_IR[7]}},IFID_IR[7:0]}; </w:t>
-      </w:r>
-    </w:p>
-    <w:p>
-      <w:r>
         <w:t xml:space="preserve">  </w:t>
       </w:r>
+      <w:proofErr w:type="spellStart"/>
+      <w:r>
+        <w:t>reg</w:t>
+      </w:r>
+      <w:proofErr w:type="spellEnd"/>
+      <w:r>
+        <w:t xml:space="preserve"> </w:t>
+      </w:r>
+      <w:proofErr w:type="spellStart"/>
+      <w:r>
+        <w:t>IDEX_RegDst</w:t>
+      </w:r>
+      <w:proofErr w:type="spellEnd"/>
+      <w:r>
+        <w:t xml:space="preserve">, </w:t>
+      </w:r>
+      <w:proofErr w:type="spellStart"/>
+      <w:r>
+        <w:t>IDEX_AluSrc</w:t>
+      </w:r>
+      <w:proofErr w:type="spellEnd"/>
+      <w:r>
+        <w:t xml:space="preserve">, </w:t>
+      </w:r>
+      <w:proofErr w:type="spellStart"/>
+      <w:r>
+        <w:t>IDEX_MemtoReg</w:t>
+      </w:r>
+      <w:proofErr w:type="spellEnd"/>
+      <w:r>
+        <w:t xml:space="preserve">, </w:t>
+      </w:r>
+      <w:proofErr w:type="spellStart"/>
+      <w:r>
+        <w:t>IDEX_RegWrite</w:t>
+      </w:r>
+      <w:proofErr w:type="spellEnd"/>
+      <w:r>
+        <w:t xml:space="preserve">, </w:t>
+      </w:r>
+      <w:proofErr w:type="spellStart"/>
+      <w:r>
+        <w:t>IDEX_MemWrite</w:t>
+      </w:r>
+      <w:proofErr w:type="spellEnd"/>
+      <w:r>
+        <w:t>;</w:t>
+      </w:r>
+    </w:p>
+    <w:p>
+      <w:r>
+        <w:t xml:space="preserve">  </w:t>
+      </w:r>
+      <w:proofErr w:type="spellStart"/>
+      <w:r>
+        <w:t>reg</w:t>
+      </w:r>
+      <w:proofErr w:type="spellEnd"/>
+      <w:r>
+        <w:t xml:space="preserve"> [1:0] </w:t>
+      </w:r>
+      <w:proofErr w:type="spellStart"/>
+      <w:r>
+        <w:t>IDEX_Branch</w:t>
+      </w:r>
+      <w:proofErr w:type="spellEnd"/>
+      <w:r>
+        <w:t>;</w:t>
+      </w:r>
+    </w:p>
+    <w:p>
+      <w:r>
+        <w:t xml:space="preserve">  </w:t>
+      </w:r>
+      <w:proofErr w:type="spellStart"/>
+      <w:r>
+        <w:t>reg</w:t>
+      </w:r>
+      <w:proofErr w:type="spellEnd"/>
+      <w:r>
+        <w:t xml:space="preserve"> [2:0] </w:t>
+      </w:r>
+      <w:proofErr w:type="spellStart"/>
+      <w:r>
+        <w:t>IDEX_AluCtrl</w:t>
+      </w:r>
+      <w:proofErr w:type="spellEnd"/>
+      <w:r>
+        <w:t>;</w:t>
+      </w:r>
+    </w:p>
+    <w:p>
+      <w:r>
+        <w:t xml:space="preserve">  wire [15:0] RD1, RD2, </w:t>
+      </w:r>
+      <w:proofErr w:type="spellStart"/>
+      <w:r>
+        <w:t>SignExtend</w:t>
+      </w:r>
+      <w:proofErr w:type="spellEnd"/>
+      <w:r>
+        <w:t>, WD;</w:t>
+      </w:r>
+    </w:p>
+    <w:p>
+      <w:r>
+        <w:t xml:space="preserve">  </w:t>
+      </w:r>
+      <w:proofErr w:type="spellStart"/>
+      <w:r>
+        <w:t>reg</w:t>
+      </w:r>
+      <w:proofErr w:type="spellEnd"/>
+      <w:r>
+        <w:t xml:space="preserve"> [15:0] IDEX_RD1, IDEX_RD2, </w:t>
+      </w:r>
+      <w:proofErr w:type="spellStart"/>
+      <w:r>
+        <w:t>IDEX_SignExt</w:t>
+      </w:r>
+      <w:proofErr w:type="spellEnd"/>
+      <w:r>
+        <w:t>, IDEXE_IR;</w:t>
+      </w:r>
+    </w:p>
+    <w:p>
+      <w:r>
+        <w:t xml:space="preserve">  </w:t>
+      </w:r>
+      <w:proofErr w:type="spellStart"/>
+      <w:r>
+        <w:t>reg</w:t>
+      </w:r>
+      <w:proofErr w:type="spellEnd"/>
+      <w:r>
+        <w:t xml:space="preserve"> [1:0]  </w:t>
+      </w:r>
+      <w:proofErr w:type="spellStart"/>
+      <w:r>
+        <w:t>IDEX_rt</w:t>
+      </w:r>
+      <w:proofErr w:type="spellEnd"/>
+      <w:r>
+        <w:t xml:space="preserve">, </w:t>
+      </w:r>
+      <w:proofErr w:type="spellStart"/>
+      <w:r>
+        <w:t>IDEX_rd</w:t>
+      </w:r>
+      <w:proofErr w:type="spellEnd"/>
+      <w:r>
+        <w:t>;</w:t>
+      </w:r>
+    </w:p>
+    <w:p>
+      <w:r>
+        <w:t xml:space="preserve">  </w:t>
+      </w:r>
+      <w:proofErr w:type="spellStart"/>
+      <w:r>
+        <w:t>reg_file</w:t>
+      </w:r>
+      <w:proofErr w:type="spellEnd"/>
+      <w:r>
+        <w:t xml:space="preserve"> </w:t>
+      </w:r>
+      <w:proofErr w:type="spellStart"/>
+      <w:r>
+        <w:t>rf</w:t>
+      </w:r>
+      <w:proofErr w:type="spellEnd"/>
+      <w:r>
+        <w:t xml:space="preserve"> (IFID_IR[11:10], IFID_IR[9:8], WR, WD, </w:t>
+      </w:r>
+      <w:proofErr w:type="spellStart"/>
+      <w:r>
+        <w:t>IDEX_RegWrite</w:t>
+      </w:r>
+      <w:proofErr w:type="spellEnd"/>
+      <w:r>
+        <w:t>, RD1, RD2, clock);</w:t>
+      </w:r>
+    </w:p>
+    <w:p>
+      <w:r>
+        <w:t xml:space="preserve">  </w:t>
+      </w:r>
+      <w:proofErr w:type="spellStart"/>
+      <w:r>
+        <w:t>mainCtrl</w:t>
+      </w:r>
+      <w:proofErr w:type="spellEnd"/>
+      <w:r>
+        <w:t xml:space="preserve"> main (IFID_IR[15:12], Control); </w:t>
+      </w:r>
+    </w:p>
+    <w:p>
+      <w:r>
+        <w:t xml:space="preserve">  assign </w:t>
+      </w:r>
+      <w:proofErr w:type="spellStart"/>
+      <w:r>
+        <w:t>SignExtend</w:t>
+      </w:r>
+      <w:proofErr w:type="spellEnd"/>
+      <w:r>
+        <w:t xml:space="preserve"> = {{8{IFID_IR[7]}},IFID_IR[7:0]}; </w:t>
+      </w:r>
+    </w:p>
+    <w:p>
+      <w:r>
+        <w:t xml:space="preserve">  </w:t>
+      </w:r>
     </w:p>
     <w:p>
       <w:r>
@@ -1978,7 +3174,15 @@
     </w:p>
     <w:p>
       <w:r>
-        <w:t xml:space="preserve">  wire [15:0] B, AluOut;</w:t>
+        <w:t xml:space="preserve">  wire [15:0] B, </w:t>
+      </w:r>
+      <w:proofErr w:type="spellStart"/>
+      <w:r>
+        <w:t>AluOut</w:t>
+      </w:r>
+      <w:proofErr w:type="spellEnd"/>
+      <w:r>
+        <w:t>;</w:t>
       </w:r>
     </w:p>
     <w:p>
@@ -1988,7 +3192,23 @@
     </w:p>
     <w:p>
       <w:r>
-        <w:t xml:space="preserve">  ALU exec (IDEX_AluCtrl, IDEX_RD1, B, AluOut, Zero);</w:t>
+        <w:t xml:space="preserve">  ALU exec (</w:t>
+      </w:r>
+      <w:proofErr w:type="spellStart"/>
+      <w:r>
+        <w:t>IDEX_AluCtrl</w:t>
+      </w:r>
+      <w:proofErr w:type="spellEnd"/>
+      <w:r>
+        <w:t xml:space="preserve">, IDEX_RD1, B, </w:t>
+      </w:r>
+      <w:proofErr w:type="spellStart"/>
+      <w:r>
+        <w:t>AluOut</w:t>
+      </w:r>
+      <w:proofErr w:type="spellEnd"/>
+      <w:r>
+        <w:t>, Zero);</w:t>
       </w:r>
     </w:p>
     <w:p>
@@ -1998,7 +3218,31 @@
     </w:p>
     <w:p>
       <w:r>
-        <w:t xml:space="preserve">  mux16bit2x1 muxB (IDEX_RD2, IDEX_SignExt, IDEX_AluSrc, B);</w:t>
+        <w:t xml:space="preserve">  mux16bit2x1 </w:t>
+      </w:r>
+      <w:proofErr w:type="spellStart"/>
+      <w:r>
+        <w:t>muxB</w:t>
+      </w:r>
+      <w:proofErr w:type="spellEnd"/>
+      <w:r>
+        <w:t xml:space="preserve"> (IDEX_RD2, </w:t>
+      </w:r>
+      <w:proofErr w:type="spellStart"/>
+      <w:r>
+        <w:t>IDEX_SignExt</w:t>
+      </w:r>
+      <w:proofErr w:type="spellEnd"/>
+      <w:r>
+        <w:t xml:space="preserve">, </w:t>
+      </w:r>
+      <w:proofErr w:type="spellStart"/>
+      <w:r>
+        <w:t>IDEX_AluSrc</w:t>
+      </w:r>
+      <w:proofErr w:type="spellEnd"/>
+      <w:r>
+        <w:t>, B);</w:t>
       </w:r>
     </w:p>
     <w:p>
@@ -2008,7 +3252,39 @@
     </w:p>
     <w:p>
       <w:r>
-        <w:t xml:space="preserve">  mux2bit2x1 muxWR (IDEX_rt, IDEX_rd, IDEX_RegDst, WR);</w:t>
+        <w:t xml:space="preserve">  mux2bit2x1 </w:t>
+      </w:r>
+      <w:proofErr w:type="spellStart"/>
+      <w:r>
+        <w:t>muxWR</w:t>
+      </w:r>
+      <w:proofErr w:type="spellEnd"/>
+      <w:r>
+        <w:t xml:space="preserve"> (</w:t>
+      </w:r>
+      <w:proofErr w:type="spellStart"/>
+      <w:r>
+        <w:t>IDEX_rt</w:t>
+      </w:r>
+      <w:proofErr w:type="spellEnd"/>
+      <w:r>
+        <w:t xml:space="preserve">, </w:t>
+      </w:r>
+      <w:proofErr w:type="spellStart"/>
+      <w:r>
+        <w:t>IDEX_rd</w:t>
+      </w:r>
+      <w:proofErr w:type="spellEnd"/>
+      <w:r>
+        <w:t xml:space="preserve">, </w:t>
+      </w:r>
+      <w:proofErr w:type="spellStart"/>
+      <w:r>
+        <w:t>IDEX_RegDst</w:t>
+      </w:r>
+      <w:proofErr w:type="spellEnd"/>
+      <w:r>
+        <w:t>, WR);</w:t>
       </w:r>
     </w:p>
     <w:p>
@@ -2018,12 +3294,52 @@
     </w:p>
     <w:p>
       <w:r>
-        <w:t xml:space="preserve">  //assign WD = AluOut;</w:t>
-      </w:r>
-    </w:p>
-    <w:p>
-      <w:r>
-        <w:t xml:space="preserve">  mux16bit2x1 muxWD (AluOut, AluOut, IDEX_MemtoReg, WD);</w:t>
+        <w:t xml:space="preserve">  //assign WD = </w:t>
+      </w:r>
+      <w:proofErr w:type="spellStart"/>
+      <w:r>
+        <w:t>AluOut</w:t>
+      </w:r>
+      <w:proofErr w:type="spellEnd"/>
+      <w:r>
+        <w:t>;</w:t>
+      </w:r>
+    </w:p>
+    <w:p>
+      <w:r>
+        <w:t xml:space="preserve">  mux16bit2x1 </w:t>
+      </w:r>
+      <w:proofErr w:type="spellStart"/>
+      <w:r>
+        <w:t>muxWD</w:t>
+      </w:r>
+      <w:proofErr w:type="spellEnd"/>
+      <w:r>
+        <w:t xml:space="preserve"> (</w:t>
+      </w:r>
+      <w:proofErr w:type="spellStart"/>
+      <w:r>
+        <w:t>AluOut</w:t>
+      </w:r>
+      <w:proofErr w:type="spellEnd"/>
+      <w:r>
+        <w:t xml:space="preserve">, </w:t>
+      </w:r>
+      <w:proofErr w:type="spellStart"/>
+      <w:r>
+        <w:t>AluOut</w:t>
+      </w:r>
+      <w:proofErr w:type="spellEnd"/>
+      <w:r>
+        <w:t xml:space="preserve">, </w:t>
+      </w:r>
+      <w:proofErr w:type="spellStart"/>
+      <w:r>
+        <w:t>IDEX_MemtoReg</w:t>
+      </w:r>
+      <w:proofErr w:type="spellEnd"/>
+      <w:r>
+        <w:t>, WD);</w:t>
       </w:r>
     </w:p>
     <w:p/>
@@ -2050,7 +3366,15 @@
     </w:p>
     <w:p>
       <w:r>
-        <w:t xml:space="preserve">   always @(negedge clock) begin </w:t>
+        <w:t xml:space="preserve">   always @(</w:t>
+      </w:r>
+      <w:proofErr w:type="spellStart"/>
+      <w:r>
+        <w:t>negedge</w:t>
+      </w:r>
+      <w:proofErr w:type="spellEnd"/>
+      <w:r>
+        <w:t xml:space="preserve"> clock) begin </w:t>
       </w:r>
     </w:p>
     <w:p/>
@@ -2061,12 +3385,28 @@
     </w:p>
     <w:p>
       <w:r>
-        <w:t xml:space="preserve">  PC &lt;= NextPC;</w:t>
-      </w:r>
-    </w:p>
-    <w:p>
-      <w:r>
-        <w:t xml:space="preserve">  IFID_IR &lt;= IMemory[PC&gt;&gt;1];</w:t>
+        <w:t xml:space="preserve">  PC &lt;= </w:t>
+      </w:r>
+      <w:proofErr w:type="spellStart"/>
+      <w:r>
+        <w:t>NextPC</w:t>
+      </w:r>
+      <w:proofErr w:type="spellEnd"/>
+      <w:r>
+        <w:t>;</w:t>
+      </w:r>
+    </w:p>
+    <w:p>
+      <w:r>
+        <w:t xml:space="preserve">  IFID_IR &lt;= </w:t>
+      </w:r>
+      <w:proofErr w:type="spellStart"/>
+      <w:r>
+        <w:t>IMemory</w:t>
+      </w:r>
+      <w:proofErr w:type="spellEnd"/>
+      <w:r>
+        <w:t>[PC&gt;&gt;1];</w:t>
       </w:r>
     </w:p>
     <w:p/>
@@ -2082,7 +3422,63 @@
     </w:p>
     <w:p>
       <w:r>
-        <w:t xml:space="preserve">  {IDEX_RegDst, IDEX_AluSrc, IDEX_MemtoReg, IDEX_RegWrite, IDEX_MemWrite, IDEX_Branch, IDEX_AluCtrl} &lt;= Control;    </w:t>
+        <w:t xml:space="preserve">  {</w:t>
+      </w:r>
+      <w:proofErr w:type="spellStart"/>
+      <w:r>
+        <w:t>IDEX_RegDst</w:t>
+      </w:r>
+      <w:proofErr w:type="spellEnd"/>
+      <w:r>
+        <w:t xml:space="preserve">, </w:t>
+      </w:r>
+      <w:proofErr w:type="spellStart"/>
+      <w:r>
+        <w:t>IDEX_AluSrc</w:t>
+      </w:r>
+      <w:proofErr w:type="spellEnd"/>
+      <w:r>
+        <w:t xml:space="preserve">, </w:t>
+      </w:r>
+      <w:proofErr w:type="spellStart"/>
+      <w:r>
+        <w:t>IDEX_MemtoReg</w:t>
+      </w:r>
+      <w:proofErr w:type="spellEnd"/>
+      <w:r>
+        <w:t xml:space="preserve">, </w:t>
+      </w:r>
+      <w:proofErr w:type="spellStart"/>
+      <w:r>
+        <w:t>IDEX_RegWrite</w:t>
+      </w:r>
+      <w:proofErr w:type="spellEnd"/>
+      <w:r>
+        <w:t xml:space="preserve">, </w:t>
+      </w:r>
+      <w:proofErr w:type="spellStart"/>
+      <w:r>
+        <w:t>IDEX_MemWrite</w:t>
+      </w:r>
+      <w:proofErr w:type="spellEnd"/>
+      <w:r>
+        <w:t xml:space="preserve">, </w:t>
+      </w:r>
+      <w:proofErr w:type="spellStart"/>
+      <w:r>
+        <w:t>IDEX_Branch</w:t>
+      </w:r>
+      <w:proofErr w:type="spellEnd"/>
+      <w:r>
+        <w:t xml:space="preserve">, </w:t>
+      </w:r>
+      <w:proofErr w:type="spellStart"/>
+      <w:r>
+        <w:t>IDEX_AluCtrl</w:t>
+      </w:r>
+      <w:proofErr w:type="spellEnd"/>
+      <w:r>
+        <w:t xml:space="preserve">} &lt;= Control;    </w:t>
       </w:r>
     </w:p>
     <w:p>
@@ -2097,17 +3493,49 @@
     </w:p>
     <w:p>
       <w:r>
-        <w:t xml:space="preserve">  IDEX_SignExt &lt;= SignExtend;</w:t>
-      </w:r>
-    </w:p>
-    <w:p>
-      <w:r>
-        <w:t xml:space="preserve">  IDEX_rt &lt;= IFID_IR[9:8];</w:t>
-      </w:r>
-    </w:p>
-    <w:p>
-      <w:r>
-        <w:t xml:space="preserve">  IDEX_rd &lt;= IFID_IR[7:6];</w:t>
+        <w:t xml:space="preserve">  </w:t>
+      </w:r>
+      <w:proofErr w:type="spellStart"/>
+      <w:r>
+        <w:t>IDEX_SignExt</w:t>
+      </w:r>
+      <w:proofErr w:type="spellEnd"/>
+      <w:r>
+        <w:t xml:space="preserve"> &lt;= </w:t>
+      </w:r>
+      <w:proofErr w:type="spellStart"/>
+      <w:r>
+        <w:t>SignExtend</w:t>
+      </w:r>
+      <w:proofErr w:type="spellEnd"/>
+      <w:r>
+        <w:t>;</w:t>
+      </w:r>
+    </w:p>
+    <w:p>
+      <w:r>
+        <w:t xml:space="preserve">  </w:t>
+      </w:r>
+      <w:proofErr w:type="spellStart"/>
+      <w:r>
+        <w:t>IDEX_rt</w:t>
+      </w:r>
+      <w:proofErr w:type="spellEnd"/>
+      <w:r>
+        <w:t xml:space="preserve"> &lt;= IFID_IR[9:8];</w:t>
+      </w:r>
+    </w:p>
+    <w:p>
+      <w:r>
+        <w:t xml:space="preserve">  </w:t>
+      </w:r>
+      <w:proofErr w:type="spellStart"/>
+      <w:r>
+        <w:t>IDEX_rd</w:t>
+      </w:r>
+      <w:proofErr w:type="spellEnd"/>
+      <w:r>
+        <w:t xml:space="preserve"> &lt;= IFID_IR[7:6];</w:t>
       </w:r>
     </w:p>
     <w:p/>
@@ -2118,7 +3546,15 @@
     </w:p>
     <w:p>
       <w:r>
-        <w:t>// No transfers needed here - on negedge WD is written into register WR</w:t>
+        <w:t xml:space="preserve">// No transfers needed here - on </w:t>
+      </w:r>
+      <w:proofErr w:type="spellStart"/>
+      <w:r>
+        <w:t>negedge</w:t>
+      </w:r>
+      <w:proofErr w:type="spellEnd"/>
+      <w:r>
+        <w:t xml:space="preserve"> WD is written into register WR</w:t>
       </w:r>
     </w:p>
     <w:p/>
@@ -2128,9 +3564,11 @@
       </w:r>
     </w:p>
     <w:p>
+      <w:proofErr w:type="spellStart"/>
       <w:r>
         <w:t>endmodule</w:t>
       </w:r>
+      <w:proofErr w:type="spellEnd"/>
     </w:p>
     <w:p/>
     <w:p>
@@ -2146,7 +3584,15 @@
     </w:p>
     <w:p>
       <w:r>
-        <w:t xml:space="preserve">  reg clock;</w:t>
+        <w:t xml:space="preserve">  </w:t>
+      </w:r>
+      <w:proofErr w:type="spellStart"/>
+      <w:r>
+        <w:t>reg</w:t>
+      </w:r>
+      <w:proofErr w:type="spellEnd"/>
+      <w:r>
+        <w:t xml:space="preserve"> clock;</w:t>
       </w:r>
     </w:p>
     <w:p>
@@ -2162,7 +3608,15 @@
     <w:p/>
     <w:p>
       <w:r>
-        <w:t xml:space="preserve">  CPU test_cpu(clock, PC, IFID_IR, IDEX_IR, WD);</w:t>
+        <w:t xml:space="preserve">  CPU </w:t>
+      </w:r>
+      <w:proofErr w:type="spellStart"/>
+      <w:r>
+        <w:t>test_cpu</w:t>
+      </w:r>
+      <w:proofErr w:type="spellEnd"/>
+      <w:r>
+        <w:t>(clock, PC, IFID_IR, IDEX_IR, WD);</w:t>
       </w:r>
     </w:p>
     <w:p/>
@@ -2183,12 +3637,76 @@
     </w:p>
     <w:p>
       <w:r>
-        <w:t xml:space="preserve">    $display ("time\tPC\tIFID_IR\t\t\tIDEX_IR\t\t\tWD");</w:t>
-      </w:r>
-    </w:p>
-    <w:p>
-      <w:r>
-        <w:t xml:space="preserve">    $monitor ("%2d\t%3d\t%b\t%b\t%d", $time,PC,IFID_IR,IDEX_IR,WD);</w:t>
+        <w:t xml:space="preserve">    $display ("time\</w:t>
+      </w:r>
+      <w:proofErr w:type="spellStart"/>
+      <w:r>
+        <w:t>tPC</w:t>
+      </w:r>
+      <w:proofErr w:type="spellEnd"/>
+      <w:r>
+        <w:t>\</w:t>
+      </w:r>
+      <w:proofErr w:type="spellStart"/>
+      <w:r>
+        <w:t>tIFID_IR</w:t>
+      </w:r>
+      <w:proofErr w:type="spellEnd"/>
+      <w:r>
+        <w:t>\t\t\</w:t>
+      </w:r>
+      <w:proofErr w:type="spellStart"/>
+      <w:r>
+        <w:t>tIDEX_IR</w:t>
+      </w:r>
+      <w:proofErr w:type="spellEnd"/>
+      <w:r>
+        <w:t>\t\t\</w:t>
+      </w:r>
+      <w:proofErr w:type="spellStart"/>
+      <w:r>
+        <w:t>tWD</w:t>
+      </w:r>
+      <w:proofErr w:type="spellEnd"/>
+      <w:r>
+        <w:t>");</w:t>
+      </w:r>
+    </w:p>
+    <w:p>
+      <w:r>
+        <w:t xml:space="preserve">    $monitor ("%2d\t%3d\</w:t>
+      </w:r>
+      <w:proofErr w:type="spellStart"/>
+      <w:r>
+        <w:t>t%b</w:t>
+      </w:r>
+      <w:proofErr w:type="spellEnd"/>
+      <w:r>
+        <w:t>\</w:t>
+      </w:r>
+      <w:proofErr w:type="spellStart"/>
+      <w:r>
+        <w:t>t%b</w:t>
+      </w:r>
+      <w:proofErr w:type="spellEnd"/>
+      <w:r>
+        <w:t>\</w:t>
+      </w:r>
+      <w:proofErr w:type="spellStart"/>
+      <w:r>
+        <w:t>t%d</w:t>
+      </w:r>
+      <w:proofErr w:type="spellEnd"/>
+      <w:r>
+        <w:t>", $</w:t>
+      </w:r>
+      <w:proofErr w:type="spellStart"/>
+      <w:r>
+        <w:t>time,PC,IFID_IR,IDEX_IR,WD</w:t>
+      </w:r>
+      <w:proofErr w:type="spellEnd"/>
+      <w:r>
+        <w:t>);</w:t>
       </w:r>
     </w:p>
     <w:p>
@@ -2207,9 +3725,11 @@
       </w:r>
     </w:p>
     <w:p>
+      <w:proofErr w:type="spellStart"/>
       <w:r>
         <w:t>endmodule</w:t>
       </w:r>
+      <w:proofErr w:type="spellEnd"/>
     </w:p>
     <w:p>
       <w:pPr>
@@ -2227,12 +3747,28 @@
     <w:p/>
     <w:p>
       <w:r>
-        <w:t>with nops:</w:t>
-      </w:r>
-    </w:p>
-    <w:p>
-      <w:r>
-        <w:t>C:\Users\User\git\forks\CS385-CPU\Source Files\Progress Report 3&gt;vvp out</w:t>
+        <w:t xml:space="preserve">with </w:t>
+      </w:r>
+      <w:proofErr w:type="spellStart"/>
+      <w:r>
+        <w:t>nops</w:t>
+      </w:r>
+      <w:proofErr w:type="spellEnd"/>
+      <w:r>
+        <w:t>:</w:t>
+      </w:r>
+    </w:p>
+    <w:p>
+      <w:r>
+        <w:t>C:\Users\User\git\forks\CS385-CPU\Source Files\Progress Report 3&gt;</w:t>
+      </w:r>
+      <w:proofErr w:type="spellStart"/>
+      <w:r>
+        <w:t>vvp</w:t>
+      </w:r>
+      <w:proofErr w:type="spellEnd"/>
+      <w:r>
+        <w:t xml:space="preserve"> out</w:t>
       </w:r>
     </w:p>
     <w:p>
@@ -2242,12 +3778,36 @@
     </w:p>
     <w:p>
       <w:r>
-        <w:t xml:space="preserve"> 0        0     xxxxxxxxxxxxxxxx        xxxxxxxxxxxxxxxx            X</w:t>
-      </w:r>
-    </w:p>
-    <w:p>
-      <w:r>
-        <w:t xml:space="preserve"> 1        2     0100000100001111        xxxxxxxxxxxxxxxx            X</w:t>
+        <w:t xml:space="preserve"> 0        0     </w:t>
+      </w:r>
+      <w:proofErr w:type="spellStart"/>
+      <w:r>
+        <w:t>xxxxxxxxxxxxxxxx</w:t>
+      </w:r>
+      <w:proofErr w:type="spellEnd"/>
+      <w:r>
+        <w:t xml:space="preserve">        </w:t>
+      </w:r>
+      <w:proofErr w:type="spellStart"/>
+      <w:r>
+        <w:t>xxxxxxxxxxxxxxxx</w:t>
+      </w:r>
+      <w:proofErr w:type="spellEnd"/>
+      <w:r>
+        <w:t xml:space="preserve">            X</w:t>
+      </w:r>
+    </w:p>
+    <w:p>
+      <w:r>
+        <w:t xml:space="preserve"> 1        2     0100000100001111        </w:t>
+      </w:r>
+      <w:proofErr w:type="spellStart"/>
+      <w:r>
+        <w:t>xxxxxxxxxxxxxxxx</w:t>
+      </w:r>
+      <w:proofErr w:type="spellEnd"/>
+      <w:r>
+        <w:t xml:space="preserve">            X</w:t>
       </w:r>
     </w:p>
     <w:p>
@@ -2313,23 +3873,63 @@
     </w:p>
     <w:p>
       <w:r>
-        <w:t>27       28     xxxxxxxxxxxxxxxx        0111101101000000            1</w:t>
-      </w:r>
-    </w:p>
-    <w:p>
-      <w:r>
-        <w:t>29       30     xxxxxxxxxxxxxxxx        xxxxxxxxxxxxxxxx            X</w:t>
-      </w:r>
-    </w:p>
-    <w:p/>
-    <w:p>
-      <w:r>
-        <w:t>without nops:</w:t>
-      </w:r>
-    </w:p>
-    <w:p>
-      <w:r>
-        <w:t>C:\Users\User\git\forks\CS385-CPU\Source Files\Progress Report 3&gt;vvp out</w:t>
+        <w:t xml:space="preserve">27       28     </w:t>
+      </w:r>
+      <w:proofErr w:type="spellStart"/>
+      <w:r>
+        <w:t>xxxxxxxxxxxxxxxx</w:t>
+      </w:r>
+      <w:proofErr w:type="spellEnd"/>
+      <w:r>
+        <w:t xml:space="preserve">        0111101101000000            1</w:t>
+      </w:r>
+    </w:p>
+    <w:p>
+      <w:r>
+        <w:t xml:space="preserve">29       30     </w:t>
+      </w:r>
+      <w:proofErr w:type="spellStart"/>
+      <w:r>
+        <w:t>xxxxxxxxxxxxxxxx</w:t>
+      </w:r>
+      <w:proofErr w:type="spellEnd"/>
+      <w:r>
+        <w:t xml:space="preserve">        </w:t>
+      </w:r>
+      <w:proofErr w:type="spellStart"/>
+      <w:r>
+        <w:t>xxxxxxxxxxxxxxxx</w:t>
+      </w:r>
+      <w:proofErr w:type="spellEnd"/>
+      <w:r>
+        <w:t xml:space="preserve">            X</w:t>
+      </w:r>
+    </w:p>
+    <w:p/>
+    <w:p>
+      <w:r>
+        <w:t xml:space="preserve">without </w:t>
+      </w:r>
+      <w:proofErr w:type="spellStart"/>
+      <w:r>
+        <w:t>nops</w:t>
+      </w:r>
+      <w:proofErr w:type="spellEnd"/>
+      <w:r>
+        <w:t>:</w:t>
+      </w:r>
+    </w:p>
+    <w:p>
+      <w:r>
+        <w:t>C:\Users\User\git\forks\CS385-CPU\Source Files\Progress Report 3&gt;</w:t>
+      </w:r>
+      <w:proofErr w:type="spellStart"/>
+      <w:r>
+        <w:t>vvp</w:t>
+      </w:r>
+      <w:proofErr w:type="spellEnd"/>
+      <w:r>
+        <w:t xml:space="preserve"> out</w:t>
       </w:r>
     </w:p>
     <w:p>
@@ -2339,12 +3939,36 @@
     </w:p>
     <w:p>
       <w:r>
-        <w:t xml:space="preserve"> 0        0     xxxxxxxxxxxxxxxx        xxxxxxxxxxxxxxxx            x</w:t>
-      </w:r>
-    </w:p>
-    <w:p>
-      <w:r>
-        <w:t xml:space="preserve"> 1        2     0100000100001111        xxxxxxxxxxxxxxxx            x</w:t>
+        <w:t xml:space="preserve"> 0        0     </w:t>
+      </w:r>
+      <w:proofErr w:type="spellStart"/>
+      <w:r>
+        <w:t>xxxxxxxxxxxxxxxx</w:t>
+      </w:r>
+      <w:proofErr w:type="spellEnd"/>
+      <w:r>
+        <w:t xml:space="preserve">        </w:t>
+      </w:r>
+      <w:proofErr w:type="spellStart"/>
+      <w:r>
+        <w:t>xxxxxxxxxxxxxxxx</w:t>
+      </w:r>
+      <w:proofErr w:type="spellEnd"/>
+      <w:r>
+        <w:t xml:space="preserve">            x</w:t>
+      </w:r>
+    </w:p>
+    <w:p>
+      <w:r>
+        <w:t xml:space="preserve"> 1        2     0100000100001111        </w:t>
+      </w:r>
+      <w:proofErr w:type="spellStart"/>
+      <w:r>
+        <w:t>xxxxxxxxxxxxxxxx</w:t>
+      </w:r>
+      <w:proofErr w:type="spellEnd"/>
+      <w:r>
+        <w:t xml:space="preserve">            x</w:t>
       </w:r>
     </w:p>
     <w:p>
@@ -2384,39 +4008,144 @@
     </w:p>
     <w:p>
       <w:r>
-        <w:t>17       18     xxxxxxxxxxxxxxxx        0111101101000000            X</w:t>
-      </w:r>
-    </w:p>
-    <w:p>
-      <w:r>
-        <w:t>19       20     xxxxxxxxxxxxxxxx        xxxxxxxxxxxxxxxx            X</w:t>
-      </w:r>
-    </w:p>
-    <w:p>
-      <w:r>
-        <w:t>21       22     xxxxxxxxxxxxxxxx        xxxxxxxxxxxxxxxx            X</w:t>
-      </w:r>
-    </w:p>
-    <w:p>
-      <w:r>
-        <w:t>23       24     xxxxxxxxxxxxxxxx        xxxxxxxxxxxxxxxx            X</w:t>
-      </w:r>
-    </w:p>
-    <w:p>
-      <w:r>
-        <w:t>25       26     xxxxxxxxxxxxxxxx        xxxxxxxxxxxxxxxx            X</w:t>
-      </w:r>
-    </w:p>
-    <w:p>
-      <w:r>
-        <w:t>27       28     xxxxxxxxxxxxxxxx        xxxxxxxxxxxxxxxx            X</w:t>
-      </w:r>
-    </w:p>
-    <w:p>
-      <w:r>
-        <w:t>29       30     xxxxxxxxxxxxxxxx        xxxxxxxxxxxxxxxx            X</w:t>
-      </w:r>
-    </w:p>
+        <w:t xml:space="preserve">17       18     </w:t>
+      </w:r>
+      <w:proofErr w:type="spellStart"/>
+      <w:r>
+        <w:t>xxxxxxxxxxxxxxxx</w:t>
+      </w:r>
+      <w:proofErr w:type="spellEnd"/>
+      <w:r>
+        <w:t xml:space="preserve">        0111101101000000            X</w:t>
+      </w:r>
+    </w:p>
+    <w:p>
+      <w:r>
+        <w:t xml:space="preserve">19       20     </w:t>
+      </w:r>
+      <w:proofErr w:type="spellStart"/>
+      <w:r>
+        <w:t>xxxxxxxxxxxxxxxx</w:t>
+      </w:r>
+      <w:proofErr w:type="spellEnd"/>
+      <w:r>
+        <w:t xml:space="preserve">        </w:t>
+      </w:r>
+      <w:proofErr w:type="spellStart"/>
+      <w:r>
+        <w:t>xxxxxxxxxxxxxxxx</w:t>
+      </w:r>
+      <w:proofErr w:type="spellEnd"/>
+      <w:r>
+        <w:t xml:space="preserve">            X</w:t>
+      </w:r>
+    </w:p>
+    <w:p>
+      <w:r>
+        <w:t xml:space="preserve">21       22     </w:t>
+      </w:r>
+      <w:proofErr w:type="spellStart"/>
+      <w:r>
+        <w:t>xxxxxxxxxxxxxxxx</w:t>
+      </w:r>
+      <w:proofErr w:type="spellEnd"/>
+      <w:r>
+        <w:t xml:space="preserve">        </w:t>
+      </w:r>
+      <w:proofErr w:type="spellStart"/>
+      <w:r>
+        <w:t>xxxxxxxxxxxxxxxx</w:t>
+      </w:r>
+      <w:proofErr w:type="spellEnd"/>
+      <w:r>
+        <w:t xml:space="preserve">            X</w:t>
+      </w:r>
+    </w:p>
+    <w:p>
+      <w:r>
+        <w:t xml:space="preserve">23       24     </w:t>
+      </w:r>
+      <w:proofErr w:type="spellStart"/>
+      <w:r>
+        <w:t>xxxxxxxxxxxxxxxx</w:t>
+      </w:r>
+      <w:proofErr w:type="spellEnd"/>
+      <w:r>
+        <w:t xml:space="preserve">        </w:t>
+      </w:r>
+      <w:proofErr w:type="spellStart"/>
+      <w:r>
+        <w:t>xxxxxxxxxxxxxxxx</w:t>
+      </w:r>
+      <w:proofErr w:type="spellEnd"/>
+      <w:r>
+        <w:t xml:space="preserve">            X</w:t>
+      </w:r>
+    </w:p>
+    <w:p>
+      <w:r>
+        <w:t xml:space="preserve">25       26     </w:t>
+      </w:r>
+      <w:proofErr w:type="spellStart"/>
+      <w:r>
+        <w:t>xxxxxxxxxxxxxxxx</w:t>
+      </w:r>
+      <w:proofErr w:type="spellEnd"/>
+      <w:r>
+        <w:t xml:space="preserve">        </w:t>
+      </w:r>
+      <w:proofErr w:type="spellStart"/>
+      <w:r>
+        <w:t>xxxxxxxxxxxxxxxx</w:t>
+      </w:r>
+      <w:proofErr w:type="spellEnd"/>
+      <w:r>
+        <w:t xml:space="preserve">            X</w:t>
+      </w:r>
+    </w:p>
+    <w:p>
+      <w:r>
+        <w:t xml:space="preserve">27       28     </w:t>
+      </w:r>
+      <w:proofErr w:type="spellStart"/>
+      <w:r>
+        <w:t>xxxxxxxxxxxxxxxx</w:t>
+      </w:r>
+      <w:proofErr w:type="spellEnd"/>
+      <w:r>
+        <w:t xml:space="preserve">        </w:t>
+      </w:r>
+      <w:proofErr w:type="spellStart"/>
+      <w:r>
+        <w:t>xxxxxxxxxxxxxxxx</w:t>
+      </w:r>
+      <w:proofErr w:type="spellEnd"/>
+      <w:r>
+        <w:t xml:space="preserve">            X</w:t>
+      </w:r>
+    </w:p>
+    <w:p>
+      <w:r>
+        <w:t xml:space="preserve">29       30     </w:t>
+      </w:r>
+      <w:proofErr w:type="spellStart"/>
+      <w:r>
+        <w:t>xxxxxxxxxxxxxxxx</w:t>
+      </w:r>
+      <w:proofErr w:type="spellEnd"/>
+      <w:r>
+        <w:t xml:space="preserve">        </w:t>
+      </w:r>
+      <w:proofErr w:type="spellStart"/>
+      <w:r>
+        <w:t>xxxxxxxxxxxxxxxx</w:t>
+      </w:r>
+      <w:proofErr w:type="spellEnd"/>
+      <w:r>
+        <w:t xml:space="preserve">            X</w:t>
+      </w:r>
+    </w:p>
+    <w:bookmarkEnd w:id="0"/>
     <w:p>
       <w:r>
         <w:t>*/</w:t>
@@ -2433,7 +4162,7 @@
 </file>
 
 <file path=word/numbering.xml><?xml version="1.0" encoding="utf-8"?>
-<w:numbering xmlns:wpc="http://schemas.microsoft.com/office/word/2010/wordprocessingCanvas" xmlns:mo="http://schemas.microsoft.com/office/mac/office/2008/main" xmlns:mc="http://schemas.openxmlformats.org/markup-compatibility/2006" xmlns:mv="urn:schemas-microsoft-com:mac:vml" xmlns:o="urn:schemas-microsoft-com:office:office" xmlns:r="http://schemas.openxmlformats.org/officeDocument/2006/relationships" xmlns:m="http://schemas.openxmlformats.org/officeDocument/2006/math" xmlns:v="urn:schemas-microsoft-com:vml" xmlns:wp14="http://schemas.microsoft.com/office/word/2010/wordprocessingDrawing" xmlns:wp="http://schemas.openxmlformats.org/drawingml/2006/wordprocessingDrawing" xmlns:w10="urn:schemas-microsoft-com:office:word" xmlns:w="http://schemas.openxmlformats.org/wordprocessingml/2006/main" xmlns:w14="http://schemas.microsoft.com/office/word/2010/wordml" xmlns:wpg="http://schemas.microsoft.com/office/word/2010/wordprocessingGroup" xmlns:wpi="http://schemas.microsoft.com/office/word/2010/wordprocessingInk" xmlns:wne="http://schemas.microsoft.com/office/word/2006/wordml" xmlns:wps="http://schemas.microsoft.com/office/word/2010/wordprocessingShape" mc:Ignorable="w14 wp14">
+<w:numbering xmlns:wpc="http://schemas.microsoft.com/office/word/2010/wordprocessingCanvas" xmlns:mc="http://schemas.openxmlformats.org/markup-compatibility/2006" xmlns:o="urn:schemas-microsoft-com:office:office" xmlns:r="http://schemas.openxmlformats.org/officeDocument/2006/relationships" xmlns:m="http://schemas.openxmlformats.org/officeDocument/2006/math" xmlns:v="urn:schemas-microsoft-com:vml" xmlns:wp14="http://schemas.microsoft.com/office/word/2010/wordprocessingDrawing" xmlns:wp="http://schemas.openxmlformats.org/drawingml/2006/wordprocessingDrawing" xmlns:w10="urn:schemas-microsoft-com:office:word" xmlns:w="http://schemas.openxmlformats.org/wordprocessingml/2006/main" xmlns:w14="http://schemas.microsoft.com/office/word/2010/wordml" xmlns:w15="http://schemas.microsoft.com/office/word/2012/wordml" xmlns:wpg="http://schemas.microsoft.com/office/word/2010/wordprocessingGroup" xmlns:wpi="http://schemas.microsoft.com/office/word/2010/wordprocessingInk" xmlns:wne="http://schemas.microsoft.com/office/word/2006/wordml" xmlns:wps="http://schemas.microsoft.com/office/word/2010/wordprocessingShape" mc:Ignorable="w14 w15 wp14">
   <w:abstractNum w:abstractNumId="0">
     <w:nsid w:val="18EF3430"/>
     <w:multiLevelType w:val="multilevel"/>
@@ -3706,7 +5435,7 @@
 </file>
 
 <file path=word/styles.xml><?xml version="1.0" encoding="utf-8"?>
-<w:styles xmlns:mc="http://schemas.openxmlformats.org/markup-compatibility/2006" xmlns:r="http://schemas.openxmlformats.org/officeDocument/2006/relationships" xmlns:w="http://schemas.openxmlformats.org/wordprocessingml/2006/main" xmlns:w14="http://schemas.microsoft.com/office/word/2010/wordml" mc:Ignorable="w14">
+<w:styles xmlns:mc="http://schemas.openxmlformats.org/markup-compatibility/2006" xmlns:r="http://schemas.openxmlformats.org/officeDocument/2006/relationships" xmlns:w="http://schemas.openxmlformats.org/wordprocessingml/2006/main" xmlns:w14="http://schemas.microsoft.com/office/word/2010/wordml" xmlns:w15="http://schemas.microsoft.com/office/word/2012/wordml" mc:Ignorable="w14 w15">
   <w:docDefaults>
     <w:rPrDefault>
       <w:rPr>
@@ -3722,527 +5451,369 @@
       </w:pPr>
     </w:pPrDefault>
   </w:docDefaults>
-  <w:latentStyles w:defLockedState="0" w:defUIPriority="99" w:defSemiHidden="1" w:defUnhideWhenUsed="1" w:defQFormat="0" w:count="276">
-    <w:lsdException w:name="Normal" w:semiHidden="0" w:uiPriority="0" w:unhideWhenUsed="0" w:qFormat="1"/>
-    <w:lsdException w:name="heading 1" w:semiHidden="0" w:uiPriority="9" w:unhideWhenUsed="0" w:qFormat="1"/>
-    <w:lsdException w:name="heading 2" w:uiPriority="9" w:qFormat="1"/>
-    <w:lsdException w:name="heading 3" w:uiPriority="9" w:qFormat="1"/>
-    <w:lsdException w:name="heading 4" w:uiPriority="9" w:qFormat="1"/>
-    <w:lsdException w:name="heading 5" w:uiPriority="9" w:qFormat="1"/>
-    <w:lsdException w:name="heading 6" w:uiPriority="9" w:qFormat="1"/>
-    <w:lsdException w:name="heading 7" w:uiPriority="9" w:qFormat="1"/>
-    <w:lsdException w:name="heading 8" w:uiPriority="9" w:qFormat="1"/>
-    <w:lsdException w:name="heading 9" w:uiPriority="9" w:qFormat="1"/>
-    <w:lsdException w:name="toc 1" w:uiPriority="39"/>
-    <w:lsdException w:name="toc 2" w:uiPriority="39"/>
-    <w:lsdException w:name="toc 3" w:uiPriority="39"/>
-    <w:lsdException w:name="toc 4" w:uiPriority="39"/>
-    <w:lsdException w:name="toc 5" w:uiPriority="39"/>
-    <w:lsdException w:name="toc 6" w:uiPriority="39"/>
-    <w:lsdException w:name="toc 7" w:uiPriority="39"/>
-    <w:lsdException w:name="toc 8" w:uiPriority="39"/>
-    <w:lsdException w:name="toc 9" w:uiPriority="39"/>
-    <w:lsdException w:name="caption" w:uiPriority="35" w:qFormat="1"/>
-    <w:lsdException w:name="Title" w:semiHidden="0" w:uiPriority="10" w:unhideWhenUsed="0" w:qFormat="1"/>
-    <w:lsdException w:name="Default Paragraph Font" w:uiPriority="1"/>
-    <w:lsdException w:name="Subtitle" w:semiHidden="0" w:uiPriority="11" w:unhideWhenUsed="0" w:qFormat="1"/>
-    <w:lsdException w:name="Strong" w:semiHidden="0" w:uiPriority="22" w:unhideWhenUsed="0" w:qFormat="1"/>
-    <w:lsdException w:name="Emphasis" w:semiHidden="0" w:uiPriority="20" w:unhideWhenUsed="0" w:qFormat="1"/>
-    <w:lsdException w:name="Table Grid" w:semiHidden="0" w:uiPriority="39" w:unhideWhenUsed="0"/>
-    <w:lsdException w:name="Note Level 1" w:semiHidden="0" w:unhideWhenUsed="0"/>
-    <w:lsdException w:name="Note Level 2" w:semiHidden="0" w:unhideWhenUsed="0"/>
-    <w:lsdException w:name="Note Level 3" w:semiHidden="0" w:unhideWhenUsed="0"/>
-    <w:lsdException w:name="Note Level 4" w:semiHidden="0" w:unhideWhenUsed="0"/>
-    <w:lsdException w:name="Note Level 5" w:semiHidden="0" w:unhideWhenUsed="0"/>
-    <w:lsdException w:name="Note Level 6" w:semiHidden="0" w:unhideWhenUsed="0"/>
-    <w:lsdException w:name="Note Level 7" w:semiHidden="0" w:unhideWhenUsed="0"/>
-    <w:lsdException w:name="Note Level 8" w:semiHidden="0" w:unhideWhenUsed="0"/>
-    <w:lsdException w:name="Note Level 9" w:semiHidden="0" w:unhideWhenUsed="0"/>
-    <w:lsdException w:name="Placeholder Text" w:unhideWhenUsed="0"/>
-    <w:lsdException w:name="No Spacing" w:semiHidden="0" w:uiPriority="1" w:unhideWhenUsed="0" w:qFormat="1"/>
-    <w:lsdException w:name="Light Shading" w:semiHidden="0" w:uiPriority="60" w:unhideWhenUsed="0"/>
-    <w:lsdException w:name="Light List" w:semiHidden="0" w:uiPriority="61" w:unhideWhenUsed="0"/>
-    <w:lsdException w:name="Light Grid" w:semiHidden="0" w:uiPriority="62" w:unhideWhenUsed="0"/>
-    <w:lsdException w:name="Medium Shading 1" w:semiHidden="0" w:uiPriority="63" w:unhideWhenUsed="0"/>
-    <w:lsdException w:name="Medium Shading 2" w:semiHidden="0" w:uiPriority="64" w:unhideWhenUsed="0"/>
-    <w:lsdException w:name="Medium List 1" w:semiHidden="0" w:uiPriority="65" w:unhideWhenUsed="0"/>
-    <w:lsdException w:name="Medium List 2" w:semiHidden="0" w:uiPriority="66" w:unhideWhenUsed="0"/>
-    <w:lsdException w:name="Medium Grid 1" w:semiHidden="0" w:uiPriority="67" w:unhideWhenUsed="0"/>
-    <w:lsdException w:name="Medium Grid 2" w:semiHidden="0" w:uiPriority="68" w:unhideWhenUsed="0"/>
-    <w:lsdException w:name="Medium Grid 3" w:semiHidden="0" w:uiPriority="69" w:unhideWhenUsed="0"/>
-    <w:lsdException w:name="Dark List" w:semiHidden="0" w:uiPriority="70" w:unhideWhenUsed="0"/>
-    <w:lsdException w:name="Colorful Shading" w:semiHidden="0" w:uiPriority="71" w:unhideWhenUsed="0"/>
-    <w:lsdException w:name="Colorful List" w:semiHidden="0" w:uiPriority="72" w:unhideWhenUsed="0"/>
-    <w:lsdException w:name="Colorful Grid" w:semiHidden="0" w:uiPriority="73" w:unhideWhenUsed="0"/>
-    <w:lsdException w:name="Light Shading Accent 1" w:semiHidden="0" w:uiPriority="60" w:unhideWhenUsed="0"/>
-    <w:lsdException w:name="Light List Accent 1" w:semiHidden="0" w:uiPriority="61" w:unhideWhenUsed="0"/>
-    <w:lsdException w:name="Light Grid Accent 1" w:semiHidden="0" w:uiPriority="62" w:unhideWhenUsed="0"/>
-    <w:lsdException w:name="Medium Shading 1 Accent 1" w:semiHidden="0" w:uiPriority="63" w:unhideWhenUsed="0"/>
-    <w:lsdException w:name="Medium Shading 2 Accent 1" w:semiHidden="0" w:uiPriority="64" w:unhideWhenUsed="0"/>
-    <w:lsdException w:name="Medium List 1 Accent 1" w:semiHidden="0" w:uiPriority="65" w:unhideWhenUsed="0"/>
-    <w:lsdException w:name="Revision" w:unhideWhenUsed="0"/>
-    <w:lsdException w:name="List Paragraph" w:semiHidden="0" w:uiPriority="34" w:unhideWhenUsed="0" w:qFormat="1"/>
-    <w:lsdException w:name="Quote" w:semiHidden="0" w:uiPriority="29" w:unhideWhenUsed="0" w:qFormat="1"/>
-    <w:lsdException w:name="Intense Quote" w:semiHidden="0" w:uiPriority="30" w:unhideWhenUsed="0" w:qFormat="1"/>
-    <w:lsdException w:name="Medium List 2 Accent 1" w:semiHidden="0" w:uiPriority="66" w:unhideWhenUsed="0"/>
-    <w:lsdException w:name="Medium Grid 1 Accent 1" w:semiHidden="0" w:uiPriority="67" w:unhideWhenUsed="0"/>
-    <w:lsdException w:name="Medium Grid 2 Accent 1" w:semiHidden="0" w:uiPriority="68" w:unhideWhenUsed="0"/>
-    <w:lsdException w:name="Medium Grid 3 Accent 1" w:semiHidden="0" w:uiPriority="69" w:unhideWhenUsed="0"/>
-    <w:lsdException w:name="Dark List Accent 1" w:semiHidden="0" w:uiPriority="70" w:unhideWhenUsed="0"/>
-    <w:lsdException w:name="Colorful Shading Accent 1" w:semiHidden="0" w:uiPriority="71" w:unhideWhenUsed="0"/>
-    <w:lsdException w:name="Colorful List Accent 1" w:semiHidden="0" w:uiPriority="72" w:unhideWhenUsed="0"/>
-    <w:lsdException w:name="Colorful Grid Accent 1" w:semiHidden="0" w:uiPriority="73" w:unhideWhenUsed="0"/>
-    <w:lsdException w:name="Light Shading Accent 2" w:semiHidden="0" w:uiPriority="60" w:unhideWhenUsed="0"/>
-    <w:lsdException w:name="Light List Accent 2" w:semiHidden="0" w:uiPriority="61" w:unhideWhenUsed="0"/>
-    <w:lsdException w:name="Light Grid Accent 2" w:semiHidden="0" w:uiPriority="62" w:unhideWhenUsed="0"/>
-    <w:lsdException w:name="Medium Shading 1 Accent 2" w:semiHidden="0" w:uiPriority="63" w:unhideWhenUsed="0"/>
-    <w:lsdException w:name="Medium Shading 2 Accent 2" w:semiHidden="0" w:uiPriority="64" w:unhideWhenUsed="0"/>
-    <w:lsdException w:name="Medium List 1 Accent 2" w:semiHidden="0" w:uiPriority="65" w:unhideWhenUsed="0"/>
-    <w:lsdException w:name="Medium List 2 Accent 2" w:semiHidden="0" w:uiPriority="66" w:unhideWhenUsed="0"/>
-    <w:lsdException w:name="Medium Grid 1 Accent 2" w:semiHidden="0" w:uiPriority="67" w:unhideWhenUsed="0"/>
-    <w:lsdException w:name="Medium Grid 2 Accent 2" w:semiHidden="0" w:uiPriority="68" w:unhideWhenUsed="0"/>
-    <w:lsdException w:name="Medium Grid 3 Accent 2" w:semiHidden="0" w:uiPriority="69" w:unhideWhenUsed="0"/>
-    <w:lsdException w:name="Dark List Accent 2" w:semiHidden="0" w:uiPriority="70" w:unhideWhenUsed="0"/>
-    <w:lsdException w:name="Colorful Shading Accent 2" w:semiHidden="0" w:uiPriority="71" w:unhideWhenUsed="0"/>
-    <w:lsdException w:name="Colorful List Accent 2" w:semiHidden="0" w:uiPriority="72" w:unhideWhenUsed="0"/>
-    <w:lsdException w:name="Colorful Grid Accent 2" w:semiHidden="0" w:uiPriority="73" w:unhideWhenUsed="0"/>
-    <w:lsdException w:name="Light Shading Accent 3" w:semiHidden="0" w:uiPriority="60" w:unhideWhenUsed="0"/>
-    <w:lsdException w:name="Light List Accent 3" w:semiHidden="0" w:uiPriority="61" w:unhideWhenUsed="0"/>
-    <w:lsdException w:name="Light Grid Accent 3" w:semiHidden="0" w:uiPriority="62" w:unhideWhenUsed="0"/>
-    <w:lsdException w:name="Medium Shading 1 Accent 3" w:semiHidden="0" w:uiPriority="63" w:unhideWhenUsed="0"/>
-    <w:lsdException w:name="Medium Shading 2 Accent 3" w:semiHidden="0" w:uiPriority="64" w:unhideWhenUsed="0"/>
-    <w:lsdException w:name="Medium List 1 Accent 3" w:semiHidden="0" w:uiPriority="65" w:unhideWhenUsed="0"/>
-    <w:lsdException w:name="Medium List 2 Accent 3" w:semiHidden="0" w:uiPriority="66" w:unhideWhenUsed="0"/>
-    <w:lsdException w:name="Medium Grid 1 Accent 3" w:semiHidden="0" w:uiPriority="67" w:unhideWhenUsed="0"/>
-    <w:lsdException w:name="Medium Grid 2 Accent 3" w:semiHidden="0" w:uiPriority="68" w:unhideWhenUsed="0"/>
-    <w:lsdException w:name="Medium Grid 3 Accent 3" w:semiHidden="0" w:uiPriority="69" w:unhideWhenUsed="0"/>
-    <w:lsdException w:name="Dark List Accent 3" w:semiHidden="0" w:uiPriority="70" w:unhideWhenUsed="0"/>
-    <w:lsdException w:name="Colorful Shading Accent 3" w:semiHidden="0" w:uiPriority="71" w:unhideWhenUsed="0"/>
-    <w:lsdException w:name="Colorful List Accent 3" w:semiHidden="0" w:uiPriority="72" w:unhideWhenUsed="0"/>
-    <w:lsdException w:name="Colorful Grid Accent 3" w:semiHidden="0" w:uiPriority="73" w:unhideWhenUsed="0"/>
-    <w:lsdException w:name="Light Shading Accent 4" w:semiHidden="0" w:uiPriority="60" w:unhideWhenUsed="0"/>
-    <w:lsdException w:name="Light List Accent 4" w:semiHidden="0" w:uiPriority="61" w:unhideWhenUsed="0"/>
-    <w:lsdException w:name="Light Grid Accent 4" w:semiHidden="0" w:uiPriority="62" w:unhideWhenUsed="0"/>
-    <w:lsdException w:name="Medium Shading 1 Accent 4" w:semiHidden="0" w:uiPriority="63" w:unhideWhenUsed="0"/>
-    <w:lsdException w:name="Medium Shading 2 Accent 4" w:semiHidden="0" w:uiPriority="64" w:unhideWhenUsed="0"/>
-    <w:lsdException w:name="Medium List 1 Accent 4" w:semiHidden="0" w:uiPriority="65" w:unhideWhenUsed="0"/>
-    <w:lsdException w:name="Medium List 2 Accent 4" w:semiHidden="0" w:uiPriority="66" w:unhideWhenUsed="0"/>
-    <w:lsdException w:name="Medium Grid 1 Accent 4" w:semiHidden="0" w:uiPriority="67" w:unhideWhenUsed="0"/>
-    <w:lsdException w:name="Medium Grid 2 Accent 4" w:semiHidden="0" w:uiPriority="68" w:unhideWhenUsed="0"/>
-    <w:lsdException w:name="Medium Grid 3 Accent 4" w:semiHidden="0" w:uiPriority="69" w:unhideWhenUsed="0"/>
-    <w:lsdException w:name="Dark List Accent 4" w:semiHidden="0" w:uiPriority="70" w:unhideWhenUsed="0"/>
-    <w:lsdException w:name="Colorful Shading Accent 4" w:semiHidden="0" w:uiPriority="71" w:unhideWhenUsed="0"/>
-    <w:lsdException w:name="Colorful List Accent 4" w:semiHidden="0" w:uiPriority="72" w:unhideWhenUsed="0"/>
-    <w:lsdException w:name="Colorful Grid Accent 4" w:semiHidden="0" w:uiPriority="73" w:unhideWhenUsed="0"/>
-    <w:lsdException w:name="Light Shading Accent 5" w:semiHidden="0" w:uiPriority="60" w:unhideWhenUsed="0"/>
-    <w:lsdException w:name="Light List Accent 5" w:semiHidden="0" w:uiPriority="61" w:unhideWhenUsed="0"/>
-    <w:lsdException w:name="Light Grid Accent 5" w:semiHidden="0" w:uiPriority="62" w:unhideWhenUsed="0"/>
-    <w:lsdException w:name="Medium Shading 1 Accent 5" w:semiHidden="0" w:uiPriority="63" w:unhideWhenUsed="0"/>
-    <w:lsdException w:name="Medium Shading 2 Accent 5" w:semiHidden="0" w:uiPriority="64" w:unhideWhenUsed="0"/>
-    <w:lsdException w:name="Medium List 1 Accent 5" w:semiHidden="0" w:uiPriority="65" w:unhideWhenUsed="0"/>
-    <w:lsdException w:name="Medium List 2 Accent 5" w:semiHidden="0" w:uiPriority="66" w:unhideWhenUsed="0"/>
-    <w:lsdException w:name="Medium Grid 1 Accent 5" w:semiHidden="0" w:uiPriority="67" w:unhideWhenUsed="0"/>
-    <w:lsdException w:name="Medium Grid 2 Accent 5" w:semiHidden="0" w:uiPriority="68" w:unhideWhenUsed="0"/>
-    <w:lsdException w:name="Medium Grid 3 Accent 5" w:semiHidden="0" w:uiPriority="69" w:unhideWhenUsed="0"/>
-    <w:lsdException w:name="Dark List Accent 5" w:semiHidden="0" w:uiPriority="70" w:unhideWhenUsed="0"/>
-    <w:lsdException w:name="Colorful Shading Accent 5" w:semiHidden="0" w:uiPriority="71" w:unhideWhenUsed="0"/>
-    <w:lsdException w:name="Colorful List Accent 5" w:semiHidden="0" w:uiPriority="72" w:unhideWhenUsed="0"/>
-    <w:lsdException w:name="Colorful Grid Accent 5" w:semiHidden="0" w:uiPriority="73" w:unhideWhenUsed="0"/>
-    <w:lsdException w:name="Light Shading Accent 6" w:semiHidden="0" w:uiPriority="60" w:unhideWhenUsed="0"/>
-    <w:lsdException w:name="Light List Accent 6" w:semiHidden="0" w:uiPriority="61" w:unhideWhenUsed="0"/>
-    <w:lsdException w:name="Light Grid Accent 6" w:semiHidden="0" w:uiPriority="62" w:unhideWhenUsed="0"/>
-    <w:lsdException w:name="Medium Shading 1 Accent 6" w:semiHidden="0" w:uiPriority="63" w:unhideWhenUsed="0"/>
-    <w:lsdException w:name="Medium Shading 2 Accent 6" w:semiHidden="0" w:uiPriority="64" w:unhideWhenUsed="0"/>
-    <w:lsdException w:name="Medium List 1 Accent 6" w:semiHidden="0" w:uiPriority="65" w:unhideWhenUsed="0"/>
-    <w:lsdException w:name="Medium List 2 Accent 6" w:semiHidden="0" w:uiPriority="66" w:unhideWhenUsed="0"/>
-    <w:lsdException w:name="Medium Grid 1 Accent 6" w:semiHidden="0" w:uiPriority="67" w:unhideWhenUsed="0"/>
-    <w:lsdException w:name="Medium Grid 2 Accent 6" w:semiHidden="0" w:uiPriority="68" w:unhideWhenUsed="0"/>
-    <w:lsdException w:name="Medium Grid 3 Accent 6" w:semiHidden="0" w:uiPriority="69" w:unhideWhenUsed="0"/>
-    <w:lsdException w:name="Dark List Accent 6" w:semiHidden="0" w:uiPriority="70" w:unhideWhenUsed="0"/>
-    <w:lsdException w:name="Colorful Shading Accent 6" w:semiHidden="0" w:uiPriority="71" w:unhideWhenUsed="0"/>
-    <w:lsdException w:name="Colorful List Accent 6" w:semiHidden="0" w:uiPriority="72" w:unhideWhenUsed="0"/>
-    <w:lsdException w:name="Colorful Grid Accent 6" w:semiHidden="0" w:uiPriority="73" w:unhideWhenUsed="0"/>
-    <w:lsdException w:name="Subtle Emphasis" w:semiHidden="0" w:uiPriority="19" w:unhideWhenUsed="0" w:qFormat="1"/>
-    <w:lsdException w:name="Intense Emphasis" w:semiHidden="0" w:uiPriority="21" w:unhideWhenUsed="0" w:qFormat="1"/>
-    <w:lsdException w:name="Subtle Reference" w:semiHidden="0" w:uiPriority="31" w:unhideWhenUsed="0" w:qFormat="1"/>
-    <w:lsdException w:name="Intense Reference" w:semiHidden="0" w:uiPriority="32" w:unhideWhenUsed="0" w:qFormat="1"/>
-    <w:lsdException w:name="Book Title" w:semiHidden="0" w:uiPriority="33" w:unhideWhenUsed="0" w:qFormat="1"/>
-    <w:lsdException w:name="Bibliography" w:uiPriority="37"/>
-    <w:lsdException w:name="TOC Heading" w:uiPriority="39" w:qFormat="1"/>
-  </w:latentStyles>
-  <w:style w:type="paragraph" w:default="1" w:styleId="Normal">
-    <w:name w:val="Normal"/>
-    <w:qFormat/>
-  </w:style>
-  <w:style w:type="paragraph" w:styleId="Heading1">
-    <w:name w:val="heading 1"/>
-    <w:basedOn w:val="Normal"/>
-    <w:next w:val="Normal"/>
-    <w:link w:val="Heading1Char"/>
-    <w:uiPriority w:val="9"/>
-    <w:qFormat/>
-    <w:rsid w:val="00520DB9"/>
-    <w:pPr>
-      <w:keepNext/>
-      <w:keepLines/>
-      <w:spacing w:before="240" w:after="0"/>
-      <w:outlineLvl w:val="0"/>
-    </w:pPr>
-    <w:rPr>
-      <w:rFonts w:asciiTheme="majorHAnsi" w:eastAsiaTheme="majorEastAsia" w:hAnsiTheme="majorHAnsi" w:cstheme="majorBidi"/>
-      <w:color w:val="2E74B5" w:themeColor="accent1" w:themeShade="BF"/>
-      <w:sz w:val="32"/>
-      <w:szCs w:val="32"/>
-    </w:rPr>
-  </w:style>
-  <w:style w:type="paragraph" w:styleId="Heading2">
-    <w:name w:val="heading 2"/>
-    <w:basedOn w:val="Normal"/>
-    <w:next w:val="Normal"/>
-    <w:link w:val="Heading2Char"/>
-    <w:uiPriority w:val="9"/>
-    <w:unhideWhenUsed/>
-    <w:qFormat/>
-    <w:rsid w:val="00520DB9"/>
-    <w:pPr>
-      <w:keepNext/>
-      <w:keepLines/>
-      <w:spacing w:before="40" w:after="0"/>
-      <w:outlineLvl w:val="1"/>
-    </w:pPr>
-    <w:rPr>
-      <w:rFonts w:asciiTheme="majorHAnsi" w:eastAsiaTheme="majorEastAsia" w:hAnsiTheme="majorHAnsi" w:cstheme="majorBidi"/>
-      <w:color w:val="2E74B5" w:themeColor="accent1" w:themeShade="BF"/>
-      <w:sz w:val="26"/>
-      <w:szCs w:val="26"/>
-    </w:rPr>
-  </w:style>
-  <w:style w:type="character" w:default="1" w:styleId="DefaultParagraphFont">
-    <w:name w:val="Default Paragraph Font"/>
-    <w:uiPriority w:val="1"/>
-    <w:semiHidden/>
-    <w:unhideWhenUsed/>
-  </w:style>
-  <w:style w:type="table" w:default="1" w:styleId="TableNormal">
-    <w:name w:val="Normal Table"/>
-    <w:uiPriority w:val="99"/>
-    <w:semiHidden/>
-    <w:unhideWhenUsed/>
-    <w:tblPr>
-      <w:tblInd w:w="0" w:type="dxa"/>
-      <w:tblCellMar>
-        <w:top w:w="0" w:type="dxa"/>
-        <w:left w:w="108" w:type="dxa"/>
-        <w:bottom w:w="0" w:type="dxa"/>
-        <w:right w:w="108" w:type="dxa"/>
-      </w:tblCellMar>
-    </w:tblPr>
-  </w:style>
-  <w:style w:type="numbering" w:default="1" w:styleId="NoList">
-    <w:name w:val="No List"/>
-    <w:uiPriority w:val="99"/>
-    <w:semiHidden/>
-    <w:unhideWhenUsed/>
-  </w:style>
-  <w:style w:type="paragraph" w:styleId="Title">
-    <w:name w:val="Title"/>
-    <w:basedOn w:val="Normal"/>
-    <w:next w:val="Normal"/>
-    <w:link w:val="TitleChar"/>
-    <w:uiPriority w:val="10"/>
-    <w:qFormat/>
-    <w:rsid w:val="00520DB9"/>
-    <w:pPr>
-      <w:spacing w:after="0" w:line="240" w:lineRule="auto"/>
-      <w:contextualSpacing/>
-    </w:pPr>
-    <w:rPr>
-      <w:rFonts w:asciiTheme="majorHAnsi" w:eastAsiaTheme="majorEastAsia" w:hAnsiTheme="majorHAnsi" w:cstheme="majorBidi"/>
-      <w:spacing w:val="-10"/>
-      <w:kern w:val="28"/>
-      <w:sz w:val="56"/>
-      <w:szCs w:val="56"/>
-    </w:rPr>
-  </w:style>
-  <w:style w:type="character" w:customStyle="1" w:styleId="TitleChar">
-    <w:name w:val="Title Char"/>
-    <w:basedOn w:val="DefaultParagraphFont"/>
-    <w:link w:val="Title"/>
-    <w:uiPriority w:val="10"/>
-    <w:rsid w:val="00520DB9"/>
-    <w:rPr>
-      <w:rFonts w:asciiTheme="majorHAnsi" w:eastAsiaTheme="majorEastAsia" w:hAnsiTheme="majorHAnsi" w:cstheme="majorBidi"/>
-      <w:spacing w:val="-10"/>
-      <w:kern w:val="28"/>
-      <w:sz w:val="56"/>
-      <w:szCs w:val="56"/>
-    </w:rPr>
-  </w:style>
-  <w:style w:type="paragraph" w:styleId="Subtitle">
-    <w:name w:val="Subtitle"/>
-    <w:basedOn w:val="Normal"/>
-    <w:next w:val="Normal"/>
-    <w:link w:val="SubtitleChar"/>
-    <w:uiPriority w:val="11"/>
-    <w:qFormat/>
-    <w:rsid w:val="00520DB9"/>
-    <w:pPr>
-      <w:numPr>
-        <w:ilvl w:val="1"/>
-      </w:numPr>
-    </w:pPr>
-    <w:rPr>
-      <w:rFonts w:eastAsiaTheme="minorEastAsia"/>
-      <w:color w:val="5A5A5A" w:themeColor="text1" w:themeTint="A5"/>
-      <w:spacing w:val="15"/>
-    </w:rPr>
-  </w:style>
-  <w:style w:type="character" w:customStyle="1" w:styleId="SubtitleChar">
-    <w:name w:val="Subtitle Char"/>
-    <w:basedOn w:val="DefaultParagraphFont"/>
-    <w:link w:val="Subtitle"/>
-    <w:uiPriority w:val="11"/>
-    <w:rsid w:val="00520DB9"/>
-    <w:rPr>
-      <w:rFonts w:eastAsiaTheme="minorEastAsia"/>
-      <w:color w:val="5A5A5A" w:themeColor="text1" w:themeTint="A5"/>
-      <w:spacing w:val="15"/>
-    </w:rPr>
-  </w:style>
-  <w:style w:type="character" w:customStyle="1" w:styleId="Heading1Char">
-    <w:name w:val="Heading 1 Char"/>
-    <w:basedOn w:val="DefaultParagraphFont"/>
-    <w:link w:val="Heading1"/>
-    <w:uiPriority w:val="9"/>
-    <w:rsid w:val="00520DB9"/>
-    <w:rPr>
-      <w:rFonts w:asciiTheme="majorHAnsi" w:eastAsiaTheme="majorEastAsia" w:hAnsiTheme="majorHAnsi" w:cstheme="majorBidi"/>
-      <w:color w:val="2E74B5" w:themeColor="accent1" w:themeShade="BF"/>
-      <w:sz w:val="32"/>
-      <w:szCs w:val="32"/>
-    </w:rPr>
-  </w:style>
-  <w:style w:type="character" w:customStyle="1" w:styleId="Heading2Char">
-    <w:name w:val="Heading 2 Char"/>
-    <w:basedOn w:val="DefaultParagraphFont"/>
-    <w:link w:val="Heading2"/>
-    <w:uiPriority w:val="9"/>
-    <w:rsid w:val="00520DB9"/>
-    <w:rPr>
-      <w:rFonts w:asciiTheme="majorHAnsi" w:eastAsiaTheme="majorEastAsia" w:hAnsiTheme="majorHAnsi" w:cstheme="majorBidi"/>
-      <w:color w:val="2E74B5" w:themeColor="accent1" w:themeShade="BF"/>
-      <w:sz w:val="26"/>
-      <w:szCs w:val="26"/>
-    </w:rPr>
-  </w:style>
-  <w:style w:type="paragraph" w:styleId="ListParagraph">
-    <w:name w:val="List Paragraph"/>
-    <w:basedOn w:val="Normal"/>
-    <w:uiPriority w:val="34"/>
-    <w:qFormat/>
-    <w:rsid w:val="00A40521"/>
-    <w:pPr>
-      <w:ind w:left="720"/>
-      <w:contextualSpacing/>
-    </w:pPr>
-  </w:style>
-  <w:style w:type="paragraph" w:styleId="BalloonText">
-    <w:name w:val="Balloon Text"/>
-    <w:basedOn w:val="Normal"/>
-    <w:link w:val="BalloonTextChar"/>
-    <w:uiPriority w:val="99"/>
-    <w:semiHidden/>
-    <w:unhideWhenUsed/>
-    <w:rsid w:val="005833CF"/>
-    <w:pPr>
-      <w:spacing w:after="0" w:line="240" w:lineRule="auto"/>
-    </w:pPr>
-    <w:rPr>
-      <w:rFonts w:ascii="Lucida Grande" w:hAnsi="Lucida Grande" w:cs="Lucida Grande"/>
-      <w:sz w:val="18"/>
-      <w:szCs w:val="18"/>
-    </w:rPr>
-  </w:style>
-  <w:style w:type="character" w:customStyle="1" w:styleId="BalloonTextChar">
-    <w:name w:val="Balloon Text Char"/>
-    <w:basedOn w:val="DefaultParagraphFont"/>
-    <w:link w:val="BalloonText"/>
-    <w:uiPriority w:val="99"/>
-    <w:semiHidden/>
-    <w:rsid w:val="005833CF"/>
-    <w:rPr>
-      <w:rFonts w:ascii="Lucida Grande" w:hAnsi="Lucida Grande" w:cs="Lucida Grande"/>
-      <w:sz w:val="18"/>
-      <w:szCs w:val="18"/>
-    </w:rPr>
-  </w:style>
-</w:styles>
-</file>
-
-<file path=word/stylesWithEffects.xml><?xml version="1.0" encoding="utf-8"?>
-<w:styles xmlns:wpc="http://schemas.microsoft.com/office/word/2010/wordprocessingCanvas" xmlns:mo="http://schemas.microsoft.com/office/mac/office/2008/main" xmlns:mc="http://schemas.openxmlformats.org/markup-compatibility/2006" xmlns:mv="urn:schemas-microsoft-com:mac:vml" xmlns:o="urn:schemas-microsoft-com:office:office" xmlns:r="http://schemas.openxmlformats.org/officeDocument/2006/relationships" xmlns:m="http://schemas.openxmlformats.org/officeDocument/2006/math" xmlns:v="urn:schemas-microsoft-com:vml" xmlns:wp14="http://schemas.microsoft.com/office/word/2010/wordprocessingDrawing" xmlns:wp="http://schemas.openxmlformats.org/drawingml/2006/wordprocessingDrawing" xmlns:w10="urn:schemas-microsoft-com:office:word" xmlns:w="http://schemas.openxmlformats.org/wordprocessingml/2006/main" xmlns:w14="http://schemas.microsoft.com/office/word/2010/wordml" xmlns:wpg="http://schemas.microsoft.com/office/word/2010/wordprocessingGroup" xmlns:wpi="http://schemas.microsoft.com/office/word/2010/wordprocessingInk" xmlns:wne="http://schemas.microsoft.com/office/word/2006/wordml" xmlns:wps="http://schemas.microsoft.com/office/word/2010/wordprocessingShape" mc:Ignorable="w14 wp14">
-  <w:docDefaults>
-    <w:rPrDefault>
-      <w:rPr>
-        <w:rFonts w:asciiTheme="minorHAnsi" w:eastAsiaTheme="minorHAnsi" w:hAnsiTheme="minorHAnsi" w:cstheme="minorBidi"/>
-        <w:sz w:val="22"/>
-        <w:szCs w:val="22"/>
-        <w:lang w:val="en-US" w:eastAsia="en-US" w:bidi="ar-SA"/>
-      </w:rPr>
-    </w:rPrDefault>
-    <w:pPrDefault>
-      <w:pPr>
-        <w:spacing w:after="160" w:line="259" w:lineRule="auto"/>
-      </w:pPr>
-    </w:pPrDefault>
-  </w:docDefaults>
-  <w:latentStyles w:defLockedState="0" w:defUIPriority="99" w:defSemiHidden="1" w:defUnhideWhenUsed="1" w:defQFormat="0" w:count="276">
-    <w:lsdException w:name="Normal" w:semiHidden="0" w:uiPriority="0" w:unhideWhenUsed="0" w:qFormat="1"/>
-    <w:lsdException w:name="heading 1" w:semiHidden="0" w:uiPriority="9" w:unhideWhenUsed="0" w:qFormat="1"/>
-    <w:lsdException w:name="heading 2" w:uiPriority="9" w:qFormat="1"/>
-    <w:lsdException w:name="heading 3" w:uiPriority="9" w:qFormat="1"/>
-    <w:lsdException w:name="heading 4" w:uiPriority="9" w:qFormat="1"/>
-    <w:lsdException w:name="heading 5" w:uiPriority="9" w:qFormat="1"/>
-    <w:lsdException w:name="heading 6" w:uiPriority="9" w:qFormat="1"/>
-    <w:lsdException w:name="heading 7" w:uiPriority="9" w:qFormat="1"/>
-    <w:lsdException w:name="heading 8" w:uiPriority="9" w:qFormat="1"/>
-    <w:lsdException w:name="heading 9" w:uiPriority="9" w:qFormat="1"/>
-    <w:lsdException w:name="toc 1" w:uiPriority="39"/>
-    <w:lsdException w:name="toc 2" w:uiPriority="39"/>
-    <w:lsdException w:name="toc 3" w:uiPriority="39"/>
-    <w:lsdException w:name="toc 4" w:uiPriority="39"/>
-    <w:lsdException w:name="toc 5" w:uiPriority="39"/>
-    <w:lsdException w:name="toc 6" w:uiPriority="39"/>
-    <w:lsdException w:name="toc 7" w:uiPriority="39"/>
-    <w:lsdException w:name="toc 8" w:uiPriority="39"/>
-    <w:lsdException w:name="toc 9" w:uiPriority="39"/>
-    <w:lsdException w:name="caption" w:uiPriority="35" w:qFormat="1"/>
-    <w:lsdException w:name="Title" w:semiHidden="0" w:uiPriority="10" w:unhideWhenUsed="0" w:qFormat="1"/>
-    <w:lsdException w:name="Default Paragraph Font" w:uiPriority="1"/>
-    <w:lsdException w:name="Subtitle" w:semiHidden="0" w:uiPriority="11" w:unhideWhenUsed="0" w:qFormat="1"/>
-    <w:lsdException w:name="Strong" w:semiHidden="0" w:uiPriority="22" w:unhideWhenUsed="0" w:qFormat="1"/>
-    <w:lsdException w:name="Emphasis" w:semiHidden="0" w:uiPriority="20" w:unhideWhenUsed="0" w:qFormat="1"/>
-    <w:lsdException w:name="Table Grid" w:semiHidden="0" w:uiPriority="39" w:unhideWhenUsed="0"/>
-    <w:lsdException w:name="Note Level 1" w:semiHidden="0" w:unhideWhenUsed="0"/>
-    <w:lsdException w:name="Note Level 2" w:semiHidden="0" w:unhideWhenUsed="0"/>
-    <w:lsdException w:name="Note Level 3" w:semiHidden="0" w:unhideWhenUsed="0"/>
-    <w:lsdException w:name="Note Level 4" w:semiHidden="0" w:unhideWhenUsed="0"/>
-    <w:lsdException w:name="Note Level 5" w:semiHidden="0" w:unhideWhenUsed="0"/>
-    <w:lsdException w:name="Note Level 6" w:semiHidden="0" w:unhideWhenUsed="0"/>
-    <w:lsdException w:name="Note Level 7" w:semiHidden="0" w:unhideWhenUsed="0"/>
-    <w:lsdException w:name="Note Level 8" w:semiHidden="0" w:unhideWhenUsed="0"/>
-    <w:lsdException w:name="Note Level 9" w:semiHidden="0" w:unhideWhenUsed="0"/>
-    <w:lsdException w:name="Placeholder Text" w:unhideWhenUsed="0"/>
-    <w:lsdException w:name="No Spacing" w:semiHidden="0" w:uiPriority="1" w:unhideWhenUsed="0" w:qFormat="1"/>
-    <w:lsdException w:name="Light Shading" w:semiHidden="0" w:uiPriority="60" w:unhideWhenUsed="0"/>
-    <w:lsdException w:name="Light List" w:semiHidden="0" w:uiPriority="61" w:unhideWhenUsed="0"/>
-    <w:lsdException w:name="Light Grid" w:semiHidden="0" w:uiPriority="62" w:unhideWhenUsed="0"/>
-    <w:lsdException w:name="Medium Shading 1" w:semiHidden="0" w:uiPriority="63" w:unhideWhenUsed="0"/>
-    <w:lsdException w:name="Medium Shading 2" w:semiHidden="0" w:uiPriority="64" w:unhideWhenUsed="0"/>
-    <w:lsdException w:name="Medium List 1" w:semiHidden="0" w:uiPriority="65" w:unhideWhenUsed="0"/>
-    <w:lsdException w:name="Medium List 2" w:semiHidden="0" w:uiPriority="66" w:unhideWhenUsed="0"/>
-    <w:lsdException w:name="Medium Grid 1" w:semiHidden="0" w:uiPriority="67" w:unhideWhenUsed="0"/>
-    <w:lsdException w:name="Medium Grid 2" w:semiHidden="0" w:uiPriority="68" w:unhideWhenUsed="0"/>
-    <w:lsdException w:name="Medium Grid 3" w:semiHidden="0" w:uiPriority="69" w:unhideWhenUsed="0"/>
-    <w:lsdException w:name="Dark List" w:semiHidden="0" w:uiPriority="70" w:unhideWhenUsed="0"/>
-    <w:lsdException w:name="Colorful Shading" w:semiHidden="0" w:uiPriority="71" w:unhideWhenUsed="0"/>
-    <w:lsdException w:name="Colorful List" w:semiHidden="0" w:uiPriority="72" w:unhideWhenUsed="0"/>
-    <w:lsdException w:name="Colorful Grid" w:semiHidden="0" w:uiPriority="73" w:unhideWhenUsed="0"/>
-    <w:lsdException w:name="Light Shading Accent 1" w:semiHidden="0" w:uiPriority="60" w:unhideWhenUsed="0"/>
-    <w:lsdException w:name="Light List Accent 1" w:semiHidden="0" w:uiPriority="61" w:unhideWhenUsed="0"/>
-    <w:lsdException w:name="Light Grid Accent 1" w:semiHidden="0" w:uiPriority="62" w:unhideWhenUsed="0"/>
-    <w:lsdException w:name="Medium Shading 1 Accent 1" w:semiHidden="0" w:uiPriority="63" w:unhideWhenUsed="0"/>
-    <w:lsdException w:name="Medium Shading 2 Accent 1" w:semiHidden="0" w:uiPriority="64" w:unhideWhenUsed="0"/>
-    <w:lsdException w:name="Medium List 1 Accent 1" w:semiHidden="0" w:uiPriority="65" w:unhideWhenUsed="0"/>
-    <w:lsdException w:name="Revision" w:unhideWhenUsed="0"/>
-    <w:lsdException w:name="List Paragraph" w:semiHidden="0" w:uiPriority="34" w:unhideWhenUsed="0" w:qFormat="1"/>
-    <w:lsdException w:name="Quote" w:semiHidden="0" w:uiPriority="29" w:unhideWhenUsed="0" w:qFormat="1"/>
-    <w:lsdException w:name="Intense Quote" w:semiHidden="0" w:uiPriority="30" w:unhideWhenUsed="0" w:qFormat="1"/>
-    <w:lsdException w:name="Medium List 2 Accent 1" w:semiHidden="0" w:uiPriority="66" w:unhideWhenUsed="0"/>
-    <w:lsdException w:name="Medium Grid 1 Accent 1" w:semiHidden="0" w:uiPriority="67" w:unhideWhenUsed="0"/>
-    <w:lsdException w:name="Medium Grid 2 Accent 1" w:semiHidden="0" w:uiPriority="68" w:unhideWhenUsed="0"/>
-    <w:lsdException w:name="Medium Grid 3 Accent 1" w:semiHidden="0" w:uiPriority="69" w:unhideWhenUsed="0"/>
-    <w:lsdException w:name="Dark List Accent 1" w:semiHidden="0" w:uiPriority="70" w:unhideWhenUsed="0"/>
-    <w:lsdException w:name="Colorful Shading Accent 1" w:semiHidden="0" w:uiPriority="71" w:unhideWhenUsed="0"/>
-    <w:lsdException w:name="Colorful List Accent 1" w:semiHidden="0" w:uiPriority="72" w:unhideWhenUsed="0"/>
-    <w:lsdException w:name="Colorful Grid Accent 1" w:semiHidden="0" w:uiPriority="73" w:unhideWhenUsed="0"/>
-    <w:lsdException w:name="Light Shading Accent 2" w:semiHidden="0" w:uiPriority="60" w:unhideWhenUsed="0"/>
-    <w:lsdException w:name="Light List Accent 2" w:semiHidden="0" w:uiPriority="61" w:unhideWhenUsed="0"/>
-    <w:lsdException w:name="Light Grid Accent 2" w:semiHidden="0" w:uiPriority="62" w:unhideWhenUsed="0"/>
-    <w:lsdException w:name="Medium Shading 1 Accent 2" w:semiHidden="0" w:uiPriority="63" w:unhideWhenUsed="0"/>
-    <w:lsdException w:name="Medium Shading 2 Accent 2" w:semiHidden="0" w:uiPriority="64" w:unhideWhenUsed="0"/>
-    <w:lsdException w:name="Medium List 1 Accent 2" w:semiHidden="0" w:uiPriority="65" w:unhideWhenUsed="0"/>
-    <w:lsdException w:name="Medium List 2 Accent 2" w:semiHidden="0" w:uiPriority="66" w:unhideWhenUsed="0"/>
-    <w:lsdException w:name="Medium Grid 1 Accent 2" w:semiHidden="0" w:uiPriority="67" w:unhideWhenUsed="0"/>
-    <w:lsdException w:name="Medium Grid 2 Accent 2" w:semiHidden="0" w:uiPriority="68" w:unhideWhenUsed="0"/>
-    <w:lsdException w:name="Medium Grid 3 Accent 2" w:semiHidden="0" w:uiPriority="69" w:unhideWhenUsed="0"/>
-    <w:lsdException w:name="Dark List Accent 2" w:semiHidden="0" w:uiPriority="70" w:unhideWhenUsed="0"/>
-    <w:lsdException w:name="Colorful Shading Accent 2" w:semiHidden="0" w:uiPriority="71" w:unhideWhenUsed="0"/>
-    <w:lsdException w:name="Colorful List Accent 2" w:semiHidden="0" w:uiPriority="72" w:unhideWhenUsed="0"/>
-    <w:lsdException w:name="Colorful Grid Accent 2" w:semiHidden="0" w:uiPriority="73" w:unhideWhenUsed="0"/>
-    <w:lsdException w:name="Light Shading Accent 3" w:semiHidden="0" w:uiPriority="60" w:unhideWhenUsed="0"/>
-    <w:lsdException w:name="Light List Accent 3" w:semiHidden="0" w:uiPriority="61" w:unhideWhenUsed="0"/>
-    <w:lsdException w:name="Light Grid Accent 3" w:semiHidden="0" w:uiPriority="62" w:unhideWhenUsed="0"/>
-    <w:lsdException w:name="Medium Shading 1 Accent 3" w:semiHidden="0" w:uiPriority="63" w:unhideWhenUsed="0"/>
-    <w:lsdException w:name="Medium Shading 2 Accent 3" w:semiHidden="0" w:uiPriority="64" w:unhideWhenUsed="0"/>
-    <w:lsdException w:name="Medium List 1 Accent 3" w:semiHidden="0" w:uiPriority="65" w:unhideWhenUsed="0"/>
-    <w:lsdException w:name="Medium List 2 Accent 3" w:semiHidden="0" w:uiPriority="66" w:unhideWhenUsed="0"/>
-    <w:lsdException w:name="Medium Grid 1 Accent 3" w:semiHidden="0" w:uiPriority="67" w:unhideWhenUsed="0"/>
-    <w:lsdException w:name="Medium Grid 2 Accent 3" w:semiHidden="0" w:uiPriority="68" w:unhideWhenUsed="0"/>
-    <w:lsdException w:name="Medium Grid 3 Accent 3" w:semiHidden="0" w:uiPriority="69" w:unhideWhenUsed="0"/>
-    <w:lsdException w:name="Dark List Accent 3" w:semiHidden="0" w:uiPriority="70" w:unhideWhenUsed="0"/>
-    <w:lsdException w:name="Colorful Shading Accent 3" w:semiHidden="0" w:uiPriority="71" w:unhideWhenUsed="0"/>
-    <w:lsdException w:name="Colorful List Accent 3" w:semiHidden="0" w:uiPriority="72" w:unhideWhenUsed="0"/>
-    <w:lsdException w:name="Colorful Grid Accent 3" w:semiHidden="0" w:uiPriority="73" w:unhideWhenUsed="0"/>
-    <w:lsdException w:name="Light Shading Accent 4" w:semiHidden="0" w:uiPriority="60" w:unhideWhenUsed="0"/>
-    <w:lsdException w:name="Light List Accent 4" w:semiHidden="0" w:uiPriority="61" w:unhideWhenUsed="0"/>
-    <w:lsdException w:name="Light Grid Accent 4" w:semiHidden="0" w:uiPriority="62" w:unhideWhenUsed="0"/>
-    <w:lsdException w:name="Medium Shading 1 Accent 4" w:semiHidden="0" w:uiPriority="63" w:unhideWhenUsed="0"/>
-    <w:lsdException w:name="Medium Shading 2 Accent 4" w:semiHidden="0" w:uiPriority="64" w:unhideWhenUsed="0"/>
-    <w:lsdException w:name="Medium List 1 Accent 4" w:semiHidden="0" w:uiPriority="65" w:unhideWhenUsed="0"/>
-    <w:lsdException w:name="Medium List 2 Accent 4" w:semiHidden="0" w:uiPriority="66" w:unhideWhenUsed="0"/>
-    <w:lsdException w:name="Medium Grid 1 Accent 4" w:semiHidden="0" w:uiPriority="67" w:unhideWhenUsed="0"/>
-    <w:lsdException w:name="Medium Grid 2 Accent 4" w:semiHidden="0" w:uiPriority="68" w:unhideWhenUsed="0"/>
-    <w:lsdException w:name="Medium Grid 3 Accent 4" w:semiHidden="0" w:uiPriority="69" w:unhideWhenUsed="0"/>
-    <w:lsdException w:name="Dark List Accent 4" w:semiHidden="0" w:uiPriority="70" w:unhideWhenUsed="0"/>
-    <w:lsdException w:name="Colorful Shading Accent 4" w:semiHidden="0" w:uiPriority="71" w:unhideWhenUsed="0"/>
-    <w:lsdException w:name="Colorful List Accent 4" w:semiHidden="0" w:uiPriority="72" w:unhideWhenUsed="0"/>
-    <w:lsdException w:name="Colorful Grid Accent 4" w:semiHidden="0" w:uiPriority="73" w:unhideWhenUsed="0"/>
-    <w:lsdException w:name="Light Shading Accent 5" w:semiHidden="0" w:uiPriority="60" w:unhideWhenUsed="0"/>
-    <w:lsdException w:name="Light List Accent 5" w:semiHidden="0" w:uiPriority="61" w:unhideWhenUsed="0"/>
-    <w:lsdException w:name="Light Grid Accent 5" w:semiHidden="0" w:uiPriority="62" w:unhideWhenUsed="0"/>
-    <w:lsdException w:name="Medium Shading 1 Accent 5" w:semiHidden="0" w:uiPriority="63" w:unhideWhenUsed="0"/>
-    <w:lsdException w:name="Medium Shading 2 Accent 5" w:semiHidden="0" w:uiPriority="64" w:unhideWhenUsed="0"/>
-    <w:lsdException w:name="Medium List 1 Accent 5" w:semiHidden="0" w:uiPriority="65" w:unhideWhenUsed="0"/>
-    <w:lsdException w:name="Medium List 2 Accent 5" w:semiHidden="0" w:uiPriority="66" w:unhideWhenUsed="0"/>
-    <w:lsdException w:name="Medium Grid 1 Accent 5" w:semiHidden="0" w:uiPriority="67" w:unhideWhenUsed="0"/>
-    <w:lsdException w:name="Medium Grid 2 Accent 5" w:semiHidden="0" w:uiPriority="68" w:unhideWhenUsed="0"/>
-    <w:lsdException w:name="Medium Grid 3 Accent 5" w:semiHidden="0" w:uiPriority="69" w:unhideWhenUsed="0"/>
-    <w:lsdException w:name="Dark List Accent 5" w:semiHidden="0" w:uiPriority="70" w:unhideWhenUsed="0"/>
-    <w:lsdException w:name="Colorful Shading Accent 5" w:semiHidden="0" w:uiPriority="71" w:unhideWhenUsed="0"/>
-    <w:lsdException w:name="Colorful List Accent 5" w:semiHidden="0" w:uiPriority="72" w:unhideWhenUsed="0"/>
-    <w:lsdException w:name="Colorful Grid Accent 5" w:semiHidden="0" w:uiPriority="73" w:unhideWhenUsed="0"/>
-    <w:lsdException w:name="Light Shading Accent 6" w:semiHidden="0" w:uiPriority="60" w:unhideWhenUsed="0"/>
-    <w:lsdException w:name="Light List Accent 6" w:semiHidden="0" w:uiPriority="61" w:unhideWhenUsed="0"/>
-    <w:lsdException w:name="Light Grid Accent 6" w:semiHidden="0" w:uiPriority="62" w:unhideWhenUsed="0"/>
-    <w:lsdException w:name="Medium Shading 1 Accent 6" w:semiHidden="0" w:uiPriority="63" w:unhideWhenUsed="0"/>
-    <w:lsdException w:name="Medium Shading 2 Accent 6" w:semiHidden="0" w:uiPriority="64" w:unhideWhenUsed="0"/>
-    <w:lsdException w:name="Medium List 1 Accent 6" w:semiHidden="0" w:uiPriority="65" w:unhideWhenUsed="0"/>
-    <w:lsdException w:name="Medium List 2 Accent 6" w:semiHidden="0" w:uiPriority="66" w:unhideWhenUsed="0"/>
-    <w:lsdException w:name="Medium Grid 1 Accent 6" w:semiHidden="0" w:uiPriority="67" w:unhideWhenUsed="0"/>
-    <w:lsdException w:name="Medium Grid 2 Accent 6" w:semiHidden="0" w:uiPriority="68" w:unhideWhenUsed="0"/>
-    <w:lsdException w:name="Medium Grid 3 Accent 6" w:semiHidden="0" w:uiPriority="69" w:unhideWhenUsed="0"/>
-    <w:lsdException w:name="Dark List Accent 6" w:semiHidden="0" w:uiPriority="70" w:unhideWhenUsed="0"/>
-    <w:lsdException w:name="Colorful Shading Accent 6" w:semiHidden="0" w:uiPriority="71" w:unhideWhenUsed="0"/>
-    <w:lsdException w:name="Colorful List Accent 6" w:semiHidden="0" w:uiPriority="72" w:unhideWhenUsed="0"/>
-    <w:lsdException w:name="Colorful Grid Accent 6" w:semiHidden="0" w:uiPriority="73" w:unhideWhenUsed="0"/>
-    <w:lsdException w:name="Subtle Emphasis" w:semiHidden="0" w:uiPriority="19" w:unhideWhenUsed="0" w:qFormat="1"/>
-    <w:lsdException w:name="Intense Emphasis" w:semiHidden="0" w:uiPriority="21" w:unhideWhenUsed="0" w:qFormat="1"/>
-    <w:lsdException w:name="Subtle Reference" w:semiHidden="0" w:uiPriority="31" w:unhideWhenUsed="0" w:qFormat="1"/>
-    <w:lsdException w:name="Intense Reference" w:semiHidden="0" w:uiPriority="32" w:unhideWhenUsed="0" w:qFormat="1"/>
-    <w:lsdException w:name="Book Title" w:semiHidden="0" w:uiPriority="33" w:unhideWhenUsed="0" w:qFormat="1"/>
-    <w:lsdException w:name="Bibliography" w:uiPriority="37"/>
-    <w:lsdException w:name="TOC Heading" w:uiPriority="39" w:qFormat="1"/>
+  <w:latentStyles w:defLockedState="0" w:defUIPriority="99" w:defSemiHidden="0" w:defUnhideWhenUsed="0" w:defQFormat="0" w:count="371">
+    <w:lsdException w:name="Normal" w:uiPriority="0" w:qFormat="1"/>
+    <w:lsdException w:name="heading 1" w:uiPriority="9" w:qFormat="1"/>
+    <w:lsdException w:name="heading 2" w:semiHidden="1" w:uiPriority="9" w:unhideWhenUsed="1" w:qFormat="1"/>
+    <w:lsdException w:name="heading 3" w:semiHidden="1" w:uiPriority="9" w:unhideWhenUsed="1" w:qFormat="1"/>
+    <w:lsdException w:name="heading 4" w:semiHidden="1" w:uiPriority="9" w:unhideWhenUsed="1" w:qFormat="1"/>
+    <w:lsdException w:name="heading 5" w:semiHidden="1" w:uiPriority="9" w:unhideWhenUsed="1" w:qFormat="1"/>
+    <w:lsdException w:name="heading 6" w:semiHidden="1" w:uiPriority="9" w:unhideWhenUsed="1" w:qFormat="1"/>
+    <w:lsdException w:name="heading 7" w:semiHidden="1" w:uiPriority="9" w:unhideWhenUsed="1" w:qFormat="1"/>
+    <w:lsdException w:name="heading 8" w:semiHidden="1" w:uiPriority="9" w:unhideWhenUsed="1" w:qFormat="1"/>
+    <w:lsdException w:name="heading 9" w:semiHidden="1" w:uiPriority="9" w:unhideWhenUsed="1" w:qFormat="1"/>
+    <w:lsdException w:name="index 1" w:semiHidden="1" w:unhideWhenUsed="1"/>
+    <w:lsdException w:name="index 2" w:semiHidden="1" w:unhideWhenUsed="1"/>
+    <w:lsdException w:name="index 3" w:semiHidden="1" w:unhideWhenUsed="1"/>
+    <w:lsdException w:name="index 4" w:semiHidden="1" w:unhideWhenUsed="1"/>
+    <w:lsdException w:name="index 5" w:semiHidden="1" w:unhideWhenUsed="1"/>
+    <w:lsdException w:name="index 6" w:semiHidden="1" w:unhideWhenUsed="1"/>
+    <w:lsdException w:name="index 7" w:semiHidden="1" w:unhideWhenUsed="1"/>
+    <w:lsdException w:name="index 8" w:semiHidden="1" w:unhideWhenUsed="1"/>
+    <w:lsdException w:name="index 9" w:semiHidden="1" w:unhideWhenUsed="1"/>
+    <w:lsdException w:name="toc 1" w:semiHidden="1" w:uiPriority="39" w:unhideWhenUsed="1"/>
+    <w:lsdException w:name="toc 2" w:semiHidden="1" w:uiPriority="39" w:unhideWhenUsed="1"/>
+    <w:lsdException w:name="toc 3" w:semiHidden="1" w:uiPriority="39" w:unhideWhenUsed="1"/>
+    <w:lsdException w:name="toc 4" w:semiHidden="1" w:uiPriority="39" w:unhideWhenUsed="1"/>
+    <w:lsdException w:name="toc 5" w:semiHidden="1" w:uiPriority="39" w:unhideWhenUsed="1"/>
+    <w:lsdException w:name="toc 6" w:semiHidden="1" w:uiPriority="39" w:unhideWhenUsed="1"/>
+    <w:lsdException w:name="toc 7" w:semiHidden="1" w:uiPriority="39" w:unhideWhenUsed="1"/>
+    <w:lsdException w:name="toc 8" w:semiHidden="1" w:uiPriority="39" w:unhideWhenUsed="1"/>
+    <w:lsdException w:name="toc 9" w:semiHidden="1" w:uiPriority="39" w:unhideWhenUsed="1"/>
+    <w:lsdException w:name="Normal Indent" w:semiHidden="1" w:unhideWhenUsed="1"/>
+    <w:lsdException w:name="footnote text" w:semiHidden="1" w:unhideWhenUsed="1"/>
+    <w:lsdException w:name="annotation text" w:semiHidden="1" w:unhideWhenUsed="1"/>
+    <w:lsdException w:name="header" w:semiHidden="1" w:unhideWhenUsed="1"/>
+    <w:lsdException w:name="footer" w:semiHidden="1" w:unhideWhenUsed="1"/>
+    <w:lsdException w:name="index heading" w:semiHidden="1" w:unhideWhenUsed="1"/>
+    <w:lsdException w:name="caption" w:semiHidden="1" w:uiPriority="35" w:unhideWhenUsed="1" w:qFormat="1"/>
+    <w:lsdException w:name="table of figures" w:semiHidden="1" w:unhideWhenUsed="1"/>
+    <w:lsdException w:name="envelope address" w:semiHidden="1" w:unhideWhenUsed="1"/>
+    <w:lsdException w:name="envelope return" w:semiHidden="1" w:unhideWhenUsed="1"/>
+    <w:lsdException w:name="footnote reference" w:semiHidden="1" w:unhideWhenUsed="1"/>
+    <w:lsdException w:name="annotation reference" w:semiHidden="1" w:unhideWhenUsed="1"/>
+    <w:lsdException w:name="line number" w:semiHidden="1" w:unhideWhenUsed="1"/>
+    <w:lsdException w:name="page number" w:semiHidden="1" w:unhideWhenUsed="1"/>
+    <w:lsdException w:name="endnote reference" w:semiHidden="1" w:unhideWhenUsed="1"/>
+    <w:lsdException w:name="endnote text" w:semiHidden="1" w:unhideWhenUsed="1"/>
+    <w:lsdException w:name="table of authorities" w:semiHidden="1" w:unhideWhenUsed="1"/>
+    <w:lsdException w:name="macro" w:semiHidden="1" w:unhideWhenUsed="1"/>
+    <w:lsdException w:name="toa heading" w:semiHidden="1" w:unhideWhenUsed="1"/>
+    <w:lsdException w:name="List" w:semiHidden="1" w:unhideWhenUsed="1"/>
+    <w:lsdException w:name="List Bullet" w:semiHidden="1" w:unhideWhenUsed="1"/>
+    <w:lsdException w:name="List Number" w:semiHidden="1" w:unhideWhenUsed="1"/>
+    <w:lsdException w:name="List 2" w:semiHidden="1" w:unhideWhenUsed="1"/>
+    <w:lsdException w:name="List 3" w:semiHidden="1" w:unhideWhenUsed="1"/>
+    <w:lsdException w:name="List 4" w:semiHidden="1" w:unhideWhenUsed="1"/>
+    <w:lsdException w:name="List 5" w:semiHidden="1" w:unhideWhenUsed="1"/>
+    <w:lsdException w:name="List Bullet 2" w:semiHidden="1" w:unhideWhenUsed="1"/>
+    <w:lsdException w:name="List Bullet 3" w:semiHidden="1" w:unhideWhenUsed="1"/>
+    <w:lsdException w:name="List Bullet 4" w:semiHidden="1" w:unhideWhenUsed="1"/>
+    <w:lsdException w:name="List Bullet 5" w:semiHidden="1" w:unhideWhenUsed="1"/>
+    <w:lsdException w:name="List Number 2" w:semiHidden="1" w:unhideWhenUsed="1"/>
+    <w:lsdException w:name="List Number 3" w:semiHidden="1" w:unhideWhenUsed="1"/>
+    <w:lsdException w:name="List Number 4" w:semiHidden="1" w:unhideWhenUsed="1"/>
+    <w:lsdException w:name="List Number 5" w:semiHidden="1" w:unhideWhenUsed="1"/>
+    <w:lsdException w:name="Title" w:uiPriority="10" w:qFormat="1"/>
+    <w:lsdException w:name="Closing" w:semiHidden="1" w:unhideWhenUsed="1"/>
+    <w:lsdException w:name="Signature" w:semiHidden="1" w:unhideWhenUsed="1"/>
+    <w:lsdException w:name="Default Paragraph Font" w:semiHidden="1" w:uiPriority="1" w:unhideWhenUsed="1"/>
+    <w:lsdException w:name="Body Text" w:semiHidden="1" w:unhideWhenUsed="1"/>
+    <w:lsdException w:name="Body Text Indent" w:semiHidden="1" w:unhideWhenUsed="1"/>
+    <w:lsdException w:name="List Continue" w:semiHidden="1" w:unhideWhenUsed="1"/>
+    <w:lsdException w:name="List Continue 2" w:semiHidden="1" w:unhideWhenUsed="1"/>
+    <w:lsdException w:name="List Continue 3" w:semiHidden="1" w:unhideWhenUsed="1"/>
+    <w:lsdException w:name="List Continue 4" w:semiHidden="1" w:unhideWhenUsed="1"/>
+    <w:lsdException w:name="List Continue 5" w:semiHidden="1" w:unhideWhenUsed="1"/>
+    <w:lsdException w:name="Message Header" w:semiHidden="1" w:unhideWhenUsed="1"/>
+    <w:lsdException w:name="Subtitle" w:uiPriority="11" w:qFormat="1"/>
+    <w:lsdException w:name="Salutation" w:semiHidden="1" w:unhideWhenUsed="1"/>
+    <w:lsdException w:name="Date" w:semiHidden="1" w:unhideWhenUsed="1"/>
+    <w:lsdException w:name="Body Text First Indent" w:semiHidden="1" w:unhideWhenUsed="1"/>
+    <w:lsdException w:name="Body Text First Indent 2" w:semiHidden="1" w:unhideWhenUsed="1"/>
+    <w:lsdException w:name="Note Heading" w:semiHidden="1" w:unhideWhenUsed="1"/>
+    <w:lsdException w:name="Body Text 2" w:semiHidden="1" w:unhideWhenUsed="1"/>
+    <w:lsdException w:name="Body Text 3" w:semiHidden="1" w:unhideWhenUsed="1"/>
+    <w:lsdException w:name="Body Text Indent 2" w:semiHidden="1" w:unhideWhenUsed="1"/>
+    <w:lsdException w:name="Body Text Indent 3" w:semiHidden="1" w:unhideWhenUsed="1"/>
+    <w:lsdException w:name="Block Text" w:semiHidden="1" w:unhideWhenUsed="1"/>
+    <w:lsdException w:name="Hyperlink" w:semiHidden="1" w:unhideWhenUsed="1"/>
+    <w:lsdException w:name="FollowedHyperlink" w:semiHidden="1" w:unhideWhenUsed="1"/>
+    <w:lsdException w:name="Strong" w:uiPriority="22" w:qFormat="1"/>
+    <w:lsdException w:name="Emphasis" w:uiPriority="20" w:qFormat="1"/>
+    <w:lsdException w:name="Document Map" w:semiHidden="1" w:unhideWhenUsed="1"/>
+    <w:lsdException w:name="Plain Text" w:semiHidden="1" w:unhideWhenUsed="1"/>
+    <w:lsdException w:name="E-mail Signature" w:semiHidden="1" w:unhideWhenUsed="1"/>
+    <w:lsdException w:name="HTML Top of Form" w:semiHidden="1" w:unhideWhenUsed="1"/>
+    <w:lsdException w:name="HTML Bottom of Form" w:semiHidden="1" w:unhideWhenUsed="1"/>
+    <w:lsdException w:name="Normal (Web)" w:semiHidden="1" w:unhideWhenUsed="1"/>
+    <w:lsdException w:name="HTML Acronym" w:semiHidden="1" w:unhideWhenUsed="1"/>
+    <w:lsdException w:name="HTML Address" w:semiHidden="1" w:unhideWhenUsed="1"/>
+    <w:lsdException w:name="HTML Cite" w:semiHidden="1" w:unhideWhenUsed="1"/>
+    <w:lsdException w:name="HTML Code" w:semiHidden="1" w:unhideWhenUsed="1"/>
+    <w:lsdException w:name="HTML Definition" w:semiHidden="1" w:unhideWhenUsed="1"/>
+    <w:lsdException w:name="HTML Keyboard" w:semiHidden="1" w:unhideWhenUsed="1"/>
+    <w:lsdException w:name="HTML Preformatted" w:semiHidden="1" w:unhideWhenUsed="1"/>
+    <w:lsdException w:name="HTML Sample" w:semiHidden="1" w:unhideWhenUsed="1"/>
+    <w:lsdException w:name="HTML Typewriter" w:semiHidden="1" w:unhideWhenUsed="1"/>
+    <w:lsdException w:name="HTML Variable" w:semiHidden="1" w:unhideWhenUsed="1"/>
+    <w:lsdException w:name="Normal Table" w:semiHidden="1" w:unhideWhenUsed="1"/>
+    <w:lsdException w:name="annotation subject" w:semiHidden="1" w:unhideWhenUsed="1"/>
+    <w:lsdException w:name="No List" w:semiHidden="1" w:unhideWhenUsed="1"/>
+    <w:lsdException w:name="Outline List 1" w:semiHidden="1" w:unhideWhenUsed="1"/>
+    <w:lsdException w:name="Outline List 2" w:semiHidden="1" w:unhideWhenUsed="1"/>
+    <w:lsdException w:name="Outline List 3" w:semiHidden="1" w:unhideWhenUsed="1"/>
+    <w:lsdException w:name="Table Simple 1" w:semiHidden="1" w:unhideWhenUsed="1"/>
+    <w:lsdException w:name="Table Simple 2" w:semiHidden="1" w:unhideWhenUsed="1"/>
+    <w:lsdException w:name="Table Simple 3" w:semiHidden="1" w:unhideWhenUsed="1"/>
+    <w:lsdException w:name="Table Classic 1" w:semiHidden="1" w:unhideWhenUsed="1"/>
+    <w:lsdException w:name="Table Classic 2" w:semiHidden="1" w:unhideWhenUsed="1"/>
+    <w:lsdException w:name="Table Classic 3" w:semiHidden="1" w:unhideWhenUsed="1"/>
+    <w:lsdException w:name="Table Classic 4" w:semiHidden="1" w:unhideWhenUsed="1"/>
+    <w:lsdException w:name="Table Colorful 1" w:semiHidden="1" w:unhideWhenUsed="1"/>
+    <w:lsdException w:name="Table Colorful 2" w:semiHidden="1" w:unhideWhenUsed="1"/>
+    <w:lsdException w:name="Table Colorful 3" w:semiHidden="1" w:unhideWhenUsed="1"/>
+    <w:lsdException w:name="Table Columns 1" w:semiHidden="1" w:unhideWhenUsed="1"/>
+    <w:lsdException w:name="Table Columns 2" w:semiHidden="1" w:unhideWhenUsed="1"/>
+    <w:lsdException w:name="Table Columns 3" w:semiHidden="1" w:unhideWhenUsed="1"/>
+    <w:lsdException w:name="Table Columns 4" w:semiHidden="1" w:unhideWhenUsed="1"/>
+    <w:lsdException w:name="Table Columns 5" w:semiHidden="1" w:unhideWhenUsed="1"/>
+    <w:lsdException w:name="Table Grid 1" w:semiHidden="1" w:unhideWhenUsed="1"/>
+    <w:lsdException w:name="Table Grid 2" w:semiHidden="1" w:unhideWhenUsed="1"/>
+    <w:lsdException w:name="Table Grid 3" w:semiHidden="1" w:unhideWhenUsed="1"/>
+    <w:lsdException w:name="Table Grid 4" w:semiHidden="1" w:unhideWhenUsed="1"/>
+    <w:lsdException w:name="Table Grid 5" w:semiHidden="1" w:unhideWhenUsed="1"/>
+    <w:lsdException w:name="Table Grid 6" w:semiHidden="1" w:unhideWhenUsed="1"/>
+    <w:lsdException w:name="Table Grid 7" w:semiHidden="1" w:unhideWhenUsed="1"/>
+    <w:lsdException w:name="Table Grid 8" w:semiHidden="1" w:unhideWhenUsed="1"/>
+    <w:lsdException w:name="Table List 1" w:semiHidden="1" w:unhideWhenUsed="1"/>
+    <w:lsdException w:name="Table List 2" w:semiHidden="1" w:unhideWhenUsed="1"/>
+    <w:lsdException w:name="Table List 3" w:semiHidden="1" w:unhideWhenUsed="1"/>
+    <w:lsdException w:name="Table List 4" w:semiHidden="1" w:unhideWhenUsed="1"/>
+    <w:lsdException w:name="Table List 5" w:semiHidden="1" w:unhideWhenUsed="1"/>
+    <w:lsdException w:name="Table List 6" w:semiHidden="1" w:unhideWhenUsed="1"/>
+    <w:lsdException w:name="Table List 7" w:semiHidden="1" w:unhideWhenUsed="1"/>
+    <w:lsdException w:name="Table List 8" w:semiHidden="1" w:unhideWhenUsed="1"/>
+    <w:lsdException w:name="Table 3D effects 1" w:semiHidden="1" w:unhideWhenUsed="1"/>
+    <w:lsdException w:name="Table 3D effects 2" w:semiHidden="1" w:unhideWhenUsed="1"/>
+    <w:lsdException w:name="Table 3D effects 3" w:semiHidden="1" w:unhideWhenUsed="1"/>
+    <w:lsdException w:name="Table Contemporary" w:semiHidden="1" w:unhideWhenUsed="1"/>
+    <w:lsdException w:name="Table Elegant" w:semiHidden="1" w:unhideWhenUsed="1"/>
+    <w:lsdException w:name="Table Professional" w:semiHidden="1" w:unhideWhenUsed="1"/>
+    <w:lsdException w:name="Table Subtle 1" w:semiHidden="1" w:unhideWhenUsed="1"/>
+    <w:lsdException w:name="Table Subtle 2" w:semiHidden="1" w:unhideWhenUsed="1"/>
+    <w:lsdException w:name="Table Web 1" w:semiHidden="1" w:unhideWhenUsed="1"/>
+    <w:lsdException w:name="Table Web 2" w:semiHidden="1" w:unhideWhenUsed="1"/>
+    <w:lsdException w:name="Table Web 3" w:semiHidden="1" w:unhideWhenUsed="1"/>
+    <w:lsdException w:name="Balloon Text" w:semiHidden="1" w:unhideWhenUsed="1"/>
+    <w:lsdException w:name="Table Grid" w:uiPriority="39"/>
+    <w:lsdException w:name="Table Theme" w:semiHidden="1" w:unhideWhenUsed="1"/>
+    <w:lsdException w:name="Placeholder Text" w:semiHidden="1"/>
+    <w:lsdException w:name="No Spacing" w:uiPriority="1" w:qFormat="1"/>
+    <w:lsdException w:name="Light Shading" w:uiPriority="60"/>
+    <w:lsdException w:name="Light List" w:uiPriority="61"/>
+    <w:lsdException w:name="Light Grid" w:uiPriority="62"/>
+    <w:lsdException w:name="Medium Shading 1" w:uiPriority="63"/>
+    <w:lsdException w:name="Medium Shading 2" w:uiPriority="64"/>
+    <w:lsdException w:name="Medium List 1" w:uiPriority="65"/>
+    <w:lsdException w:name="Medium List 2" w:uiPriority="66"/>
+    <w:lsdException w:name="Medium Grid 1" w:uiPriority="67"/>
+    <w:lsdException w:name="Medium Grid 2" w:uiPriority="68"/>
+    <w:lsdException w:name="Medium Grid 3" w:uiPriority="69"/>
+    <w:lsdException w:name="Dark List" w:uiPriority="70"/>
+    <w:lsdException w:name="Colorful Shading" w:uiPriority="71"/>
+    <w:lsdException w:name="Colorful List" w:uiPriority="72"/>
+    <w:lsdException w:name="Colorful Grid" w:uiPriority="73"/>
+    <w:lsdException w:name="Light Shading Accent 1" w:uiPriority="60"/>
+    <w:lsdException w:name="Light List Accent 1" w:uiPriority="61"/>
+    <w:lsdException w:name="Light Grid Accent 1" w:uiPriority="62"/>
+    <w:lsdException w:name="Medium Shading 1 Accent 1" w:uiPriority="63"/>
+    <w:lsdException w:name="Medium Shading 2 Accent 1" w:uiPriority="64"/>
+    <w:lsdException w:name="Medium List 1 Accent 1" w:uiPriority="65"/>
+    <w:lsdException w:name="Revision" w:semiHidden="1"/>
+    <w:lsdException w:name="List Paragraph" w:uiPriority="34" w:qFormat="1"/>
+    <w:lsdException w:name="Quote" w:uiPriority="29" w:qFormat="1"/>
+    <w:lsdException w:name="Intense Quote" w:uiPriority="30" w:qFormat="1"/>
+    <w:lsdException w:name="Medium List 2 Accent 1" w:uiPriority="66"/>
+    <w:lsdException w:name="Medium Grid 1 Accent 1" w:uiPriority="67"/>
+    <w:lsdException w:name="Medium Grid 2 Accent 1" w:uiPriority="68"/>
+    <w:lsdException w:name="Medium Grid 3 Accent 1" w:uiPriority="69"/>
+    <w:lsdException w:name="Dark List Accent 1" w:uiPriority="70"/>
+    <w:lsdException w:name="Colorful Shading Accent 1" w:uiPriority="71"/>
+    <w:lsdException w:name="Colorful List Accent 1" w:uiPriority="72"/>
+    <w:lsdException w:name="Colorful Grid Accent 1" w:uiPriority="73"/>
+    <w:lsdException w:name="Light Shading Accent 2" w:uiPriority="60"/>
+    <w:lsdException w:name="Light List Accent 2" w:uiPriority="61"/>
+    <w:lsdException w:name="Light Grid Accent 2" w:uiPriority="62"/>
+    <w:lsdException w:name="Medium Shading 1 Accent 2" w:uiPriority="63"/>
+    <w:lsdException w:name="Medium Shading 2 Accent 2" w:uiPriority="64"/>
+    <w:lsdException w:name="Medium List 1 Accent 2" w:uiPriority="65"/>
+    <w:lsdException w:name="Medium List 2 Accent 2" w:uiPriority="66"/>
+    <w:lsdException w:name="Medium Grid 1 Accent 2" w:uiPriority="67"/>
+    <w:lsdException w:name="Medium Grid 2 Accent 2" w:uiPriority="68"/>
+    <w:lsdException w:name="Medium Grid 3 Accent 2" w:uiPriority="69"/>
+    <w:lsdException w:name="Dark List Accent 2" w:uiPriority="70"/>
+    <w:lsdException w:name="Colorful Shading Accent 2" w:uiPriority="71"/>
+    <w:lsdException w:name="Colorful List Accent 2" w:uiPriority="72"/>
+    <w:lsdException w:name="Colorful Grid Accent 2" w:uiPriority="73"/>
+    <w:lsdException w:name="Light Shading Accent 3" w:uiPriority="60"/>
+    <w:lsdException w:name="Light List Accent 3" w:uiPriority="61"/>
+    <w:lsdException w:name="Light Grid Accent 3" w:uiPriority="62"/>
+    <w:lsdException w:name="Medium Shading 1 Accent 3" w:uiPriority="63"/>
+    <w:lsdException w:name="Medium Shading 2 Accent 3" w:uiPriority="64"/>
+    <w:lsdException w:name="Medium List 1 Accent 3" w:uiPriority="65"/>
+    <w:lsdException w:name="Medium List 2 Accent 3" w:uiPriority="66"/>
+    <w:lsdException w:name="Medium Grid 1 Accent 3" w:uiPriority="67"/>
+    <w:lsdException w:name="Medium Grid 2 Accent 3" w:uiPriority="68"/>
+    <w:lsdException w:name="Medium Grid 3 Accent 3" w:uiPriority="69"/>
+    <w:lsdException w:name="Dark List Accent 3" w:uiPriority="70"/>
+    <w:lsdException w:name="Colorful Shading Accent 3" w:uiPriority="71"/>
+    <w:lsdException w:name="Colorful List Accent 3" w:uiPriority="72"/>
+    <w:lsdException w:name="Colorful Grid Accent 3" w:uiPriority="73"/>
+    <w:lsdException w:name="Light Shading Accent 4" w:uiPriority="60"/>
+    <w:lsdException w:name="Light List Accent 4" w:uiPriority="61"/>
+    <w:lsdException w:name="Light Grid Accent 4" w:uiPriority="62"/>
+    <w:lsdException w:name="Medium Shading 1 Accent 4" w:uiPriority="63"/>
+    <w:lsdException w:name="Medium Shading 2 Accent 4" w:uiPriority="64"/>
+    <w:lsdException w:name="Medium List 1 Accent 4" w:uiPriority="65"/>
+    <w:lsdException w:name="Medium List 2 Accent 4" w:uiPriority="66"/>
+    <w:lsdException w:name="Medium Grid 1 Accent 4" w:uiPriority="67"/>
+    <w:lsdException w:name="Medium Grid 2 Accent 4" w:uiPriority="68"/>
+    <w:lsdException w:name="Medium Grid 3 Accent 4" w:uiPriority="69"/>
+    <w:lsdException w:name="Dark List Accent 4" w:uiPriority="70"/>
+    <w:lsdException w:name="Colorful Shading Accent 4" w:uiPriority="71"/>
+    <w:lsdException w:name="Colorful List Accent 4" w:uiPriority="72"/>
+    <w:lsdException w:name="Colorful Grid Accent 4" w:uiPriority="73"/>
+    <w:lsdException w:name="Light Shading Accent 5" w:uiPriority="60"/>
+    <w:lsdException w:name="Light List Accent 5" w:uiPriority="61"/>
+    <w:lsdException w:name="Light Grid Accent 5" w:uiPriority="62"/>
+    <w:lsdException w:name="Medium Shading 1 Accent 5" w:uiPriority="63"/>
+    <w:lsdException w:name="Medium Shading 2 Accent 5" w:uiPriority="64"/>
+    <w:lsdException w:name="Medium List 1 Accent 5" w:uiPriority="65"/>
+    <w:lsdException w:name="Medium List 2 Accent 5" w:uiPriority="66"/>
+    <w:lsdException w:name="Medium Grid 1 Accent 5" w:uiPriority="67"/>
+    <w:lsdException w:name="Medium Grid 2 Accent 5" w:uiPriority="68"/>
+    <w:lsdException w:name="Medium Grid 3 Accent 5" w:uiPriority="69"/>
+    <w:lsdException w:name="Dark List Accent 5" w:uiPriority="70"/>
+    <w:lsdException w:name="Colorful Shading Accent 5" w:uiPriority="71"/>
+    <w:lsdException w:name="Colorful List Accent 5" w:uiPriority="72"/>
+    <w:lsdException w:name="Colorful Grid Accent 5" w:uiPriority="73"/>
+    <w:lsdException w:name="Light Shading Accent 6" w:uiPriority="60"/>
+    <w:lsdException w:name="Light List Accent 6" w:uiPriority="61"/>
+    <w:lsdException w:name="Light Grid Accent 6" w:uiPriority="62"/>
+    <w:lsdException w:name="Medium Shading 1 Accent 6" w:uiPriority="63"/>
+    <w:lsdException w:name="Medium Shading 2 Accent 6" w:uiPriority="64"/>
+    <w:lsdException w:name="Medium List 1 Accent 6" w:uiPriority="65"/>
+    <w:lsdException w:name="Medium List 2 Accent 6" w:uiPriority="66"/>
+    <w:lsdException w:name="Medium Grid 1 Accent 6" w:uiPriority="67"/>
+    <w:lsdException w:name="Medium Grid 2 Accent 6" w:uiPriority="68"/>
+    <w:lsdException w:name="Medium Grid 3 Accent 6" w:uiPriority="69"/>
+    <w:lsdException w:name="Dark List Accent 6" w:uiPriority="70"/>
+    <w:lsdException w:name="Colorful Shading Accent 6" w:uiPriority="71"/>
+    <w:lsdException w:name="Colorful List Accent 6" w:uiPriority="72"/>
+    <w:lsdException w:name="Colorful Grid Accent 6" w:uiPriority="73"/>
+    <w:lsdException w:name="Subtle Emphasis" w:uiPriority="19" w:qFormat="1"/>
+    <w:lsdException w:name="Intense Emphasis" w:uiPriority="21" w:qFormat="1"/>
+    <w:lsdException w:name="Subtle Reference" w:uiPriority="31" w:qFormat="1"/>
+    <w:lsdException w:name="Intense Reference" w:uiPriority="32" w:qFormat="1"/>
+    <w:lsdException w:name="Book Title" w:uiPriority="33" w:qFormat="1"/>
+    <w:lsdException w:name="Bibliography" w:semiHidden="1" w:uiPriority="37" w:unhideWhenUsed="1"/>
+    <w:lsdException w:name="TOC Heading" w:semiHidden="1" w:uiPriority="39" w:unhideWhenUsed="1" w:qFormat="1"/>
+    <w:lsdException w:name="Grid Table 4" w:uiPriority="49"/>
+    <w:lsdException w:name="Grid Table 5 Dark" w:uiPriority="50"/>
+    <w:lsdException w:name="Grid Table 6 Colorful" w:uiPriority="51"/>
+    <w:lsdException w:name="Grid Table 7 Colorful" w:uiPriority="52"/>
+    <w:lsdException w:name="Grid Table 1 Light Accent 1" w:uiPriority="46"/>
+    <w:lsdException w:name="Grid Table 2 Accent 1" w:uiPriority="47"/>
+    <w:lsdException w:name="Grid Table 3 Accent 1" w:uiPriority="48"/>
+    <w:lsdException w:name="Grid Table 4 Accent 1" w:uiPriority="49"/>
+    <w:lsdException w:name="Grid Table 5 Dark Accent 1" w:uiPriority="50"/>
+    <w:lsdException w:name="Grid Table 6 Colorful Accent 1" w:uiPriority="51"/>
+    <w:lsdException w:name="Grid Table 7 Colorful Accent 1" w:uiPriority="52"/>
+    <w:lsdException w:name="Grid Table 1 Light Accent 2" w:uiPriority="46"/>
+    <w:lsdException w:name="Grid Table 2 Accent 2" w:uiPriority="47"/>
+    <w:lsdException w:name="Grid Table 3 Accent 2" w:uiPriority="48"/>
+    <w:lsdException w:name="Grid Table 4 Accent 2" w:uiPriority="49"/>
+    <w:lsdException w:name="Grid Table 5 Dark Accent 2" w:uiPriority="50"/>
+    <w:lsdException w:name="Grid Table 6 Colorful Accent 2" w:uiPriority="51"/>
+    <w:lsdException w:name="Grid Table 7 Colorful Accent 2" w:uiPriority="52"/>
+    <w:lsdException w:name="Grid Table 1 Light Accent 3" w:uiPriority="46"/>
+    <w:lsdException w:name="Grid Table 2 Accent 3" w:uiPriority="47"/>
+    <w:lsdException w:name="Grid Table 3 Accent 3" w:uiPriority="48"/>
+    <w:lsdException w:name="Grid Table 4 Accent 3" w:uiPriority="49"/>
+    <w:lsdException w:name="Grid Table 5 Dark Accent 3" w:uiPriority="50"/>
+    <w:lsdException w:name="Grid Table 6 Colorful Accent 3" w:uiPriority="51"/>
+    <w:lsdException w:name="Grid Table 7 Colorful Accent 3" w:uiPriority="52"/>
+    <w:lsdException w:name="Grid Table 1 Light Accent 4" w:uiPriority="46"/>
+    <w:lsdException w:name="Grid Table 2 Accent 4" w:uiPriority="47"/>
+    <w:lsdException w:name="Grid Table 3 Accent 4" w:uiPriority="48"/>
+    <w:lsdException w:name="Grid Table 4 Accent 4" w:uiPriority="49"/>
+    <w:lsdException w:name="Grid Table 5 Dark Accent 4" w:uiPriority="50"/>
+    <w:lsdException w:name="Grid Table 6 Colorful Accent 4" w:uiPriority="51"/>
+    <w:lsdException w:name="Grid Table 7 Colorful Accent 4" w:uiPriority="52"/>
+    <w:lsdException w:name="Grid Table 1 Light Accent 5" w:uiPriority="46"/>
+    <w:lsdException w:name="Grid Table 2 Accent 5" w:uiPriority="47"/>
+    <w:lsdException w:name="Grid Table 3 Accent 5" w:uiPriority="48"/>
+    <w:lsdException w:name="Grid Table 4 Accent 5" w:uiPriority="49"/>
+    <w:lsdException w:name="Grid Table 5 Dark Accent 5" w:uiPriority="50"/>
+    <w:lsdException w:name="Grid Table 6 Colorful Accent 5" w:uiPriority="51"/>
+    <w:lsdException w:name="Grid Table 7 Colorful Accent 5" w:uiPriority="52"/>
+    <w:lsdException w:name="Grid Table 1 Light Accent 6" w:uiPriority="46"/>
+    <w:lsdException w:name="Grid Table 2 Accent 6" w:uiPriority="47"/>
+    <w:lsdException w:name="Grid Table 3 Accent 6" w:uiPriority="48"/>
+    <w:lsdException w:name="Grid Table 4 Accent 6" w:uiPriority="49"/>
+    <w:lsdException w:name="Grid Table 5 Dark Accent 6" w:uiPriority="50"/>
+    <w:lsdException w:name="Grid Table 6 Colorful Accent 6" w:uiPriority="51"/>
+    <w:lsdException w:name="Grid Table 7 Colorful Accent 6" w:uiPriority="52"/>
+    <w:lsdException w:name="List Table 1 Light" w:uiPriority="46"/>
+    <w:lsdException w:name="List Table 2" w:uiPriority="47"/>
+    <w:lsdException w:name="List Table 3" w:uiPriority="48"/>
+    <w:lsdException w:name="List Table 4" w:uiPriority="49"/>
+    <w:lsdException w:name="List Table 5 Dark" w:uiPriority="50"/>
+    <w:lsdException w:name="List Table 6 Colorful" w:uiPriority="51"/>
+    <w:lsdException w:name="List Table 7 Colorful" w:uiPriority="52"/>
+    <w:lsdException w:name="List Table 1 Light Accent 1" w:uiPriority="46"/>
+    <w:lsdException w:name="List Table 2 Accent 1" w:uiPriority="47"/>
+    <w:lsdException w:name="List Table 3 Accent 1" w:uiPriority="48"/>
+    <w:lsdException w:name="List Table 4 Accent 1" w:uiPriority="49"/>
+    <w:lsdException w:name="List Table 5 Dark Accent 1" w:uiPriority="50"/>
+    <w:lsdException w:name="List Table 6 Colorful Accent 1" w:uiPriority="51"/>
+    <w:lsdException w:name="List Table 7 Colorful Accent 1" w:uiPriority="52"/>
+    <w:lsdException w:name="List Table 1 Light Accent 2" w:uiPriority="46"/>
+    <w:lsdException w:name="List Table 2 Accent 2" w:uiPriority="47"/>
+    <w:lsdException w:name="List Table 3 Accent 2" w:uiPriority="48"/>
+    <w:lsdException w:name="List Table 4 Accent 2" w:uiPriority="49"/>
+    <w:lsdException w:name="List Table 5 Dark Accent 2" w:uiPriority="50"/>
+    <w:lsdException w:name="List Table 6 Colorful Accent 2" w:uiPriority="51"/>
+    <w:lsdException w:name="List Table 7 Colorful Accent 2" w:uiPriority="52"/>
+    <w:lsdException w:name="List Table 1 Light Accent 3" w:uiPriority="46"/>
+    <w:lsdException w:name="List Table 2 Accent 3" w:uiPriority="47"/>
+    <w:lsdException w:name="List Table 3 Accent 3" w:uiPriority="48"/>
+    <w:lsdException w:name="List Table 4 Accent 3" w:uiPriority="49"/>
+    <w:lsdException w:name="List Table 5 Dark Accent 3" w:uiPriority="50"/>
+    <w:lsdException w:name="List Table 6 Colorful Accent 3" w:uiPriority="51"/>
+    <w:lsdException w:name="List Table 7 Colorful Accent 3" w:uiPriority="52"/>
+    <w:lsdException w:name="List Table 1 Light Accent 4" w:uiPriority="46"/>
+    <w:lsdException w:name="List Table 2 Accent 4" w:uiPriority="47"/>
+    <w:lsdException w:name="List Table 3 Accent 4" w:uiPriority="48"/>
+    <w:lsdException w:name="List Table 4 Accent 4" w:uiPriority="49"/>
+    <w:lsdException w:name="List Table 5 Dark Accent 4" w:uiPriority="50"/>
+    <w:lsdException w:name="List Table 6 Colorful Accent 4" w:uiPriority="51"/>
+    <w:lsdException w:name="List Table 7 Colorful Accent 4" w:uiPriority="52"/>
+    <w:lsdException w:name="List Table 1 Light Accent 5" w:uiPriority="46"/>
+    <w:lsdException w:name="List Table 2 Accent 5" w:uiPriority="47"/>
+    <w:lsdException w:name="List Table 3 Accent 5" w:uiPriority="48"/>
+    <w:lsdException w:name="List Table 4 Accent 5" w:uiPriority="49"/>
+    <w:lsdException w:name="List Table 5 Dark Accent 5" w:uiPriority="50"/>
+    <w:lsdException w:name="List Table 6 Colorful Accent 5" w:uiPriority="51"/>
+    <w:lsdException w:name="List Table 7 Colorful Accent 5" w:uiPriority="52"/>
+    <w:lsdException w:name="List Table 1 Light Accent 6" w:uiPriority="46"/>
+    <w:lsdException w:name="List Table 2 Accent 6" w:uiPriority="47"/>
+    <w:lsdException w:name="List Table 3 Accent 6" w:uiPriority="48"/>
+    <w:lsdException w:name="List Table 4 Accent 6" w:uiPriority="49"/>
+    <w:lsdException w:name="List Table 5 Dark Accent 6" w:uiPriority="50"/>
+    <w:lsdException w:name="List Table 6 Colorful Accent 6" w:uiPriority="51"/>
+    <w:lsdException w:name="List Table 7 Colorful Accent 6" w:uiPriority="52"/>
   </w:latentStyles>
   <w:style w:type="paragraph" w:default="1" w:styleId="Normal">
     <w:name w:val="Normal"/>
@@ -4708,7 +6279,7 @@
   <a:extraClrSchemeLst/>
   <a:extLst>
     <a:ext uri="{05A4C25C-085E-4340-85A3-A5531E510DB2}">
-      <thm15:themeFamily xmlns:thm15="http://schemas.microsoft.com/office/thememl/2012/main" xmlns="" name="Office Theme" id="{62F939B6-93AF-4DB8-9C6B-D6C7DFDC589F}" vid="{4A3C46E8-61CC-4603-A589-7422A47A8E4A}"/>
+      <thm15:themeFamily xmlns:thm15="http://schemas.microsoft.com/office/thememl/2012/main" name="Office Theme" id="{62F939B6-93AF-4DB8-9C6B-D6C7DFDC589F}" vid="{4A3C46E8-61CC-4603-A589-7422A47A8E4A}"/>
     </a:ext>
   </a:extLst>
 </a:theme>
@@ -4719,7 +6290,7 @@
 </file>
 
 <file path=customXml/itemProps1.xml><?xml version="1.0" encoding="utf-8"?>
-<ds:datastoreItem xmlns:ds="http://schemas.openxmlformats.org/officeDocument/2006/customXml" ds:itemID="{C9582B2F-3558-8648-9DFE-5F84B42847A7}">
+<ds:datastoreItem xmlns:ds="http://schemas.openxmlformats.org/officeDocument/2006/customXml" ds:itemID="{407BB916-FF35-4CB4-A744-5AF4E9AEAA58}">
   <ds:schemaRefs>
     <ds:schemaRef ds:uri="http://schemas.openxmlformats.org/officeDocument/2006/bibliography"/>
   </ds:schemaRefs>

</xml_diff>